<commit_message>
New Changes Epic2 Mruts Ostap
</commit_message>
<xml_diff>
--- a/ai_14/ostap_mruts/Epic2/epic_2_pactice_and_labs_report_ostap_mruts.docx
+++ b/ai_14/ostap_mruts/Epic2/epic_2_pactice_and_labs_report_ostap_mruts.docx
@@ -139,8 +139,8 @@
         <w:br/>
       </w:r>
       <w:r>
-        <w:object w:dxaOrig="5203" w:dyaOrig="4940">
-          <v:rect xmlns:o="urn:schemas-microsoft-com:office:office" xmlns:v="urn:schemas-microsoft-com:vml" id="rectole0000000000" style="width:260.150000pt;height:247.000000pt" o:preferrelative="t" o:ole="">
+        <w:object w:dxaOrig="5325" w:dyaOrig="5062">
+          <v:rect xmlns:o="urn:schemas-microsoft-com:office:office" xmlns:v="urn:schemas-microsoft-com:vml" id="rectole0000000000" style="width:266.250000pt;height:253.100000pt" o:preferrelative="t" o:ole="">
             <o:lock v:ext="edit"/>
             <v:imagedata xmlns:r="http://schemas.openxmlformats.org/officeDocument/2006/relationships" r:id="docRId1" o:title=""/>
           </v:rect>
@@ -1955,8 +1955,8 @@
         </w:rPr>
       </w:pPr>
       <w:r>
-        <w:object w:dxaOrig="5629" w:dyaOrig="1923">
-          <v:rect xmlns:o="urn:schemas-microsoft-com:office:office" xmlns:v="urn:schemas-microsoft-com:vml" id="rectole0000000001" style="width:281.450000pt;height:96.150000pt" o:preferrelative="t" o:ole="">
+        <w:object w:dxaOrig="5750" w:dyaOrig="1963">
+          <v:rect xmlns:o="urn:schemas-microsoft-com:office:office" xmlns:v="urn:schemas-microsoft-com:vml" id="rectole0000000001" style="width:287.500000pt;height:98.150000pt" o:preferrelative="t" o:ole="">
             <o:lock v:ext="edit"/>
             <v:imagedata xmlns:r="http://schemas.openxmlformats.org/officeDocument/2006/relationships" r:id="docRId10" o:title=""/>
           </v:rect>
@@ -2191,8 +2191,8 @@
         </w:rPr>
       </w:pPr>
       <w:r>
-        <w:object w:dxaOrig="11844" w:dyaOrig="9496">
-          <v:rect xmlns:o="urn:schemas-microsoft-com:office:office" xmlns:v="urn:schemas-microsoft-com:vml" id="rectole0000000002" style="width:592.200000pt;height:474.800000pt" o:preferrelative="t" o:ole="">
+        <w:object w:dxaOrig="12128" w:dyaOrig="9739">
+          <v:rect xmlns:o="urn:schemas-microsoft-com:office:office" xmlns:v="urn:schemas-microsoft-com:vml" id="rectole0000000002" style="width:606.400000pt;height:486.950000pt" o:preferrelative="t" o:ole="">
             <o:lock v:ext="edit"/>
             <v:imagedata xmlns:r="http://schemas.openxmlformats.org/officeDocument/2006/relationships" r:id="docRId12" o:title=""/>
           </v:rect>
@@ -2553,8 +2553,8 @@
         </w:rPr>
       </w:pPr>
       <w:r>
-        <w:object w:dxaOrig="6155" w:dyaOrig="10609">
-          <v:rect xmlns:o="urn:schemas-microsoft-com:office:office" xmlns:v="urn:schemas-microsoft-com:vml" id="rectole0000000003" style="width:307.750000pt;height:530.450000pt" o:preferrelative="t" o:ole="">
+        <w:object w:dxaOrig="6317" w:dyaOrig="10873">
+          <v:rect xmlns:o="urn:schemas-microsoft-com:office:office" xmlns:v="urn:schemas-microsoft-com:vml" id="rectole0000000003" style="width:315.850000pt;height:543.650000pt" o:preferrelative="t" o:ole="">
             <o:lock v:ext="edit"/>
             <v:imagedata xmlns:r="http://schemas.openxmlformats.org/officeDocument/2006/relationships" r:id="docRId14" o:title=""/>
           </v:rect>
@@ -2675,8 +2675,8 @@
         </w:rPr>
       </w:pPr>
       <w:r>
-        <w:object w:dxaOrig="7491" w:dyaOrig="9496">
-          <v:rect xmlns:o="urn:schemas-microsoft-com:office:office" xmlns:v="urn:schemas-microsoft-com:vml" id="rectole0000000004" style="width:374.550000pt;height:474.800000pt" o:preferrelative="t" o:ole="">
+        <w:object w:dxaOrig="7693" w:dyaOrig="9739">
+          <v:rect xmlns:o="urn:schemas-microsoft-com:office:office" xmlns:v="urn:schemas-microsoft-com:vml" id="rectole0000000004" style="width:384.650000pt;height:486.950000pt" o:preferrelative="t" o:ole="">
             <o:lock v:ext="edit"/>
             <v:imagedata xmlns:r="http://schemas.openxmlformats.org/officeDocument/2006/relationships" r:id="docRId16" o:title=""/>
           </v:rect>
@@ -2834,8 +2834,8 @@
         </w:rPr>
       </w:pPr>
       <w:r>
-        <w:object w:dxaOrig="4616" w:dyaOrig="5567">
-          <v:rect xmlns:o="urn:schemas-microsoft-com:office:office" xmlns:v="urn:schemas-microsoft-com:vml" id="rectole0000000005" style="width:230.800000pt;height:278.350000pt" o:preferrelative="t" o:ole="">
+        <w:object w:dxaOrig="4737" w:dyaOrig="5689">
+          <v:rect xmlns:o="urn:schemas-microsoft-com:office:office" xmlns:v="urn:schemas-microsoft-com:vml" id="rectole0000000005" style="width:236.850000pt;height:284.450000pt" o:preferrelative="t" o:ole="">
             <o:lock v:ext="edit"/>
             <v:imagedata xmlns:r="http://schemas.openxmlformats.org/officeDocument/2006/relationships" r:id="docRId18" o:title=""/>
           </v:rect>
@@ -2995,8 +2995,8 @@
         <w:t xml:space="preserve">Task 9 Practice# programming:  Self Practice Task</w:t>
       </w:r>
       <w:r>
-        <w:object w:dxaOrig="8018" w:dyaOrig="10002">
-          <v:rect xmlns:o="urn:schemas-microsoft-com:office:office" xmlns:v="urn:schemas-microsoft-com:vml" id="rectole0000000006" style="width:400.900000pt;height:500.100000pt" o:preferrelative="t" o:ole="">
+        <w:object w:dxaOrig="8220" w:dyaOrig="10244">
+          <v:rect xmlns:o="urn:schemas-microsoft-com:office:office" xmlns:v="urn:schemas-microsoft-com:vml" id="rectole0000000006" style="width:411.000000pt;height:512.200000pt" o:preferrelative="t" o:ole="">
             <o:lock v:ext="edit"/>
             <v:imagedata xmlns:r="http://schemas.openxmlformats.org/officeDocument/2006/relationships" r:id="docRId20" o:title=""/>
           </v:rect>
@@ -12475,947 +12475,977 @@
     </w:p>
     <w:p>
       <w:pPr>
+        <w:spacing w:before="0" w:after="0" w:line="240"/>
+        <w:ind w:right="0" w:left="720" w:firstLine="0"/>
+        <w:jc w:val="left"/>
+        <w:rPr>
+          <w:rFonts w:ascii="Consolas" w:hAnsi="Consolas" w:cs="Consolas" w:eastAsia="Consolas"/>
+          <w:color w:val="CCCCCC"/>
+          <w:spacing w:val="0"/>
+          <w:position w:val="0"/>
+          <w:sz w:val="21"/>
+          <w:shd w:fill="1F1F1F" w:val="clear"/>
+        </w:rPr>
+      </w:pPr>
+      <w:r>
+        <w:rPr>
+          <w:rFonts w:ascii="Consolas" w:hAnsi="Consolas" w:cs="Consolas" w:eastAsia="Consolas"/>
+          <w:color w:val="CCCCCC"/>
+          <w:spacing w:val="0"/>
+          <w:position w:val="0"/>
+          <w:sz w:val="21"/>
+          <w:shd w:fill="1F1F1F" w:val="clear"/>
+        </w:rPr>
+        <w:t xml:space="preserve"> #include &lt;iostream&gt;</w:t>
+      </w:r>
+    </w:p>
+    <w:p>
+      <w:pPr>
+        <w:spacing w:before="0" w:after="0" w:line="240"/>
+        <w:ind w:right="0" w:left="720" w:firstLine="0"/>
+        <w:jc w:val="left"/>
+        <w:rPr>
+          <w:rFonts w:ascii="Consolas" w:hAnsi="Consolas" w:cs="Consolas" w:eastAsia="Consolas"/>
+          <w:color w:val="CCCCCC"/>
+          <w:spacing w:val="0"/>
+          <w:position w:val="0"/>
+          <w:sz w:val="21"/>
+          <w:shd w:fill="1F1F1F" w:val="clear"/>
+        </w:rPr>
+      </w:pPr>
+      <w:r>
+        <w:rPr>
+          <w:rFonts w:ascii="Consolas" w:hAnsi="Consolas" w:cs="Consolas" w:eastAsia="Consolas"/>
+          <w:color w:val="CCCCCC"/>
+          <w:spacing w:val="0"/>
+          <w:position w:val="0"/>
+          <w:sz w:val="21"/>
+          <w:shd w:fill="1F1F1F" w:val="clear"/>
+        </w:rPr>
+        <w:t xml:space="preserve">#include &lt;string&gt;</w:t>
+      </w:r>
+    </w:p>
+    <w:p>
+      <w:pPr>
+        <w:spacing w:before="0" w:after="0" w:line="240"/>
+        <w:ind w:right="0" w:left="720" w:firstLine="0"/>
+        <w:jc w:val="left"/>
+        <w:rPr>
+          <w:rFonts w:ascii="Consolas" w:hAnsi="Consolas" w:cs="Consolas" w:eastAsia="Consolas"/>
+          <w:color w:val="CCCCCC"/>
+          <w:spacing w:val="0"/>
+          <w:position w:val="0"/>
+          <w:sz w:val="21"/>
+          <w:shd w:fill="1F1F1F" w:val="clear"/>
+        </w:rPr>
+      </w:pPr>
+    </w:p>
+    <w:p>
+      <w:pPr>
+        <w:spacing w:before="0" w:after="0" w:line="240"/>
+        <w:ind w:right="0" w:left="720" w:firstLine="0"/>
+        <w:jc w:val="left"/>
+        <w:rPr>
+          <w:rFonts w:ascii="Consolas" w:hAnsi="Consolas" w:cs="Consolas" w:eastAsia="Consolas"/>
+          <w:color w:val="CCCCCC"/>
+          <w:spacing w:val="0"/>
+          <w:position w:val="0"/>
+          <w:sz w:val="21"/>
+          <w:shd w:fill="1F1F1F" w:val="clear"/>
+        </w:rPr>
+      </w:pPr>
+      <w:r>
+        <w:rPr>
+          <w:rFonts w:ascii="Consolas" w:hAnsi="Consolas" w:cs="Consolas" w:eastAsia="Consolas"/>
+          <w:color w:val="CCCCCC"/>
+          <w:spacing w:val="0"/>
+          <w:position w:val="0"/>
+          <w:sz w:val="21"/>
+          <w:shd w:fill="1F1F1F" w:val="clear"/>
+        </w:rPr>
+        <w:t xml:space="preserve">int main() {</w:t>
+      </w:r>
+    </w:p>
+    <w:p>
+      <w:pPr>
+        <w:spacing w:before="0" w:after="0" w:line="240"/>
+        <w:ind w:right="0" w:left="720" w:firstLine="0"/>
+        <w:jc w:val="left"/>
+        <w:rPr>
+          <w:rFonts w:ascii="Consolas" w:hAnsi="Consolas" w:cs="Consolas" w:eastAsia="Consolas"/>
+          <w:color w:val="CCCCCC"/>
+          <w:spacing w:val="0"/>
+          <w:position w:val="0"/>
+          <w:sz w:val="21"/>
+          <w:shd w:fill="1F1F1F" w:val="clear"/>
+        </w:rPr>
+      </w:pPr>
+      <w:r>
+        <w:rPr>
+          <w:rFonts w:ascii="Consolas" w:hAnsi="Consolas" w:cs="Consolas" w:eastAsia="Consolas"/>
+          <w:color w:val="CCCCCC"/>
+          <w:spacing w:val="0"/>
+          <w:position w:val="0"/>
+          <w:sz w:val="21"/>
+          <w:shd w:fill="1F1F1F" w:val="clear"/>
+        </w:rPr>
+        <w:t xml:space="preserve">    std::string weather;</w:t>
+      </w:r>
+    </w:p>
+    <w:p>
+      <w:pPr>
+        <w:spacing w:before="0" w:after="0" w:line="240"/>
+        <w:ind w:right="0" w:left="720" w:firstLine="0"/>
+        <w:jc w:val="left"/>
+        <w:rPr>
+          <w:rFonts w:ascii="Consolas" w:hAnsi="Consolas" w:cs="Consolas" w:eastAsia="Consolas"/>
+          <w:color w:val="CCCCCC"/>
+          <w:spacing w:val="0"/>
+          <w:position w:val="0"/>
+          <w:sz w:val="21"/>
+          <w:shd w:fill="1F1F1F" w:val="clear"/>
+        </w:rPr>
+      </w:pPr>
+      <w:r>
+        <w:rPr>
+          <w:rFonts w:ascii="Consolas" w:hAnsi="Consolas" w:cs="Consolas" w:eastAsia="Consolas"/>
+          <w:color w:val="CCCCCC"/>
+          <w:spacing w:val="0"/>
+          <w:position w:val="0"/>
+          <w:sz w:val="21"/>
+          <w:shd w:fill="1F1F1F" w:val="clear"/>
+        </w:rPr>
+        <w:t xml:space="preserve">    std::cout &lt;&lt; "</w:t>
+      </w:r>
+      <w:r>
+        <w:rPr>
+          <w:rFonts w:ascii="Consolas" w:hAnsi="Consolas" w:cs="Consolas" w:eastAsia="Consolas"/>
+          <w:color w:val="CCCCCC"/>
+          <w:spacing w:val="0"/>
+          <w:position w:val="0"/>
+          <w:sz w:val="21"/>
+          <w:shd w:fill="1F1F1F" w:val="clear"/>
+        </w:rPr>
+        <w:t xml:space="preserve">Введіть тип погоди: \n";</w:t>
+      </w:r>
+    </w:p>
+    <w:p>
+      <w:pPr>
+        <w:spacing w:before="0" w:after="0" w:line="240"/>
+        <w:ind w:right="0" w:left="720" w:firstLine="0"/>
+        <w:jc w:val="left"/>
+        <w:rPr>
+          <w:rFonts w:ascii="Consolas" w:hAnsi="Consolas" w:cs="Consolas" w:eastAsia="Consolas"/>
+          <w:color w:val="CCCCCC"/>
+          <w:spacing w:val="0"/>
+          <w:position w:val="0"/>
+          <w:sz w:val="21"/>
+          <w:shd w:fill="1F1F1F" w:val="clear"/>
+        </w:rPr>
+      </w:pPr>
+      <w:r>
+        <w:rPr>
+          <w:rFonts w:ascii="Consolas" w:hAnsi="Consolas" w:cs="Consolas" w:eastAsia="Consolas"/>
+          <w:color w:val="CCCCCC"/>
+          <w:spacing w:val="0"/>
+          <w:position w:val="0"/>
+          <w:sz w:val="21"/>
+          <w:shd w:fill="1F1F1F" w:val="clear"/>
+        </w:rPr>
+        <w:t xml:space="preserve">    std::cin &gt;&gt; weather;</w:t>
+      </w:r>
+    </w:p>
+    <w:p>
+      <w:pPr>
+        <w:spacing w:before="0" w:after="0" w:line="240"/>
+        <w:ind w:right="0" w:left="720" w:firstLine="0"/>
+        <w:jc w:val="left"/>
+        <w:rPr>
+          <w:rFonts w:ascii="Consolas" w:hAnsi="Consolas" w:cs="Consolas" w:eastAsia="Consolas"/>
+          <w:color w:val="CCCCCC"/>
+          <w:spacing w:val="0"/>
+          <w:position w:val="0"/>
+          <w:sz w:val="21"/>
+          <w:shd w:fill="1F1F1F" w:val="clear"/>
+        </w:rPr>
+      </w:pPr>
+    </w:p>
+    <w:p>
+      <w:pPr>
+        <w:spacing w:before="0" w:after="0" w:line="240"/>
+        <w:ind w:right="0" w:left="720" w:firstLine="0"/>
+        <w:jc w:val="left"/>
+        <w:rPr>
+          <w:rFonts w:ascii="Consolas" w:hAnsi="Consolas" w:cs="Consolas" w:eastAsia="Consolas"/>
+          <w:color w:val="CCCCCC"/>
+          <w:spacing w:val="0"/>
+          <w:position w:val="0"/>
+          <w:sz w:val="21"/>
+          <w:shd w:fill="1F1F1F" w:val="clear"/>
+        </w:rPr>
+      </w:pPr>
+      <w:r>
+        <w:rPr>
+          <w:rFonts w:ascii="Consolas" w:hAnsi="Consolas" w:cs="Consolas" w:eastAsia="Consolas"/>
+          <w:color w:val="CCCCCC"/>
+          <w:spacing w:val="0"/>
+          <w:position w:val="0"/>
+          <w:sz w:val="21"/>
+          <w:shd w:fill="1F1F1F" w:val="clear"/>
+        </w:rPr>
+        <w:t xml:space="preserve">    if (!(weather == "sunny" || weather == "rainy" || weather == "snowy")) {</w:t>
+      </w:r>
+    </w:p>
+    <w:p>
+      <w:pPr>
+        <w:spacing w:before="0" w:after="0" w:line="240"/>
+        <w:ind w:right="0" w:left="720" w:firstLine="0"/>
+        <w:jc w:val="left"/>
+        <w:rPr>
+          <w:rFonts w:ascii="Consolas" w:hAnsi="Consolas" w:cs="Consolas" w:eastAsia="Consolas"/>
+          <w:color w:val="CCCCCC"/>
+          <w:spacing w:val="0"/>
+          <w:position w:val="0"/>
+          <w:sz w:val="21"/>
+          <w:shd w:fill="1F1F1F" w:val="clear"/>
+        </w:rPr>
+      </w:pPr>
+      <w:r>
+        <w:rPr>
+          <w:rFonts w:ascii="Consolas" w:hAnsi="Consolas" w:cs="Consolas" w:eastAsia="Consolas"/>
+          <w:color w:val="CCCCCC"/>
+          <w:spacing w:val="0"/>
+          <w:position w:val="0"/>
+          <w:sz w:val="21"/>
+          <w:shd w:fill="1F1F1F" w:val="clear"/>
+        </w:rPr>
+        <w:t xml:space="preserve">        std::cout &lt;&lt; "Будь ласка, введіть коректну погоду.\n";</w:t>
+      </w:r>
+    </w:p>
+    <w:p>
+      <w:pPr>
+        <w:spacing w:before="0" w:after="0" w:line="240"/>
+        <w:ind w:right="0" w:left="720" w:firstLine="0"/>
+        <w:jc w:val="left"/>
+        <w:rPr>
+          <w:rFonts w:ascii="Consolas" w:hAnsi="Consolas" w:cs="Consolas" w:eastAsia="Consolas"/>
+          <w:color w:val="CCCCCC"/>
+          <w:spacing w:val="0"/>
+          <w:position w:val="0"/>
+          <w:sz w:val="21"/>
+          <w:shd w:fill="1F1F1F" w:val="clear"/>
+        </w:rPr>
+      </w:pPr>
+      <w:r>
+        <w:rPr>
+          <w:rFonts w:ascii="Consolas" w:hAnsi="Consolas" w:cs="Consolas" w:eastAsia="Consolas"/>
+          <w:color w:val="CCCCCC"/>
+          <w:spacing w:val="0"/>
+          <w:position w:val="0"/>
+          <w:sz w:val="21"/>
+          <w:shd w:fill="1F1F1F" w:val="clear"/>
+        </w:rPr>
+        <w:t xml:space="preserve">        return 1;</w:t>
+      </w:r>
+    </w:p>
+    <w:p>
+      <w:pPr>
+        <w:spacing w:before="0" w:after="0" w:line="240"/>
+        <w:ind w:right="0" w:left="720" w:firstLine="0"/>
+        <w:jc w:val="left"/>
+        <w:rPr>
+          <w:rFonts w:ascii="Consolas" w:hAnsi="Consolas" w:cs="Consolas" w:eastAsia="Consolas"/>
+          <w:color w:val="CCCCCC"/>
+          <w:spacing w:val="0"/>
+          <w:position w:val="0"/>
+          <w:sz w:val="21"/>
+          <w:shd w:fill="1F1F1F" w:val="clear"/>
+        </w:rPr>
+      </w:pPr>
+      <w:r>
+        <w:rPr>
+          <w:rFonts w:ascii="Consolas" w:hAnsi="Consolas" w:cs="Consolas" w:eastAsia="Consolas"/>
+          <w:color w:val="CCCCCC"/>
+          <w:spacing w:val="0"/>
+          <w:position w:val="0"/>
+          <w:sz w:val="21"/>
+          <w:shd w:fill="1F1F1F" w:val="clear"/>
+        </w:rPr>
+        <w:t xml:space="preserve">    }</w:t>
+      </w:r>
+    </w:p>
+    <w:p>
+      <w:pPr>
+        <w:spacing w:before="0" w:after="0" w:line="240"/>
+        <w:ind w:right="0" w:left="720" w:firstLine="0"/>
+        <w:jc w:val="left"/>
+        <w:rPr>
+          <w:rFonts w:ascii="Consolas" w:hAnsi="Consolas" w:cs="Consolas" w:eastAsia="Consolas"/>
+          <w:color w:val="CCCCCC"/>
+          <w:spacing w:val="0"/>
+          <w:position w:val="0"/>
+          <w:sz w:val="21"/>
+          <w:shd w:fill="1F1F1F" w:val="clear"/>
+        </w:rPr>
+      </w:pPr>
+    </w:p>
+    <w:p>
+      <w:pPr>
+        <w:spacing w:before="0" w:after="0" w:line="240"/>
+        <w:ind w:right="0" w:left="720" w:firstLine="0"/>
+        <w:jc w:val="left"/>
+        <w:rPr>
+          <w:rFonts w:ascii="Consolas" w:hAnsi="Consolas" w:cs="Consolas" w:eastAsia="Consolas"/>
+          <w:color w:val="CCCCCC"/>
+          <w:spacing w:val="0"/>
+          <w:position w:val="0"/>
+          <w:sz w:val="21"/>
+          <w:shd w:fill="1F1F1F" w:val="clear"/>
+        </w:rPr>
+      </w:pPr>
+      <w:r>
+        <w:rPr>
+          <w:rFonts w:ascii="Consolas" w:hAnsi="Consolas" w:cs="Consolas" w:eastAsia="Consolas"/>
+          <w:color w:val="CCCCCC"/>
+          <w:spacing w:val="0"/>
+          <w:position w:val="0"/>
+          <w:sz w:val="21"/>
+          <w:shd w:fill="1F1F1F" w:val="clear"/>
+        </w:rPr>
+        <w:t xml:space="preserve">    if (weather == "rainy" || weather == "snowy") {</w:t>
+      </w:r>
+    </w:p>
+    <w:p>
+      <w:pPr>
+        <w:spacing w:before="0" w:after="0" w:line="240"/>
+        <w:ind w:right="0" w:left="720" w:firstLine="0"/>
+        <w:jc w:val="left"/>
+        <w:rPr>
+          <w:rFonts w:ascii="Consolas" w:hAnsi="Consolas" w:cs="Consolas" w:eastAsia="Consolas"/>
+          <w:color w:val="CCCCCC"/>
+          <w:spacing w:val="0"/>
+          <w:position w:val="0"/>
+          <w:sz w:val="21"/>
+          <w:shd w:fill="1F1F1F" w:val="clear"/>
+        </w:rPr>
+      </w:pPr>
+      <w:r>
+        <w:rPr>
+          <w:rFonts w:ascii="Consolas" w:hAnsi="Consolas" w:cs="Consolas" w:eastAsia="Consolas"/>
+          <w:color w:val="CCCCCC"/>
+          <w:spacing w:val="0"/>
+          <w:position w:val="0"/>
+          <w:sz w:val="21"/>
+          <w:shd w:fill="1F1F1F" w:val="clear"/>
+        </w:rPr>
+        <w:t xml:space="preserve">        std::cout &lt;&lt; "Вам слід взяти куртку.\n";</w:t>
+      </w:r>
+    </w:p>
+    <w:p>
+      <w:pPr>
+        <w:spacing w:before="0" w:after="0" w:line="240"/>
+        <w:ind w:right="0" w:left="720" w:firstLine="0"/>
+        <w:jc w:val="left"/>
+        <w:rPr>
+          <w:rFonts w:ascii="Consolas" w:hAnsi="Consolas" w:cs="Consolas" w:eastAsia="Consolas"/>
+          <w:color w:val="CCCCCC"/>
+          <w:spacing w:val="0"/>
+          <w:position w:val="0"/>
+          <w:sz w:val="21"/>
+          <w:shd w:fill="1F1F1F" w:val="clear"/>
+        </w:rPr>
+      </w:pPr>
+      <w:r>
+        <w:rPr>
+          <w:rFonts w:ascii="Consolas" w:hAnsi="Consolas" w:cs="Consolas" w:eastAsia="Consolas"/>
+          <w:color w:val="CCCCCC"/>
+          <w:spacing w:val="0"/>
+          <w:position w:val="0"/>
+          <w:sz w:val="21"/>
+          <w:shd w:fill="1F1F1F" w:val="clear"/>
+        </w:rPr>
+        <w:t xml:space="preserve">    } else if (weather == "sunny") {</w:t>
+      </w:r>
+    </w:p>
+    <w:p>
+      <w:pPr>
+        <w:spacing w:before="0" w:after="0" w:line="240"/>
+        <w:ind w:right="0" w:left="720" w:firstLine="0"/>
+        <w:jc w:val="left"/>
+        <w:rPr>
+          <w:rFonts w:ascii="Consolas" w:hAnsi="Consolas" w:cs="Consolas" w:eastAsia="Consolas"/>
+          <w:color w:val="CCCCCC"/>
+          <w:spacing w:val="0"/>
+          <w:position w:val="0"/>
+          <w:sz w:val="21"/>
+          <w:shd w:fill="1F1F1F" w:val="clear"/>
+        </w:rPr>
+      </w:pPr>
+      <w:r>
+        <w:rPr>
+          <w:rFonts w:ascii="Consolas" w:hAnsi="Consolas" w:cs="Consolas" w:eastAsia="Consolas"/>
+          <w:color w:val="CCCCCC"/>
+          <w:spacing w:val="0"/>
+          <w:position w:val="0"/>
+          <w:sz w:val="21"/>
+          <w:shd w:fill="1F1F1F" w:val="clear"/>
+        </w:rPr>
+        <w:t xml:space="preserve">        std::cout &lt;&lt; "Куртка не потрібна.\n";</w:t>
+      </w:r>
+    </w:p>
+    <w:p>
+      <w:pPr>
+        <w:spacing w:before="0" w:after="0" w:line="240"/>
+        <w:ind w:right="0" w:left="720" w:firstLine="0"/>
+        <w:jc w:val="left"/>
+        <w:rPr>
+          <w:rFonts w:ascii="Consolas" w:hAnsi="Consolas" w:cs="Consolas" w:eastAsia="Consolas"/>
+          <w:color w:val="CCCCCC"/>
+          <w:spacing w:val="0"/>
+          <w:position w:val="0"/>
+          <w:sz w:val="21"/>
+          <w:shd w:fill="1F1F1F" w:val="clear"/>
+        </w:rPr>
+      </w:pPr>
+      <w:r>
+        <w:rPr>
+          <w:rFonts w:ascii="Consolas" w:hAnsi="Consolas" w:cs="Consolas" w:eastAsia="Consolas"/>
+          <w:color w:val="CCCCCC"/>
+          <w:spacing w:val="0"/>
+          <w:position w:val="0"/>
+          <w:sz w:val="21"/>
+          <w:shd w:fill="1F1F1F" w:val="clear"/>
+        </w:rPr>
+        <w:t xml:space="preserve">    }</w:t>
+      </w:r>
+    </w:p>
+    <w:p>
+      <w:pPr>
+        <w:spacing w:before="0" w:after="0" w:line="240"/>
+        <w:ind w:right="0" w:left="720" w:firstLine="0"/>
+        <w:jc w:val="left"/>
+        <w:rPr>
+          <w:rFonts w:ascii="Consolas" w:hAnsi="Consolas" w:cs="Consolas" w:eastAsia="Consolas"/>
+          <w:color w:val="CCCCCC"/>
+          <w:spacing w:val="0"/>
+          <w:position w:val="0"/>
+          <w:sz w:val="21"/>
+          <w:shd w:fill="1F1F1F" w:val="clear"/>
+        </w:rPr>
+      </w:pPr>
+    </w:p>
+    <w:p>
+      <w:pPr>
+        <w:spacing w:before="0" w:after="0" w:line="240"/>
+        <w:ind w:right="0" w:left="720" w:firstLine="0"/>
+        <w:jc w:val="left"/>
+        <w:rPr>
+          <w:rFonts w:ascii="Consolas" w:hAnsi="Consolas" w:cs="Consolas" w:eastAsia="Consolas"/>
+          <w:color w:val="CCCCCC"/>
+          <w:spacing w:val="0"/>
+          <w:position w:val="0"/>
+          <w:sz w:val="21"/>
+          <w:shd w:fill="1F1F1F" w:val="clear"/>
+        </w:rPr>
+      </w:pPr>
+      <w:r>
+        <w:rPr>
+          <w:rFonts w:ascii="Consolas" w:hAnsi="Consolas" w:cs="Consolas" w:eastAsia="Consolas"/>
+          <w:color w:val="CCCCCC"/>
+          <w:spacing w:val="0"/>
+          <w:position w:val="0"/>
+          <w:sz w:val="21"/>
+          <w:shd w:fill="1F1F1F" w:val="clear"/>
+        </w:rPr>
+        <w:t xml:space="preserve">    if (weather == "sunny") {</w:t>
+      </w:r>
+    </w:p>
+    <w:p>
+      <w:pPr>
+        <w:spacing w:before="0" w:after="0" w:line="240"/>
+        <w:ind w:right="0" w:left="720" w:firstLine="0"/>
+        <w:jc w:val="left"/>
+        <w:rPr>
+          <w:rFonts w:ascii="Consolas" w:hAnsi="Consolas" w:cs="Consolas" w:eastAsia="Consolas"/>
+          <w:color w:val="CCCCCC"/>
+          <w:spacing w:val="0"/>
+          <w:position w:val="0"/>
+          <w:sz w:val="21"/>
+          <w:shd w:fill="1F1F1F" w:val="clear"/>
+        </w:rPr>
+      </w:pPr>
+      <w:r>
+        <w:rPr>
+          <w:rFonts w:ascii="Consolas" w:hAnsi="Consolas" w:cs="Consolas" w:eastAsia="Consolas"/>
+          <w:color w:val="CCCCCC"/>
+          <w:spacing w:val="0"/>
+          <w:position w:val="0"/>
+          <w:sz w:val="21"/>
+          <w:shd w:fill="1F1F1F" w:val="clear"/>
+        </w:rPr>
+        <w:t xml:space="preserve">        std::cout &lt;&lt; "Можна пограти у футбол з друзями.\n";</w:t>
+      </w:r>
+    </w:p>
+    <w:p>
+      <w:pPr>
+        <w:spacing w:before="0" w:after="0" w:line="240"/>
+        <w:ind w:right="0" w:left="720" w:firstLine="0"/>
+        <w:jc w:val="left"/>
+        <w:rPr>
+          <w:rFonts w:ascii="Consolas" w:hAnsi="Consolas" w:cs="Consolas" w:eastAsia="Consolas"/>
+          <w:color w:val="CCCCCC"/>
+          <w:spacing w:val="0"/>
+          <w:position w:val="0"/>
+          <w:sz w:val="21"/>
+          <w:shd w:fill="1F1F1F" w:val="clear"/>
+        </w:rPr>
+      </w:pPr>
+      <w:r>
+        <w:rPr>
+          <w:rFonts w:ascii="Consolas" w:hAnsi="Consolas" w:cs="Consolas" w:eastAsia="Consolas"/>
+          <w:color w:val="CCCCCC"/>
+          <w:spacing w:val="0"/>
+          <w:position w:val="0"/>
+          <w:sz w:val="21"/>
+          <w:shd w:fill="1F1F1F" w:val="clear"/>
+        </w:rPr>
+        <w:t xml:space="preserve">    } else if (weather == "snowy") {</w:t>
+      </w:r>
+    </w:p>
+    <w:p>
+      <w:pPr>
+        <w:spacing w:before="0" w:after="0" w:line="240"/>
+        <w:ind w:right="0" w:left="720" w:firstLine="0"/>
+        <w:jc w:val="left"/>
+        <w:rPr>
+          <w:rFonts w:ascii="Consolas" w:hAnsi="Consolas" w:cs="Consolas" w:eastAsia="Consolas"/>
+          <w:color w:val="CCCCCC"/>
+          <w:spacing w:val="0"/>
+          <w:position w:val="0"/>
+          <w:sz w:val="21"/>
+          <w:shd w:fill="1F1F1F" w:val="clear"/>
+        </w:rPr>
+      </w:pPr>
+      <w:r>
+        <w:rPr>
+          <w:rFonts w:ascii="Consolas" w:hAnsi="Consolas" w:cs="Consolas" w:eastAsia="Consolas"/>
+          <w:color w:val="CCCCCC"/>
+          <w:spacing w:val="0"/>
+          <w:position w:val="0"/>
+          <w:sz w:val="21"/>
+          <w:shd w:fill="1F1F1F" w:val="clear"/>
+        </w:rPr>
+        <w:t xml:space="preserve">        std::cout &lt;&lt; "Хороша погода для лиж.\n";</w:t>
+      </w:r>
+    </w:p>
+    <w:p>
+      <w:pPr>
+        <w:spacing w:before="0" w:after="0" w:line="240"/>
+        <w:ind w:right="0" w:left="720" w:firstLine="0"/>
+        <w:jc w:val="left"/>
+        <w:rPr>
+          <w:rFonts w:ascii="Consolas" w:hAnsi="Consolas" w:cs="Consolas" w:eastAsia="Consolas"/>
+          <w:color w:val="CCCCCC"/>
+          <w:spacing w:val="0"/>
+          <w:position w:val="0"/>
+          <w:sz w:val="21"/>
+          <w:shd w:fill="1F1F1F" w:val="clear"/>
+        </w:rPr>
+      </w:pPr>
+      <w:r>
+        <w:rPr>
+          <w:rFonts w:ascii="Consolas" w:hAnsi="Consolas" w:cs="Consolas" w:eastAsia="Consolas"/>
+          <w:color w:val="CCCCCC"/>
+          <w:spacing w:val="0"/>
+          <w:position w:val="0"/>
+          <w:sz w:val="21"/>
+          <w:shd w:fill="1F1F1F" w:val="clear"/>
+        </w:rPr>
+        <w:t xml:space="preserve">    } else if (weather == "rainy") {</w:t>
+      </w:r>
+    </w:p>
+    <w:p>
+      <w:pPr>
+        <w:spacing w:before="0" w:after="0" w:line="240"/>
+        <w:ind w:right="0" w:left="720" w:firstLine="0"/>
+        <w:jc w:val="left"/>
+        <w:rPr>
+          <w:rFonts w:ascii="Consolas" w:hAnsi="Consolas" w:cs="Consolas" w:eastAsia="Consolas"/>
+          <w:color w:val="CCCCCC"/>
+          <w:spacing w:val="0"/>
+          <w:position w:val="0"/>
+          <w:sz w:val="21"/>
+          <w:shd w:fill="1F1F1F" w:val="clear"/>
+        </w:rPr>
+      </w:pPr>
+      <w:r>
+        <w:rPr>
+          <w:rFonts w:ascii="Consolas" w:hAnsi="Consolas" w:cs="Consolas" w:eastAsia="Consolas"/>
+          <w:color w:val="CCCCCC"/>
+          <w:spacing w:val="0"/>
+          <w:position w:val="0"/>
+          <w:sz w:val="21"/>
+          <w:shd w:fill="1F1F1F" w:val="clear"/>
+        </w:rPr>
+        <w:t xml:space="preserve">        std::cout &lt;&lt; "Можна пограти в більярд вдома.\n";</w:t>
+      </w:r>
+    </w:p>
+    <w:p>
+      <w:pPr>
+        <w:spacing w:before="0" w:after="0" w:line="240"/>
+        <w:ind w:right="0" w:left="720" w:firstLine="0"/>
+        <w:jc w:val="left"/>
+        <w:rPr>
+          <w:rFonts w:ascii="Consolas" w:hAnsi="Consolas" w:cs="Consolas" w:eastAsia="Consolas"/>
+          <w:color w:val="CCCCCC"/>
+          <w:spacing w:val="0"/>
+          <w:position w:val="0"/>
+          <w:sz w:val="21"/>
+          <w:shd w:fill="1F1F1F" w:val="clear"/>
+        </w:rPr>
+      </w:pPr>
+      <w:r>
+        <w:rPr>
+          <w:rFonts w:ascii="Consolas" w:hAnsi="Consolas" w:cs="Consolas" w:eastAsia="Consolas"/>
+          <w:color w:val="CCCCCC"/>
+          <w:spacing w:val="0"/>
+          <w:position w:val="0"/>
+          <w:sz w:val="21"/>
+          <w:shd w:fill="1F1F1F" w:val="clear"/>
+        </w:rPr>
+        <w:t xml:space="preserve">    }</w:t>
+      </w:r>
+    </w:p>
+    <w:p>
+      <w:pPr>
+        <w:spacing w:before="0" w:after="0" w:line="240"/>
+        <w:ind w:right="0" w:left="720" w:firstLine="0"/>
+        <w:jc w:val="left"/>
+        <w:rPr>
+          <w:rFonts w:ascii="Consolas" w:hAnsi="Consolas" w:cs="Consolas" w:eastAsia="Consolas"/>
+          <w:color w:val="CCCCCC"/>
+          <w:spacing w:val="0"/>
+          <w:position w:val="0"/>
+          <w:sz w:val="21"/>
+          <w:shd w:fill="1F1F1F" w:val="clear"/>
+        </w:rPr>
+      </w:pPr>
+    </w:p>
+    <w:p>
+      <w:pPr>
+        <w:spacing w:before="0" w:after="0" w:line="240"/>
+        <w:ind w:right="0" w:left="720" w:firstLine="0"/>
+        <w:jc w:val="left"/>
+        <w:rPr>
+          <w:rFonts w:ascii="Consolas" w:hAnsi="Consolas" w:cs="Consolas" w:eastAsia="Consolas"/>
+          <w:color w:val="CCCCCC"/>
+          <w:spacing w:val="0"/>
+          <w:position w:val="0"/>
+          <w:sz w:val="21"/>
+          <w:shd w:fill="1F1F1F" w:val="clear"/>
+        </w:rPr>
+      </w:pPr>
+      <w:r>
+        <w:rPr>
+          <w:rFonts w:ascii="Consolas" w:hAnsi="Consolas" w:cs="Consolas" w:eastAsia="Consolas"/>
+          <w:color w:val="CCCCCC"/>
+          <w:spacing w:val="0"/>
+          <w:position w:val="0"/>
+          <w:sz w:val="21"/>
+          <w:shd w:fill="1F1F1F" w:val="clear"/>
+        </w:rPr>
+        <w:t xml:space="preserve">    char i = weather[0];</w:t>
+      </w:r>
+    </w:p>
+    <w:p>
+      <w:pPr>
+        <w:spacing w:before="0" w:after="0" w:line="240"/>
+        <w:ind w:right="0" w:left="720" w:firstLine="0"/>
+        <w:jc w:val="left"/>
+        <w:rPr>
+          <w:rFonts w:ascii="Consolas" w:hAnsi="Consolas" w:cs="Consolas" w:eastAsia="Consolas"/>
+          <w:color w:val="CCCCCC"/>
+          <w:spacing w:val="0"/>
+          <w:position w:val="0"/>
+          <w:sz w:val="21"/>
+          <w:shd w:fill="1F1F1F" w:val="clear"/>
+        </w:rPr>
+      </w:pPr>
+    </w:p>
+    <w:p>
+      <w:pPr>
+        <w:spacing w:before="0" w:after="0" w:line="240"/>
+        <w:ind w:right="0" w:left="720" w:firstLine="0"/>
+        <w:jc w:val="left"/>
+        <w:rPr>
+          <w:rFonts w:ascii="Consolas" w:hAnsi="Consolas" w:cs="Consolas" w:eastAsia="Consolas"/>
+          <w:color w:val="CCCCCC"/>
+          <w:spacing w:val="0"/>
+          <w:position w:val="0"/>
+          <w:sz w:val="21"/>
+          <w:shd w:fill="1F1F1F" w:val="clear"/>
+        </w:rPr>
+      </w:pPr>
+      <w:r>
+        <w:rPr>
+          <w:rFonts w:ascii="Consolas" w:hAnsi="Consolas" w:cs="Consolas" w:eastAsia="Consolas"/>
+          <w:color w:val="CCCCCC"/>
+          <w:spacing w:val="0"/>
+          <w:position w:val="0"/>
+          <w:sz w:val="21"/>
+          <w:shd w:fill="1F1F1F" w:val="clear"/>
+        </w:rPr>
+        <w:t xml:space="preserve">    switch (i) {</w:t>
+      </w:r>
+    </w:p>
+    <w:p>
+      <w:pPr>
+        <w:spacing w:before="0" w:after="0" w:line="240"/>
+        <w:ind w:right="0" w:left="720" w:firstLine="0"/>
+        <w:jc w:val="left"/>
+        <w:rPr>
+          <w:rFonts w:ascii="Consolas" w:hAnsi="Consolas" w:cs="Consolas" w:eastAsia="Consolas"/>
+          <w:color w:val="CCCCCC"/>
+          <w:spacing w:val="0"/>
+          <w:position w:val="0"/>
+          <w:sz w:val="21"/>
+          <w:shd w:fill="1F1F1F" w:val="clear"/>
+        </w:rPr>
+      </w:pPr>
+      <w:r>
+        <w:rPr>
+          <w:rFonts w:ascii="Consolas" w:hAnsi="Consolas" w:cs="Consolas" w:eastAsia="Consolas"/>
+          <w:color w:val="CCCCCC"/>
+          <w:spacing w:val="0"/>
+          <w:position w:val="0"/>
+          <w:sz w:val="21"/>
+          <w:shd w:fill="1F1F1F" w:val="clear"/>
+        </w:rPr>
+        <w:t xml:space="preserve">        case 's':</w:t>
+      </w:r>
+    </w:p>
+    <w:p>
+      <w:pPr>
+        <w:spacing w:before="0" w:after="0" w:line="240"/>
+        <w:ind w:right="0" w:left="720" w:firstLine="0"/>
+        <w:jc w:val="left"/>
+        <w:rPr>
+          <w:rFonts w:ascii="Consolas" w:hAnsi="Consolas" w:cs="Consolas" w:eastAsia="Consolas"/>
+          <w:color w:val="CCCCCC"/>
+          <w:spacing w:val="0"/>
+          <w:position w:val="0"/>
+          <w:sz w:val="21"/>
+          <w:shd w:fill="1F1F1F" w:val="clear"/>
+        </w:rPr>
+      </w:pPr>
+      <w:r>
+        <w:rPr>
+          <w:rFonts w:ascii="Consolas" w:hAnsi="Consolas" w:cs="Consolas" w:eastAsia="Consolas"/>
+          <w:color w:val="CCCCCC"/>
+          <w:spacing w:val="0"/>
+          <w:position w:val="0"/>
+          <w:sz w:val="21"/>
+          <w:shd w:fill="1F1F1F" w:val="clear"/>
+        </w:rPr>
+        <w:t xml:space="preserve">        if (weather == "sunny"){</w:t>
+      </w:r>
+    </w:p>
+    <w:p>
+      <w:pPr>
+        <w:spacing w:before="0" w:after="0" w:line="240"/>
+        <w:ind w:right="0" w:left="720" w:firstLine="0"/>
+        <w:jc w:val="left"/>
+        <w:rPr>
+          <w:rFonts w:ascii="Consolas" w:hAnsi="Consolas" w:cs="Consolas" w:eastAsia="Consolas"/>
+          <w:color w:val="CCCCCC"/>
+          <w:spacing w:val="0"/>
+          <w:position w:val="0"/>
+          <w:sz w:val="21"/>
+          <w:shd w:fill="1F1F1F" w:val="clear"/>
+        </w:rPr>
+      </w:pPr>
+    </w:p>
+    <w:p>
+      <w:pPr>
+        <w:spacing w:before="0" w:after="0" w:line="240"/>
+        <w:ind w:right="0" w:left="720" w:firstLine="0"/>
+        <w:jc w:val="left"/>
+        <w:rPr>
+          <w:rFonts w:ascii="Consolas" w:hAnsi="Consolas" w:cs="Consolas" w:eastAsia="Consolas"/>
+          <w:color w:val="CCCCCC"/>
+          <w:spacing w:val="0"/>
+          <w:position w:val="0"/>
+          <w:sz w:val="21"/>
+          <w:shd w:fill="1F1F1F" w:val="clear"/>
+        </w:rPr>
+      </w:pPr>
+      <w:r>
+        <w:rPr>
+          <w:rFonts w:ascii="Consolas" w:hAnsi="Consolas" w:cs="Consolas" w:eastAsia="Consolas"/>
+          <w:color w:val="CCCCCC"/>
+          <w:spacing w:val="0"/>
+          <w:position w:val="0"/>
+          <w:sz w:val="21"/>
+          <w:shd w:fill="1F1F1F" w:val="clear"/>
+        </w:rPr>
+        <w:t xml:space="preserve">            std::cout &lt;&lt; "It's okey to go outside without umbrella";</w:t>
+      </w:r>
+    </w:p>
+    <w:p>
+      <w:pPr>
+        <w:spacing w:before="0" w:after="0" w:line="240"/>
+        <w:ind w:right="0" w:left="720" w:firstLine="0"/>
+        <w:jc w:val="left"/>
+        <w:rPr>
+          <w:rFonts w:ascii="Consolas" w:hAnsi="Consolas" w:cs="Consolas" w:eastAsia="Consolas"/>
+          <w:color w:val="CCCCCC"/>
+          <w:spacing w:val="0"/>
+          <w:position w:val="0"/>
+          <w:sz w:val="21"/>
+          <w:shd w:fill="1F1F1F" w:val="clear"/>
+        </w:rPr>
+      </w:pPr>
+      <w:r>
+        <w:rPr>
+          <w:rFonts w:ascii="Consolas" w:hAnsi="Consolas" w:cs="Consolas" w:eastAsia="Consolas"/>
+          <w:color w:val="CCCCCC"/>
+          <w:spacing w:val="0"/>
+          <w:position w:val="0"/>
+          <w:sz w:val="21"/>
+          <w:shd w:fill="1F1F1F" w:val="clear"/>
+        </w:rPr>
+        <w:t xml:space="preserve">        }</w:t>
+      </w:r>
+    </w:p>
+    <w:p>
+      <w:pPr>
+        <w:spacing w:before="0" w:after="0" w:line="240"/>
+        <w:ind w:right="0" w:left="720" w:firstLine="0"/>
+        <w:jc w:val="left"/>
+        <w:rPr>
+          <w:rFonts w:ascii="Consolas" w:hAnsi="Consolas" w:cs="Consolas" w:eastAsia="Consolas"/>
+          <w:color w:val="CCCCCC"/>
+          <w:spacing w:val="0"/>
+          <w:position w:val="0"/>
+          <w:sz w:val="21"/>
+          <w:shd w:fill="1F1F1F" w:val="clear"/>
+        </w:rPr>
+      </w:pPr>
+      <w:r>
+        <w:rPr>
+          <w:rFonts w:ascii="Consolas" w:hAnsi="Consolas" w:cs="Consolas" w:eastAsia="Consolas"/>
+          <w:color w:val="CCCCCC"/>
+          <w:spacing w:val="0"/>
+          <w:position w:val="0"/>
+          <w:sz w:val="21"/>
+          <w:shd w:fill="1F1F1F" w:val="clear"/>
+        </w:rPr>
+        <w:t xml:space="preserve">    }</w:t>
+      </w:r>
+    </w:p>
+    <w:p>
+      <w:pPr>
+        <w:spacing w:before="0" w:after="0" w:line="240"/>
+        <w:ind w:right="0" w:left="720" w:firstLine="0"/>
+        <w:jc w:val="left"/>
+        <w:rPr>
+          <w:rFonts w:ascii="Consolas" w:hAnsi="Consolas" w:cs="Consolas" w:eastAsia="Consolas"/>
+          <w:color w:val="CCCCCC"/>
+          <w:spacing w:val="0"/>
+          <w:position w:val="0"/>
+          <w:sz w:val="21"/>
+          <w:shd w:fill="1F1F1F" w:val="clear"/>
+        </w:rPr>
+      </w:pPr>
+    </w:p>
+    <w:p>
+      <w:pPr>
+        <w:spacing w:before="0" w:after="0" w:line="240"/>
+        <w:ind w:right="0" w:left="720" w:firstLine="0"/>
+        <w:jc w:val="left"/>
+        <w:rPr>
+          <w:rFonts w:ascii="Consolas" w:hAnsi="Consolas" w:cs="Consolas" w:eastAsia="Consolas"/>
+          <w:color w:val="CCCCCC"/>
+          <w:spacing w:val="0"/>
+          <w:position w:val="0"/>
+          <w:sz w:val="21"/>
+          <w:shd w:fill="1F1F1F" w:val="clear"/>
+        </w:rPr>
+      </w:pPr>
+      <w:r>
+        <w:rPr>
+          <w:rFonts w:ascii="Consolas" w:hAnsi="Consolas" w:cs="Consolas" w:eastAsia="Consolas"/>
+          <w:color w:val="CCCCCC"/>
+          <w:spacing w:val="0"/>
+          <w:position w:val="0"/>
+          <w:sz w:val="21"/>
+          <w:shd w:fill="1F1F1F" w:val="clear"/>
+        </w:rPr>
+        <w:t xml:space="preserve">    return 0;</w:t>
+      </w:r>
+    </w:p>
+    <w:p>
+      <w:pPr>
+        <w:spacing w:before="0" w:after="0" w:line="240"/>
+        <w:ind w:right="0" w:left="720" w:firstLine="0"/>
+        <w:jc w:val="left"/>
+        <w:rPr>
+          <w:rFonts w:ascii="Times New Roman" w:hAnsi="Times New Roman" w:cs="Times New Roman" w:eastAsia="Times New Roman"/>
+          <w:color w:val="000000"/>
+          <w:spacing w:val="0"/>
+          <w:position w:val="0"/>
+          <w:sz w:val="22"/>
+          <w:u w:val="single"/>
+          <w:shd w:fill="auto" w:val="clear"/>
+        </w:rPr>
+      </w:pPr>
+      <w:r>
+        <w:rPr>
+          <w:rFonts w:ascii="Consolas" w:hAnsi="Consolas" w:cs="Consolas" w:eastAsia="Consolas"/>
+          <w:color w:val="CCCCCC"/>
+          <w:spacing w:val="0"/>
+          <w:position w:val="0"/>
+          <w:sz w:val="21"/>
+          <w:shd w:fill="1F1F1F" w:val="clear"/>
+        </w:rPr>
+        <w:t xml:space="preserve">}</w:t>
+      </w:r>
+    </w:p>
+    <w:p>
+      <w:pPr>
+        <w:spacing w:before="0" w:after="200" w:line="240"/>
+        <w:ind w:right="0" w:left="0" w:firstLine="0"/>
+        <w:jc w:val="left"/>
+        <w:rPr>
+          <w:rFonts w:ascii="Times New Roman" w:hAnsi="Times New Roman" w:cs="Times New Roman" w:eastAsia="Times New Roman"/>
+          <w:color w:val="auto"/>
+          <w:spacing w:val="0"/>
+          <w:position w:val="0"/>
+          <w:sz w:val="24"/>
+          <w:shd w:fill="auto" w:val="clear"/>
+        </w:rPr>
+      </w:pPr>
+    </w:p>
+    <w:p>
+      <w:pPr>
+        <w:spacing w:before="0" w:after="200" w:line="240"/>
+        <w:ind w:right="0" w:left="0" w:firstLine="0"/>
+        <w:jc w:val="left"/>
+        <w:rPr>
+          <w:rFonts w:ascii="Times New Roman" w:hAnsi="Times New Roman" w:cs="Times New Roman" w:eastAsia="Times New Roman"/>
+          <w:color w:val="auto"/>
+          <w:spacing w:val="0"/>
+          <w:position w:val="0"/>
+          <w:sz w:val="24"/>
+          <w:shd w:fill="auto" w:val="clear"/>
+        </w:rPr>
+      </w:pPr>
+    </w:p>
+    <w:p>
+      <w:pPr>
         <w:numPr>
           <w:ilvl w:val="0"/>
-          <w:numId w:val="86"/>
-        </w:numPr>
-        <w:spacing w:before="0" w:after="0" w:line="325"/>
-        <w:ind w:right="0" w:left="720" w:hanging="360"/>
-        <w:jc w:val="left"/>
-        <w:rPr>
-          <w:rFonts w:ascii="Consolas" w:hAnsi="Consolas" w:cs="Consolas" w:eastAsia="Consolas"/>
-          <w:color w:val="CCCCCC"/>
-          <w:spacing w:val="0"/>
-          <w:position w:val="0"/>
-          <w:sz w:val="21"/>
-          <w:shd w:fill="1F1F1F" w:val="clear"/>
-        </w:rPr>
-      </w:pPr>
-      <w:r>
-        <w:rPr>
-          <w:rFonts w:ascii="Consolas" w:hAnsi="Consolas" w:cs="Consolas" w:eastAsia="Consolas"/>
-          <w:color w:val="CCCCCC"/>
-          <w:spacing w:val="0"/>
-          <w:position w:val="0"/>
-          <w:sz w:val="21"/>
-          <w:shd w:fill="1F1F1F" w:val="clear"/>
-        </w:rPr>
-        <w:t xml:space="preserve"> #include &lt;iostream&gt;</w:t>
-      </w:r>
-    </w:p>
-    <w:p>
-      <w:pPr>
-        <w:numPr>
-          <w:ilvl w:val="0"/>
-          <w:numId w:val="86"/>
-        </w:numPr>
-        <w:spacing w:before="0" w:after="0" w:line="325"/>
-        <w:ind w:right="0" w:left="720" w:hanging="360"/>
-        <w:jc w:val="left"/>
-        <w:rPr>
-          <w:rFonts w:ascii="Consolas" w:hAnsi="Consolas" w:cs="Consolas" w:eastAsia="Consolas"/>
-          <w:color w:val="CCCCCC"/>
-          <w:spacing w:val="0"/>
-          <w:position w:val="0"/>
-          <w:sz w:val="21"/>
-          <w:shd w:fill="1F1F1F" w:val="clear"/>
-        </w:rPr>
-      </w:pPr>
-      <w:r>
-        <w:rPr>
-          <w:rFonts w:ascii="Consolas" w:hAnsi="Consolas" w:cs="Consolas" w:eastAsia="Consolas"/>
-          <w:color w:val="CCCCCC"/>
-          <w:spacing w:val="0"/>
-          <w:position w:val="0"/>
-          <w:sz w:val="21"/>
-          <w:shd w:fill="1F1F1F" w:val="clear"/>
-        </w:rPr>
-        <w:t xml:space="preserve">#include &lt;string&gt;</w:t>
-      </w:r>
-    </w:p>
-    <w:p>
-      <w:pPr>
-        <w:numPr>
-          <w:ilvl w:val="0"/>
-          <w:numId w:val="86"/>
-        </w:numPr>
-        <w:spacing w:before="0" w:after="0" w:line="325"/>
-        <w:ind w:right="0" w:left="720" w:hanging="360"/>
-        <w:jc w:val="left"/>
-        <w:rPr>
-          <w:rFonts w:ascii="Consolas" w:hAnsi="Consolas" w:cs="Consolas" w:eastAsia="Consolas"/>
-          <w:color w:val="CCCCCC"/>
-          <w:spacing w:val="0"/>
-          <w:position w:val="0"/>
-          <w:sz w:val="21"/>
-          <w:shd w:fill="1F1F1F" w:val="clear"/>
-        </w:rPr>
-      </w:pPr>
-    </w:p>
-    <w:p>
-      <w:pPr>
-        <w:numPr>
-          <w:ilvl w:val="0"/>
-          <w:numId w:val="86"/>
-        </w:numPr>
-        <w:spacing w:before="0" w:after="0" w:line="325"/>
-        <w:ind w:right="0" w:left="720" w:hanging="360"/>
-        <w:jc w:val="left"/>
-        <w:rPr>
-          <w:rFonts w:ascii="Consolas" w:hAnsi="Consolas" w:cs="Consolas" w:eastAsia="Consolas"/>
-          <w:color w:val="CCCCCC"/>
-          <w:spacing w:val="0"/>
-          <w:position w:val="0"/>
-          <w:sz w:val="21"/>
-          <w:shd w:fill="1F1F1F" w:val="clear"/>
-        </w:rPr>
-      </w:pPr>
-      <w:r>
-        <w:rPr>
-          <w:rFonts w:ascii="Consolas" w:hAnsi="Consolas" w:cs="Consolas" w:eastAsia="Consolas"/>
-          <w:color w:val="CCCCCC"/>
-          <w:spacing w:val="0"/>
-          <w:position w:val="0"/>
-          <w:sz w:val="21"/>
-          <w:shd w:fill="1F1F1F" w:val="clear"/>
-        </w:rPr>
-        <w:t xml:space="preserve">int main() {</w:t>
-      </w:r>
-    </w:p>
-    <w:p>
-      <w:pPr>
-        <w:numPr>
-          <w:ilvl w:val="0"/>
-          <w:numId w:val="86"/>
-        </w:numPr>
-        <w:spacing w:before="0" w:after="0" w:line="325"/>
-        <w:ind w:right="0" w:left="720" w:hanging="360"/>
-        <w:jc w:val="left"/>
-        <w:rPr>
-          <w:rFonts w:ascii="Consolas" w:hAnsi="Consolas" w:cs="Consolas" w:eastAsia="Consolas"/>
-          <w:color w:val="CCCCCC"/>
-          <w:spacing w:val="0"/>
-          <w:position w:val="0"/>
-          <w:sz w:val="21"/>
-          <w:shd w:fill="1F1F1F" w:val="clear"/>
-        </w:rPr>
-      </w:pPr>
-      <w:r>
-        <w:rPr>
-          <w:rFonts w:ascii="Consolas" w:hAnsi="Consolas" w:cs="Consolas" w:eastAsia="Consolas"/>
-          <w:color w:val="CCCCCC"/>
-          <w:spacing w:val="0"/>
-          <w:position w:val="0"/>
-          <w:sz w:val="21"/>
-          <w:shd w:fill="1F1F1F" w:val="clear"/>
-        </w:rPr>
-        <w:t xml:space="preserve">    std::string weather;</w:t>
-      </w:r>
-    </w:p>
-    <w:p>
-      <w:pPr>
-        <w:numPr>
-          <w:ilvl w:val="0"/>
-          <w:numId w:val="86"/>
-        </w:numPr>
-        <w:spacing w:before="0" w:after="0" w:line="325"/>
-        <w:ind w:right="0" w:left="720" w:hanging="360"/>
-        <w:jc w:val="left"/>
-        <w:rPr>
-          <w:rFonts w:ascii="Consolas" w:hAnsi="Consolas" w:cs="Consolas" w:eastAsia="Consolas"/>
-          <w:color w:val="CCCCCC"/>
-          <w:spacing w:val="0"/>
-          <w:position w:val="0"/>
-          <w:sz w:val="21"/>
-          <w:shd w:fill="1F1F1F" w:val="clear"/>
-        </w:rPr>
-      </w:pPr>
-      <w:r>
-        <w:rPr>
-          <w:rFonts w:ascii="Consolas" w:hAnsi="Consolas" w:cs="Consolas" w:eastAsia="Consolas"/>
-          <w:color w:val="CCCCCC"/>
-          <w:spacing w:val="0"/>
-          <w:position w:val="0"/>
-          <w:sz w:val="21"/>
-          <w:shd w:fill="1F1F1F" w:val="clear"/>
-        </w:rPr>
-        <w:t xml:space="preserve">    std::cout &lt;&lt; "</w:t>
-      </w:r>
-      <w:r>
-        <w:rPr>
-          <w:rFonts w:ascii="Consolas" w:hAnsi="Consolas" w:cs="Consolas" w:eastAsia="Consolas"/>
-          <w:color w:val="CCCCCC"/>
-          <w:spacing w:val="0"/>
-          <w:position w:val="0"/>
-          <w:sz w:val="21"/>
-          <w:shd w:fill="1F1F1F" w:val="clear"/>
-        </w:rPr>
-        <w:t xml:space="preserve">Введіть тип погоди: \n";</w:t>
-      </w:r>
-    </w:p>
-    <w:p>
-      <w:pPr>
-        <w:numPr>
-          <w:ilvl w:val="0"/>
-          <w:numId w:val="86"/>
-        </w:numPr>
-        <w:spacing w:before="0" w:after="0" w:line="325"/>
-        <w:ind w:right="0" w:left="720" w:hanging="360"/>
-        <w:jc w:val="left"/>
-        <w:rPr>
-          <w:rFonts w:ascii="Consolas" w:hAnsi="Consolas" w:cs="Consolas" w:eastAsia="Consolas"/>
-          <w:color w:val="CCCCCC"/>
-          <w:spacing w:val="0"/>
-          <w:position w:val="0"/>
-          <w:sz w:val="21"/>
-          <w:shd w:fill="1F1F1F" w:val="clear"/>
-        </w:rPr>
-      </w:pPr>
-      <w:r>
-        <w:rPr>
-          <w:rFonts w:ascii="Consolas" w:hAnsi="Consolas" w:cs="Consolas" w:eastAsia="Consolas"/>
-          <w:color w:val="CCCCCC"/>
-          <w:spacing w:val="0"/>
-          <w:position w:val="0"/>
-          <w:sz w:val="21"/>
-          <w:shd w:fill="1F1F1F" w:val="clear"/>
-        </w:rPr>
-        <w:t xml:space="preserve">    std::cin &gt;&gt; weather;</w:t>
-      </w:r>
-    </w:p>
-    <w:p>
-      <w:pPr>
-        <w:numPr>
-          <w:ilvl w:val="0"/>
-          <w:numId w:val="86"/>
-        </w:numPr>
-        <w:spacing w:before="0" w:after="0" w:line="325"/>
-        <w:ind w:right="0" w:left="720" w:hanging="360"/>
-        <w:jc w:val="left"/>
-        <w:rPr>
-          <w:rFonts w:ascii="Consolas" w:hAnsi="Consolas" w:cs="Consolas" w:eastAsia="Consolas"/>
-          <w:color w:val="CCCCCC"/>
-          <w:spacing w:val="0"/>
-          <w:position w:val="0"/>
-          <w:sz w:val="21"/>
-          <w:shd w:fill="1F1F1F" w:val="clear"/>
-        </w:rPr>
-      </w:pPr>
-    </w:p>
-    <w:p>
-      <w:pPr>
-        <w:numPr>
-          <w:ilvl w:val="0"/>
-          <w:numId w:val="86"/>
-        </w:numPr>
-        <w:spacing w:before="0" w:after="0" w:line="325"/>
-        <w:ind w:right="0" w:left="720" w:hanging="360"/>
-        <w:jc w:val="left"/>
-        <w:rPr>
-          <w:rFonts w:ascii="Consolas" w:hAnsi="Consolas" w:cs="Consolas" w:eastAsia="Consolas"/>
-          <w:color w:val="CCCCCC"/>
-          <w:spacing w:val="0"/>
-          <w:position w:val="0"/>
-          <w:sz w:val="21"/>
-          <w:shd w:fill="1F1F1F" w:val="clear"/>
-        </w:rPr>
-      </w:pPr>
-      <w:r>
-        <w:rPr>
-          <w:rFonts w:ascii="Consolas" w:hAnsi="Consolas" w:cs="Consolas" w:eastAsia="Consolas"/>
-          <w:color w:val="CCCCCC"/>
-          <w:spacing w:val="0"/>
-          <w:position w:val="0"/>
-          <w:sz w:val="21"/>
-          <w:shd w:fill="1F1F1F" w:val="clear"/>
-        </w:rPr>
-        <w:t xml:space="preserve">    if (!(weather == "sunny" || weather == "rainy" || weather == "snowy")) {</w:t>
-      </w:r>
-    </w:p>
-    <w:p>
-      <w:pPr>
-        <w:numPr>
-          <w:ilvl w:val="0"/>
-          <w:numId w:val="86"/>
-        </w:numPr>
-        <w:spacing w:before="0" w:after="0" w:line="325"/>
-        <w:ind w:right="0" w:left="720" w:hanging="360"/>
-        <w:jc w:val="left"/>
-        <w:rPr>
-          <w:rFonts w:ascii="Consolas" w:hAnsi="Consolas" w:cs="Consolas" w:eastAsia="Consolas"/>
-          <w:color w:val="CCCCCC"/>
-          <w:spacing w:val="0"/>
-          <w:position w:val="0"/>
-          <w:sz w:val="21"/>
-          <w:shd w:fill="1F1F1F" w:val="clear"/>
-        </w:rPr>
-      </w:pPr>
-      <w:r>
-        <w:rPr>
-          <w:rFonts w:ascii="Consolas" w:hAnsi="Consolas" w:cs="Consolas" w:eastAsia="Consolas"/>
-          <w:color w:val="CCCCCC"/>
-          <w:spacing w:val="0"/>
-          <w:position w:val="0"/>
-          <w:sz w:val="21"/>
-          <w:shd w:fill="1F1F1F" w:val="clear"/>
-        </w:rPr>
-        <w:t xml:space="preserve">        std::cout &lt;&lt; "</w:t>
-      </w:r>
-      <w:r>
-        <w:rPr>
-          <w:rFonts w:ascii="Consolas" w:hAnsi="Consolas" w:cs="Consolas" w:eastAsia="Consolas"/>
-          <w:color w:val="CCCCCC"/>
-          <w:spacing w:val="0"/>
-          <w:position w:val="0"/>
-          <w:sz w:val="21"/>
-          <w:shd w:fill="1F1F1F" w:val="clear"/>
-        </w:rPr>
-        <w:t xml:space="preserve">Будь ласка, введіть коректну погоду.\n";</w:t>
-      </w:r>
-    </w:p>
-    <w:p>
-      <w:pPr>
-        <w:numPr>
-          <w:ilvl w:val="0"/>
-          <w:numId w:val="86"/>
-        </w:numPr>
-        <w:spacing w:before="0" w:after="0" w:line="325"/>
-        <w:ind w:right="0" w:left="720" w:hanging="360"/>
-        <w:jc w:val="left"/>
-        <w:rPr>
-          <w:rFonts w:ascii="Consolas" w:hAnsi="Consolas" w:cs="Consolas" w:eastAsia="Consolas"/>
-          <w:color w:val="CCCCCC"/>
-          <w:spacing w:val="0"/>
-          <w:position w:val="0"/>
-          <w:sz w:val="21"/>
-          <w:shd w:fill="1F1F1F" w:val="clear"/>
-        </w:rPr>
-      </w:pPr>
-      <w:r>
-        <w:rPr>
-          <w:rFonts w:ascii="Consolas" w:hAnsi="Consolas" w:cs="Consolas" w:eastAsia="Consolas"/>
-          <w:color w:val="CCCCCC"/>
-          <w:spacing w:val="0"/>
-          <w:position w:val="0"/>
-          <w:sz w:val="21"/>
-          <w:shd w:fill="1F1F1F" w:val="clear"/>
-        </w:rPr>
-        <w:t xml:space="preserve">        return 1;</w:t>
-      </w:r>
-    </w:p>
-    <w:p>
-      <w:pPr>
-        <w:numPr>
-          <w:ilvl w:val="0"/>
-          <w:numId w:val="86"/>
-        </w:numPr>
-        <w:spacing w:before="0" w:after="0" w:line="325"/>
-        <w:ind w:right="0" w:left="720" w:hanging="360"/>
-        <w:jc w:val="left"/>
-        <w:rPr>
-          <w:rFonts w:ascii="Consolas" w:hAnsi="Consolas" w:cs="Consolas" w:eastAsia="Consolas"/>
-          <w:color w:val="CCCCCC"/>
-          <w:spacing w:val="0"/>
-          <w:position w:val="0"/>
-          <w:sz w:val="21"/>
-          <w:shd w:fill="1F1F1F" w:val="clear"/>
-        </w:rPr>
-      </w:pPr>
-      <w:r>
-        <w:rPr>
-          <w:rFonts w:ascii="Consolas" w:hAnsi="Consolas" w:cs="Consolas" w:eastAsia="Consolas"/>
-          <w:color w:val="CCCCCC"/>
-          <w:spacing w:val="0"/>
-          <w:position w:val="0"/>
-          <w:sz w:val="21"/>
-          <w:shd w:fill="1F1F1F" w:val="clear"/>
-        </w:rPr>
-        <w:t xml:space="preserve">    }</w:t>
-      </w:r>
-    </w:p>
-    <w:p>
-      <w:pPr>
-        <w:numPr>
-          <w:ilvl w:val="0"/>
-          <w:numId w:val="86"/>
-        </w:numPr>
-        <w:spacing w:before="0" w:after="0" w:line="325"/>
-        <w:ind w:right="0" w:left="720" w:hanging="360"/>
-        <w:jc w:val="left"/>
-        <w:rPr>
-          <w:rFonts w:ascii="Consolas" w:hAnsi="Consolas" w:cs="Consolas" w:eastAsia="Consolas"/>
-          <w:color w:val="CCCCCC"/>
-          <w:spacing w:val="0"/>
-          <w:position w:val="0"/>
-          <w:sz w:val="21"/>
-          <w:shd w:fill="1F1F1F" w:val="clear"/>
-        </w:rPr>
-      </w:pPr>
-    </w:p>
-    <w:p>
-      <w:pPr>
-        <w:numPr>
-          <w:ilvl w:val="0"/>
-          <w:numId w:val="86"/>
-        </w:numPr>
-        <w:spacing w:before="0" w:after="0" w:line="325"/>
-        <w:ind w:right="0" w:left="720" w:hanging="360"/>
-        <w:jc w:val="left"/>
-        <w:rPr>
-          <w:rFonts w:ascii="Consolas" w:hAnsi="Consolas" w:cs="Consolas" w:eastAsia="Consolas"/>
-          <w:color w:val="CCCCCC"/>
-          <w:spacing w:val="0"/>
-          <w:position w:val="0"/>
-          <w:sz w:val="21"/>
-          <w:shd w:fill="1F1F1F" w:val="clear"/>
-        </w:rPr>
-      </w:pPr>
-      <w:r>
-        <w:rPr>
-          <w:rFonts w:ascii="Consolas" w:hAnsi="Consolas" w:cs="Consolas" w:eastAsia="Consolas"/>
-          <w:color w:val="CCCCCC"/>
-          <w:spacing w:val="0"/>
-          <w:position w:val="0"/>
-          <w:sz w:val="21"/>
-          <w:shd w:fill="1F1F1F" w:val="clear"/>
-        </w:rPr>
-        <w:t xml:space="preserve">    if (weather == "rainy" || weather == "snowy") {</w:t>
-      </w:r>
-    </w:p>
-    <w:p>
-      <w:pPr>
-        <w:numPr>
-          <w:ilvl w:val="0"/>
-          <w:numId w:val="86"/>
-        </w:numPr>
-        <w:spacing w:before="0" w:after="0" w:line="325"/>
-        <w:ind w:right="0" w:left="720" w:hanging="360"/>
-        <w:jc w:val="left"/>
-        <w:rPr>
-          <w:rFonts w:ascii="Consolas" w:hAnsi="Consolas" w:cs="Consolas" w:eastAsia="Consolas"/>
-          <w:color w:val="CCCCCC"/>
-          <w:spacing w:val="0"/>
-          <w:position w:val="0"/>
-          <w:sz w:val="21"/>
-          <w:shd w:fill="1F1F1F" w:val="clear"/>
-        </w:rPr>
-      </w:pPr>
-      <w:r>
-        <w:rPr>
-          <w:rFonts w:ascii="Consolas" w:hAnsi="Consolas" w:cs="Consolas" w:eastAsia="Consolas"/>
-          <w:color w:val="CCCCCC"/>
-          <w:spacing w:val="0"/>
-          <w:position w:val="0"/>
-          <w:sz w:val="21"/>
-          <w:shd w:fill="1F1F1F" w:val="clear"/>
-        </w:rPr>
-        <w:t xml:space="preserve">        std::cout &lt;&lt; "</w:t>
-      </w:r>
-      <w:r>
-        <w:rPr>
-          <w:rFonts w:ascii="Consolas" w:hAnsi="Consolas" w:cs="Consolas" w:eastAsia="Consolas"/>
-          <w:color w:val="CCCCCC"/>
-          <w:spacing w:val="0"/>
-          <w:position w:val="0"/>
-          <w:sz w:val="21"/>
-          <w:shd w:fill="1F1F1F" w:val="clear"/>
-        </w:rPr>
-        <w:t xml:space="preserve">Вам слід взяти куртку.\n";</w:t>
-      </w:r>
-    </w:p>
-    <w:p>
-      <w:pPr>
-        <w:numPr>
-          <w:ilvl w:val="0"/>
-          <w:numId w:val="86"/>
-        </w:numPr>
-        <w:spacing w:before="0" w:after="0" w:line="325"/>
-        <w:ind w:right="0" w:left="720" w:hanging="360"/>
-        <w:jc w:val="left"/>
-        <w:rPr>
-          <w:rFonts w:ascii="Consolas" w:hAnsi="Consolas" w:cs="Consolas" w:eastAsia="Consolas"/>
-          <w:color w:val="CCCCCC"/>
-          <w:spacing w:val="0"/>
-          <w:position w:val="0"/>
-          <w:sz w:val="21"/>
-          <w:shd w:fill="1F1F1F" w:val="clear"/>
-        </w:rPr>
-      </w:pPr>
-      <w:r>
-        <w:rPr>
-          <w:rFonts w:ascii="Consolas" w:hAnsi="Consolas" w:cs="Consolas" w:eastAsia="Consolas"/>
-          <w:color w:val="CCCCCC"/>
-          <w:spacing w:val="0"/>
-          <w:position w:val="0"/>
-          <w:sz w:val="21"/>
-          <w:shd w:fill="1F1F1F" w:val="clear"/>
-        </w:rPr>
-        <w:t xml:space="preserve">    } else if (weather == "sunny") {</w:t>
-      </w:r>
-    </w:p>
-    <w:p>
-      <w:pPr>
-        <w:numPr>
-          <w:ilvl w:val="0"/>
-          <w:numId w:val="86"/>
-        </w:numPr>
-        <w:spacing w:before="0" w:after="0" w:line="325"/>
-        <w:ind w:right="0" w:left="720" w:hanging="360"/>
-        <w:jc w:val="left"/>
-        <w:rPr>
-          <w:rFonts w:ascii="Consolas" w:hAnsi="Consolas" w:cs="Consolas" w:eastAsia="Consolas"/>
-          <w:color w:val="CCCCCC"/>
-          <w:spacing w:val="0"/>
-          <w:position w:val="0"/>
-          <w:sz w:val="21"/>
-          <w:shd w:fill="1F1F1F" w:val="clear"/>
-        </w:rPr>
-      </w:pPr>
-      <w:r>
-        <w:rPr>
-          <w:rFonts w:ascii="Consolas" w:hAnsi="Consolas" w:cs="Consolas" w:eastAsia="Consolas"/>
-          <w:color w:val="CCCCCC"/>
-          <w:spacing w:val="0"/>
-          <w:position w:val="0"/>
-          <w:sz w:val="21"/>
-          <w:shd w:fill="1F1F1F" w:val="clear"/>
-        </w:rPr>
-        <w:t xml:space="preserve">        std::cout &lt;&lt; "</w:t>
-      </w:r>
-      <w:r>
-        <w:rPr>
-          <w:rFonts w:ascii="Consolas" w:hAnsi="Consolas" w:cs="Consolas" w:eastAsia="Consolas"/>
-          <w:color w:val="CCCCCC"/>
-          <w:spacing w:val="0"/>
-          <w:position w:val="0"/>
-          <w:sz w:val="21"/>
-          <w:shd w:fill="1F1F1F" w:val="clear"/>
-        </w:rPr>
-        <w:t xml:space="preserve">Куртка не потрібна.\n";</w:t>
-      </w:r>
-    </w:p>
-    <w:p>
-      <w:pPr>
-        <w:numPr>
-          <w:ilvl w:val="0"/>
-          <w:numId w:val="86"/>
-        </w:numPr>
-        <w:spacing w:before="0" w:after="0" w:line="325"/>
-        <w:ind w:right="0" w:left="720" w:hanging="360"/>
-        <w:jc w:val="left"/>
-        <w:rPr>
-          <w:rFonts w:ascii="Consolas" w:hAnsi="Consolas" w:cs="Consolas" w:eastAsia="Consolas"/>
-          <w:color w:val="CCCCCC"/>
-          <w:spacing w:val="0"/>
-          <w:position w:val="0"/>
-          <w:sz w:val="21"/>
-          <w:shd w:fill="1F1F1F" w:val="clear"/>
-        </w:rPr>
-      </w:pPr>
-      <w:r>
-        <w:rPr>
-          <w:rFonts w:ascii="Consolas" w:hAnsi="Consolas" w:cs="Consolas" w:eastAsia="Consolas"/>
-          <w:color w:val="CCCCCC"/>
-          <w:spacing w:val="0"/>
-          <w:position w:val="0"/>
-          <w:sz w:val="21"/>
-          <w:shd w:fill="1F1F1F" w:val="clear"/>
-        </w:rPr>
-        <w:t xml:space="preserve">    }</w:t>
-      </w:r>
-    </w:p>
-    <w:p>
-      <w:pPr>
-        <w:numPr>
-          <w:ilvl w:val="0"/>
-          <w:numId w:val="86"/>
-        </w:numPr>
-        <w:spacing w:before="0" w:after="0" w:line="325"/>
-        <w:ind w:right="0" w:left="720" w:hanging="360"/>
-        <w:jc w:val="left"/>
-        <w:rPr>
-          <w:rFonts w:ascii="Consolas" w:hAnsi="Consolas" w:cs="Consolas" w:eastAsia="Consolas"/>
-          <w:color w:val="CCCCCC"/>
-          <w:spacing w:val="0"/>
-          <w:position w:val="0"/>
-          <w:sz w:val="21"/>
-          <w:shd w:fill="1F1F1F" w:val="clear"/>
-        </w:rPr>
-      </w:pPr>
-    </w:p>
-    <w:p>
-      <w:pPr>
-        <w:numPr>
-          <w:ilvl w:val="0"/>
-          <w:numId w:val="86"/>
-        </w:numPr>
-        <w:spacing w:before="0" w:after="0" w:line="325"/>
-        <w:ind w:right="0" w:left="720" w:hanging="360"/>
-        <w:jc w:val="left"/>
-        <w:rPr>
-          <w:rFonts w:ascii="Consolas" w:hAnsi="Consolas" w:cs="Consolas" w:eastAsia="Consolas"/>
-          <w:color w:val="CCCCCC"/>
-          <w:spacing w:val="0"/>
-          <w:position w:val="0"/>
-          <w:sz w:val="21"/>
-          <w:shd w:fill="1F1F1F" w:val="clear"/>
-        </w:rPr>
-      </w:pPr>
-      <w:r>
-        <w:rPr>
-          <w:rFonts w:ascii="Consolas" w:hAnsi="Consolas" w:cs="Consolas" w:eastAsia="Consolas"/>
-          <w:color w:val="CCCCCC"/>
-          <w:spacing w:val="0"/>
-          <w:position w:val="0"/>
-          <w:sz w:val="21"/>
-          <w:shd w:fill="1F1F1F" w:val="clear"/>
-        </w:rPr>
-        <w:t xml:space="preserve">    if (weather == "sunny") {</w:t>
-      </w:r>
-    </w:p>
-    <w:p>
-      <w:pPr>
-        <w:numPr>
-          <w:ilvl w:val="0"/>
-          <w:numId w:val="86"/>
-        </w:numPr>
-        <w:spacing w:before="0" w:after="0" w:line="325"/>
-        <w:ind w:right="0" w:left="720" w:hanging="360"/>
-        <w:jc w:val="left"/>
-        <w:rPr>
-          <w:rFonts w:ascii="Consolas" w:hAnsi="Consolas" w:cs="Consolas" w:eastAsia="Consolas"/>
-          <w:color w:val="CCCCCC"/>
-          <w:spacing w:val="0"/>
-          <w:position w:val="0"/>
-          <w:sz w:val="21"/>
-          <w:shd w:fill="1F1F1F" w:val="clear"/>
-        </w:rPr>
-      </w:pPr>
-      <w:r>
-        <w:rPr>
-          <w:rFonts w:ascii="Consolas" w:hAnsi="Consolas" w:cs="Consolas" w:eastAsia="Consolas"/>
-          <w:color w:val="CCCCCC"/>
-          <w:spacing w:val="0"/>
-          <w:position w:val="0"/>
-          <w:sz w:val="21"/>
-          <w:shd w:fill="1F1F1F" w:val="clear"/>
-        </w:rPr>
-        <w:t xml:space="preserve">        std::cout &lt;&lt; "</w:t>
-      </w:r>
-      <w:r>
-        <w:rPr>
-          <w:rFonts w:ascii="Consolas" w:hAnsi="Consolas" w:cs="Consolas" w:eastAsia="Consolas"/>
-          <w:color w:val="CCCCCC"/>
-          <w:spacing w:val="0"/>
-          <w:position w:val="0"/>
-          <w:sz w:val="21"/>
-          <w:shd w:fill="1F1F1F" w:val="clear"/>
-        </w:rPr>
-        <w:t xml:space="preserve">Можна пограти у футбол з друзями.\n";</w:t>
-      </w:r>
-    </w:p>
-    <w:p>
-      <w:pPr>
-        <w:numPr>
-          <w:ilvl w:val="0"/>
-          <w:numId w:val="86"/>
-        </w:numPr>
-        <w:spacing w:before="0" w:after="0" w:line="325"/>
-        <w:ind w:right="0" w:left="720" w:hanging="360"/>
-        <w:jc w:val="left"/>
-        <w:rPr>
-          <w:rFonts w:ascii="Consolas" w:hAnsi="Consolas" w:cs="Consolas" w:eastAsia="Consolas"/>
-          <w:color w:val="CCCCCC"/>
-          <w:spacing w:val="0"/>
-          <w:position w:val="0"/>
-          <w:sz w:val="21"/>
-          <w:shd w:fill="1F1F1F" w:val="clear"/>
-        </w:rPr>
-      </w:pPr>
-      <w:r>
-        <w:rPr>
-          <w:rFonts w:ascii="Consolas" w:hAnsi="Consolas" w:cs="Consolas" w:eastAsia="Consolas"/>
-          <w:color w:val="CCCCCC"/>
-          <w:spacing w:val="0"/>
-          <w:position w:val="0"/>
-          <w:sz w:val="21"/>
-          <w:shd w:fill="1F1F1F" w:val="clear"/>
-        </w:rPr>
-        <w:t xml:space="preserve">    } else if (weather == "snowy") {</w:t>
-      </w:r>
-    </w:p>
-    <w:p>
-      <w:pPr>
-        <w:numPr>
-          <w:ilvl w:val="0"/>
-          <w:numId w:val="86"/>
-        </w:numPr>
-        <w:spacing w:before="0" w:after="0" w:line="325"/>
-        <w:ind w:right="0" w:left="720" w:hanging="360"/>
-        <w:jc w:val="left"/>
-        <w:rPr>
-          <w:rFonts w:ascii="Consolas" w:hAnsi="Consolas" w:cs="Consolas" w:eastAsia="Consolas"/>
-          <w:color w:val="CCCCCC"/>
-          <w:spacing w:val="0"/>
-          <w:position w:val="0"/>
-          <w:sz w:val="21"/>
-          <w:shd w:fill="1F1F1F" w:val="clear"/>
-        </w:rPr>
-      </w:pPr>
-      <w:r>
-        <w:rPr>
-          <w:rFonts w:ascii="Consolas" w:hAnsi="Consolas" w:cs="Consolas" w:eastAsia="Consolas"/>
-          <w:color w:val="CCCCCC"/>
-          <w:spacing w:val="0"/>
-          <w:position w:val="0"/>
-          <w:sz w:val="21"/>
-          <w:shd w:fill="1F1F1F" w:val="clear"/>
-        </w:rPr>
-        <w:t xml:space="preserve">        std::cout &lt;&lt; "</w:t>
-      </w:r>
-      <w:r>
-        <w:rPr>
-          <w:rFonts w:ascii="Consolas" w:hAnsi="Consolas" w:cs="Consolas" w:eastAsia="Consolas"/>
-          <w:color w:val="CCCCCC"/>
-          <w:spacing w:val="0"/>
-          <w:position w:val="0"/>
-          <w:sz w:val="21"/>
-          <w:shd w:fill="1F1F1F" w:val="clear"/>
-        </w:rPr>
-        <w:t xml:space="preserve">Хороша погода для лиж.\n";</w:t>
-      </w:r>
-    </w:p>
-    <w:p>
-      <w:pPr>
-        <w:numPr>
-          <w:ilvl w:val="0"/>
-          <w:numId w:val="86"/>
-        </w:numPr>
-        <w:spacing w:before="0" w:after="0" w:line="325"/>
-        <w:ind w:right="0" w:left="720" w:hanging="360"/>
-        <w:jc w:val="left"/>
-        <w:rPr>
-          <w:rFonts w:ascii="Consolas" w:hAnsi="Consolas" w:cs="Consolas" w:eastAsia="Consolas"/>
-          <w:color w:val="CCCCCC"/>
-          <w:spacing w:val="0"/>
-          <w:position w:val="0"/>
-          <w:sz w:val="21"/>
-          <w:shd w:fill="1F1F1F" w:val="clear"/>
-        </w:rPr>
-      </w:pPr>
-      <w:r>
-        <w:rPr>
-          <w:rFonts w:ascii="Consolas" w:hAnsi="Consolas" w:cs="Consolas" w:eastAsia="Consolas"/>
-          <w:color w:val="CCCCCC"/>
-          <w:spacing w:val="0"/>
-          <w:position w:val="0"/>
-          <w:sz w:val="21"/>
-          <w:shd w:fill="1F1F1F" w:val="clear"/>
-        </w:rPr>
-        <w:t xml:space="preserve">    } else if (weather == "rainy") {</w:t>
-      </w:r>
-    </w:p>
-    <w:p>
-      <w:pPr>
-        <w:numPr>
-          <w:ilvl w:val="0"/>
-          <w:numId w:val="86"/>
-        </w:numPr>
-        <w:spacing w:before="0" w:after="0" w:line="325"/>
-        <w:ind w:right="0" w:left="720" w:hanging="360"/>
-        <w:jc w:val="left"/>
-        <w:rPr>
-          <w:rFonts w:ascii="Consolas" w:hAnsi="Consolas" w:cs="Consolas" w:eastAsia="Consolas"/>
-          <w:color w:val="CCCCCC"/>
-          <w:spacing w:val="0"/>
-          <w:position w:val="0"/>
-          <w:sz w:val="21"/>
-          <w:shd w:fill="1F1F1F" w:val="clear"/>
-        </w:rPr>
-      </w:pPr>
-      <w:r>
-        <w:rPr>
-          <w:rFonts w:ascii="Consolas" w:hAnsi="Consolas" w:cs="Consolas" w:eastAsia="Consolas"/>
-          <w:color w:val="CCCCCC"/>
-          <w:spacing w:val="0"/>
-          <w:position w:val="0"/>
-          <w:sz w:val="21"/>
-          <w:shd w:fill="1F1F1F" w:val="clear"/>
-        </w:rPr>
-        <w:t xml:space="preserve">        std::cout &lt;&lt; "</w:t>
-      </w:r>
-      <w:r>
-        <w:rPr>
-          <w:rFonts w:ascii="Consolas" w:hAnsi="Consolas" w:cs="Consolas" w:eastAsia="Consolas"/>
-          <w:color w:val="CCCCCC"/>
-          <w:spacing w:val="0"/>
-          <w:position w:val="0"/>
-          <w:sz w:val="21"/>
-          <w:shd w:fill="1F1F1F" w:val="clear"/>
-        </w:rPr>
-        <w:t xml:space="preserve">Можна пограти в більярд вдома.\n";</w:t>
-      </w:r>
-    </w:p>
-    <w:p>
-      <w:pPr>
-        <w:numPr>
-          <w:ilvl w:val="0"/>
-          <w:numId w:val="86"/>
-        </w:numPr>
-        <w:spacing w:before="0" w:after="0" w:line="325"/>
-        <w:ind w:right="0" w:left="720" w:hanging="360"/>
-        <w:jc w:val="left"/>
-        <w:rPr>
-          <w:rFonts w:ascii="Consolas" w:hAnsi="Consolas" w:cs="Consolas" w:eastAsia="Consolas"/>
-          <w:color w:val="CCCCCC"/>
-          <w:spacing w:val="0"/>
-          <w:position w:val="0"/>
-          <w:sz w:val="21"/>
-          <w:shd w:fill="1F1F1F" w:val="clear"/>
-        </w:rPr>
-      </w:pPr>
-      <w:r>
-        <w:rPr>
-          <w:rFonts w:ascii="Consolas" w:hAnsi="Consolas" w:cs="Consolas" w:eastAsia="Consolas"/>
-          <w:color w:val="CCCCCC"/>
-          <w:spacing w:val="0"/>
-          <w:position w:val="0"/>
-          <w:sz w:val="21"/>
-          <w:shd w:fill="1F1F1F" w:val="clear"/>
-        </w:rPr>
-        <w:t xml:space="preserve">    }</w:t>
-      </w:r>
-    </w:p>
-    <w:p>
-      <w:pPr>
-        <w:numPr>
-          <w:ilvl w:val="0"/>
-          <w:numId w:val="86"/>
-        </w:numPr>
-        <w:spacing w:before="0" w:after="0" w:line="325"/>
-        <w:ind w:right="0" w:left="720" w:hanging="360"/>
-        <w:jc w:val="left"/>
-        <w:rPr>
-          <w:rFonts w:ascii="Consolas" w:hAnsi="Consolas" w:cs="Consolas" w:eastAsia="Consolas"/>
-          <w:color w:val="CCCCCC"/>
-          <w:spacing w:val="0"/>
-          <w:position w:val="0"/>
-          <w:sz w:val="21"/>
-          <w:shd w:fill="1F1F1F" w:val="clear"/>
-        </w:rPr>
-      </w:pPr>
-    </w:p>
-    <w:p>
-      <w:pPr>
-        <w:numPr>
-          <w:ilvl w:val="0"/>
-          <w:numId w:val="86"/>
-        </w:numPr>
-        <w:spacing w:before="0" w:after="0" w:line="325"/>
-        <w:ind w:right="0" w:left="720" w:hanging="360"/>
-        <w:jc w:val="left"/>
-        <w:rPr>
-          <w:rFonts w:ascii="Consolas" w:hAnsi="Consolas" w:cs="Consolas" w:eastAsia="Consolas"/>
-          <w:color w:val="CCCCCC"/>
-          <w:spacing w:val="0"/>
-          <w:position w:val="0"/>
-          <w:sz w:val="21"/>
-          <w:shd w:fill="1F1F1F" w:val="clear"/>
-        </w:rPr>
-      </w:pPr>
-      <w:r>
-        <w:rPr>
-          <w:rFonts w:ascii="Consolas" w:hAnsi="Consolas" w:cs="Consolas" w:eastAsia="Consolas"/>
-          <w:color w:val="CCCCCC"/>
-          <w:spacing w:val="0"/>
-          <w:position w:val="0"/>
-          <w:sz w:val="21"/>
-          <w:shd w:fill="1F1F1F" w:val="clear"/>
-        </w:rPr>
-        <w:t xml:space="preserve">    return 0;</w:t>
-      </w:r>
-    </w:p>
-    <w:p>
-      <w:pPr>
-        <w:numPr>
-          <w:ilvl w:val="0"/>
-          <w:numId w:val="86"/>
-        </w:numPr>
-        <w:spacing w:before="0" w:after="0" w:line="325"/>
-        <w:ind w:right="0" w:left="720" w:hanging="360"/>
-        <w:jc w:val="left"/>
-        <w:rPr>
-          <w:rFonts w:ascii="Consolas" w:hAnsi="Consolas" w:cs="Consolas" w:eastAsia="Consolas"/>
-          <w:color w:val="CE9178"/>
-          <w:spacing w:val="0"/>
-          <w:position w:val="0"/>
-          <w:sz w:val="21"/>
-          <w:shd w:fill="1F1F1F" w:val="clear"/>
-        </w:rPr>
-      </w:pPr>
-      <w:r>
-        <w:rPr>
-          <w:rFonts w:ascii="Consolas" w:hAnsi="Consolas" w:cs="Consolas" w:eastAsia="Consolas"/>
-          <w:color w:val="CCCCCC"/>
-          <w:spacing w:val="0"/>
-          <w:position w:val="0"/>
-          <w:sz w:val="21"/>
-          <w:shd w:fill="1F1F1F" w:val="clear"/>
-        </w:rPr>
-        <w:t xml:space="preserve">}  </w:t>
-      </w:r>
-    </w:p>
-    <w:p>
-      <w:pPr>
-        <w:spacing w:before="0" w:after="0" w:line="240"/>
-        <w:ind w:right="0" w:left="720" w:firstLine="0"/>
-        <w:jc w:val="left"/>
-        <w:rPr>
-          <w:rFonts w:ascii="Times New Roman" w:hAnsi="Times New Roman" w:cs="Times New Roman" w:eastAsia="Times New Roman"/>
-          <w:color w:val="000000"/>
-          <w:spacing w:val="0"/>
-          <w:position w:val="0"/>
-          <w:sz w:val="22"/>
-          <w:u w:val="single"/>
-          <w:shd w:fill="auto" w:val="clear"/>
-        </w:rPr>
-      </w:pPr>
-    </w:p>
-    <w:p>
-      <w:pPr>
-        <w:spacing w:before="0" w:after="200" w:line="240"/>
-        <w:ind w:right="0" w:left="0" w:firstLine="0"/>
-        <w:jc w:val="left"/>
-        <w:rPr>
-          <w:rFonts w:ascii="Times New Roman" w:hAnsi="Times New Roman" w:cs="Times New Roman" w:eastAsia="Times New Roman"/>
-          <w:color w:val="auto"/>
-          <w:spacing w:val="0"/>
-          <w:position w:val="0"/>
-          <w:sz w:val="24"/>
-          <w:shd w:fill="auto" w:val="clear"/>
-        </w:rPr>
-      </w:pPr>
-    </w:p>
-    <w:p>
-      <w:pPr>
-        <w:spacing w:before="0" w:after="200" w:line="240"/>
-        <w:ind w:right="0" w:left="0" w:firstLine="0"/>
-        <w:jc w:val="left"/>
-        <w:rPr>
-          <w:rFonts w:ascii="Times New Roman" w:hAnsi="Times New Roman" w:cs="Times New Roman" w:eastAsia="Times New Roman"/>
-          <w:color w:val="auto"/>
-          <w:spacing w:val="0"/>
-          <w:position w:val="0"/>
-          <w:sz w:val="24"/>
-          <w:shd w:fill="auto" w:val="clear"/>
-        </w:rPr>
-      </w:pPr>
-    </w:p>
-    <w:p>
-      <w:pPr>
-        <w:numPr>
-          <w:ilvl w:val="0"/>
-          <w:numId w:val="90"/>
+          <w:numId w:val="89"/>
         </w:numPr>
         <w:spacing w:before="0" w:after="0" w:line="240"/>
         <w:ind w:right="0" w:left="720" w:hanging="360"/>
@@ -13443,1249 +13473,1453 @@
     </w:p>
     <w:p>
       <w:pPr>
-        <w:spacing w:before="0" w:after="200" w:line="240"/>
-        <w:ind w:right="0" w:left="0" w:firstLine="0"/>
-        <w:jc w:val="left"/>
-        <w:rPr>
-          <w:rFonts w:ascii="Consolas" w:hAnsi="Consolas" w:cs="Consolas" w:eastAsia="Consolas"/>
-          <w:color w:val="CCCCCC"/>
-          <w:spacing w:val="0"/>
-          <w:position w:val="0"/>
-          <w:sz w:val="21"/>
-          <w:shd w:fill="1F1F1F" w:val="clear"/>
-        </w:rPr>
-      </w:pPr>
-      <w:r>
-        <w:rPr>
-          <w:rFonts w:ascii="Consolas" w:hAnsi="Consolas" w:cs="Consolas" w:eastAsia="Consolas"/>
-          <w:color w:val="CCCCCC"/>
-          <w:spacing w:val="0"/>
-          <w:position w:val="0"/>
-          <w:sz w:val="21"/>
-          <w:shd w:fill="1F1F1F" w:val="clear"/>
-        </w:rPr>
-        <w:t xml:space="preserve">#include &lt;iostream&gt;</w:t>
-      </w:r>
-    </w:p>
-    <w:p>
-      <w:pPr>
-        <w:spacing w:before="0" w:after="200" w:line="240"/>
-        <w:ind w:right="0" w:left="0" w:firstLine="0"/>
-        <w:jc w:val="left"/>
-        <w:rPr>
-          <w:rFonts w:ascii="Consolas" w:hAnsi="Consolas" w:cs="Consolas" w:eastAsia="Consolas"/>
-          <w:color w:val="CCCCCC"/>
-          <w:spacing w:val="0"/>
-          <w:position w:val="0"/>
-          <w:sz w:val="21"/>
-          <w:shd w:fill="1F1F1F" w:val="clear"/>
-        </w:rPr>
-      </w:pPr>
-      <w:r>
-        <w:rPr>
-          <w:rFonts w:ascii="Consolas" w:hAnsi="Consolas" w:cs="Consolas" w:eastAsia="Consolas"/>
-          <w:color w:val="CCCCCC"/>
-          <w:spacing w:val="0"/>
-          <w:position w:val="0"/>
-          <w:sz w:val="21"/>
-          <w:shd w:fill="1F1F1F" w:val="clear"/>
-        </w:rPr>
-        <w:t xml:space="preserve">#include &lt;string&gt;</w:t>
-      </w:r>
-    </w:p>
-    <w:p>
-      <w:pPr>
-        <w:spacing w:before="0" w:after="200" w:line="240"/>
-        <w:ind w:right="0" w:left="0" w:firstLine="0"/>
-        <w:jc w:val="left"/>
-        <w:rPr>
-          <w:rFonts w:ascii="Consolas" w:hAnsi="Consolas" w:cs="Consolas" w:eastAsia="Consolas"/>
-          <w:color w:val="CCCCCC"/>
-          <w:spacing w:val="0"/>
-          <w:position w:val="0"/>
-          <w:sz w:val="21"/>
-          <w:shd w:fill="1F1F1F" w:val="clear"/>
-        </w:rPr>
-      </w:pPr>
-    </w:p>
-    <w:p>
-      <w:pPr>
-        <w:spacing w:before="0" w:after="200" w:line="240"/>
-        <w:ind w:right="0" w:left="0" w:firstLine="0"/>
-        <w:jc w:val="left"/>
-        <w:rPr>
-          <w:rFonts w:ascii="Consolas" w:hAnsi="Consolas" w:cs="Consolas" w:eastAsia="Consolas"/>
-          <w:color w:val="CCCCCC"/>
-          <w:spacing w:val="0"/>
-          <w:position w:val="0"/>
-          <w:sz w:val="21"/>
-          <w:shd w:fill="1F1F1F" w:val="clear"/>
-        </w:rPr>
-      </w:pPr>
-      <w:r>
-        <w:rPr>
-          <w:rFonts w:ascii="Consolas" w:hAnsi="Consolas" w:cs="Consolas" w:eastAsia="Consolas"/>
-          <w:color w:val="CCCCCC"/>
-          <w:spacing w:val="0"/>
-          <w:position w:val="0"/>
-          <w:sz w:val="21"/>
-          <w:shd w:fill="1F1F1F" w:val="clear"/>
-        </w:rPr>
-        <w:t xml:space="preserve">int main() {</w:t>
-      </w:r>
-    </w:p>
-    <w:p>
-      <w:pPr>
-        <w:spacing w:before="0" w:after="200" w:line="240"/>
-        <w:ind w:right="0" w:left="0" w:firstLine="0"/>
-        <w:jc w:val="left"/>
-        <w:rPr>
-          <w:rFonts w:ascii="Consolas" w:hAnsi="Consolas" w:cs="Consolas" w:eastAsia="Consolas"/>
-          <w:color w:val="CCCCCC"/>
-          <w:spacing w:val="0"/>
-          <w:position w:val="0"/>
-          <w:sz w:val="21"/>
-          <w:shd w:fill="1F1F1F" w:val="clear"/>
-        </w:rPr>
-      </w:pPr>
-      <w:r>
-        <w:rPr>
-          <w:rFonts w:ascii="Consolas" w:hAnsi="Consolas" w:cs="Consolas" w:eastAsia="Consolas"/>
-          <w:color w:val="CCCCCC"/>
-          <w:spacing w:val="0"/>
-          <w:position w:val="0"/>
-          <w:sz w:val="21"/>
-          <w:shd w:fill="1F1F1F" w:val="clear"/>
-        </w:rPr>
-        <w:t xml:space="preserve">    std::string car_brand;</w:t>
-      </w:r>
-    </w:p>
-    <w:p>
-      <w:pPr>
-        <w:spacing w:before="0" w:after="200" w:line="240"/>
-        <w:ind w:right="0" w:left="0" w:firstLine="0"/>
-        <w:jc w:val="left"/>
-        <w:rPr>
-          <w:rFonts w:ascii="Consolas" w:hAnsi="Consolas" w:cs="Consolas" w:eastAsia="Consolas"/>
-          <w:color w:val="CCCCCC"/>
-          <w:spacing w:val="0"/>
-          <w:position w:val="0"/>
-          <w:sz w:val="21"/>
-          <w:shd w:fill="1F1F1F" w:val="clear"/>
-        </w:rPr>
-      </w:pPr>
-      <w:r>
-        <w:rPr>
-          <w:rFonts w:ascii="Consolas" w:hAnsi="Consolas" w:cs="Consolas" w:eastAsia="Consolas"/>
-          <w:color w:val="CCCCCC"/>
-          <w:spacing w:val="0"/>
-          <w:position w:val="0"/>
-          <w:sz w:val="21"/>
-          <w:shd w:fill="1F1F1F" w:val="clear"/>
-        </w:rPr>
-        <w:t xml:space="preserve">    std::cout &lt;&lt; "</w:t>
-      </w:r>
-      <w:r>
-        <w:rPr>
-          <w:rFonts w:ascii="Consolas" w:hAnsi="Consolas" w:cs="Consolas" w:eastAsia="Consolas"/>
-          <w:color w:val="CCCCCC"/>
-          <w:spacing w:val="0"/>
-          <w:position w:val="0"/>
-          <w:sz w:val="21"/>
-          <w:shd w:fill="1F1F1F" w:val="clear"/>
-        </w:rPr>
-        <w:t xml:space="preserve">Вкажіть марку авто: \n";</w:t>
-      </w:r>
-    </w:p>
-    <w:p>
-      <w:pPr>
-        <w:spacing w:before="0" w:after="200" w:line="240"/>
-        <w:ind w:right="0" w:left="0" w:firstLine="0"/>
-        <w:jc w:val="left"/>
-        <w:rPr>
-          <w:rFonts w:ascii="Consolas" w:hAnsi="Consolas" w:cs="Consolas" w:eastAsia="Consolas"/>
-          <w:color w:val="CCCCCC"/>
-          <w:spacing w:val="0"/>
-          <w:position w:val="0"/>
-          <w:sz w:val="21"/>
-          <w:shd w:fill="1F1F1F" w:val="clear"/>
-        </w:rPr>
-      </w:pPr>
-      <w:r>
-        <w:rPr>
-          <w:rFonts w:ascii="Consolas" w:hAnsi="Consolas" w:cs="Consolas" w:eastAsia="Consolas"/>
-          <w:color w:val="CCCCCC"/>
-          <w:spacing w:val="0"/>
-          <w:position w:val="0"/>
-          <w:sz w:val="21"/>
-          <w:shd w:fill="1F1F1F" w:val="clear"/>
-        </w:rPr>
-        <w:t xml:space="preserve">    std::cin &gt;&gt; car_brand;</w:t>
-      </w:r>
-    </w:p>
-    <w:p>
-      <w:pPr>
-        <w:spacing w:before="0" w:after="200" w:line="240"/>
-        <w:ind w:right="0" w:left="0" w:firstLine="0"/>
-        <w:jc w:val="left"/>
-        <w:rPr>
-          <w:rFonts w:ascii="Consolas" w:hAnsi="Consolas" w:cs="Consolas" w:eastAsia="Consolas"/>
-          <w:color w:val="CCCCCC"/>
-          <w:spacing w:val="0"/>
-          <w:position w:val="0"/>
-          <w:sz w:val="21"/>
-          <w:shd w:fill="1F1F1F" w:val="clear"/>
-        </w:rPr>
-      </w:pPr>
-    </w:p>
-    <w:p>
-      <w:pPr>
-        <w:spacing w:before="0" w:after="200" w:line="240"/>
-        <w:ind w:right="0" w:left="0" w:firstLine="0"/>
-        <w:jc w:val="left"/>
-        <w:rPr>
-          <w:rFonts w:ascii="Consolas" w:hAnsi="Consolas" w:cs="Consolas" w:eastAsia="Consolas"/>
-          <w:color w:val="CCCCCC"/>
-          <w:spacing w:val="0"/>
-          <w:position w:val="0"/>
-          <w:sz w:val="21"/>
-          <w:shd w:fill="1F1F1F" w:val="clear"/>
-        </w:rPr>
-      </w:pPr>
-      <w:r>
-        <w:rPr>
-          <w:rFonts w:ascii="Consolas" w:hAnsi="Consolas" w:cs="Consolas" w:eastAsia="Consolas"/>
-          <w:color w:val="CCCCCC"/>
-          <w:spacing w:val="0"/>
-          <w:position w:val="0"/>
-          <w:sz w:val="21"/>
-          <w:shd w:fill="1F1F1F" w:val="clear"/>
-        </w:rPr>
-        <w:t xml:space="preserve">    while (car_brand != "Audi" &amp;&amp; car_brand != "BMW" &amp;&amp; car_brand != "Toyota" &amp;&amp; car_brand != "Volkswagen" &amp;&amp; car_brand != "Lexus") {</w:t>
-      </w:r>
-    </w:p>
-    <w:p>
-      <w:pPr>
-        <w:spacing w:before="0" w:after="200" w:line="240"/>
-        <w:ind w:right="0" w:left="0" w:firstLine="0"/>
-        <w:jc w:val="left"/>
-        <w:rPr>
-          <w:rFonts w:ascii="Consolas" w:hAnsi="Consolas" w:cs="Consolas" w:eastAsia="Consolas"/>
-          <w:color w:val="CCCCCC"/>
-          <w:spacing w:val="0"/>
-          <w:position w:val="0"/>
-          <w:sz w:val="21"/>
-          <w:shd w:fill="1F1F1F" w:val="clear"/>
-        </w:rPr>
-      </w:pPr>
-      <w:r>
-        <w:rPr>
-          <w:rFonts w:ascii="Consolas" w:hAnsi="Consolas" w:cs="Consolas" w:eastAsia="Consolas"/>
-          <w:color w:val="CCCCCC"/>
-          <w:spacing w:val="0"/>
-          <w:position w:val="0"/>
-          <w:sz w:val="21"/>
-          <w:shd w:fill="1F1F1F" w:val="clear"/>
-        </w:rPr>
-        <w:t xml:space="preserve">        std::cout &lt;&lt; "</w:t>
-      </w:r>
-      <w:r>
-        <w:rPr>
-          <w:rFonts w:ascii="Consolas" w:hAnsi="Consolas" w:cs="Consolas" w:eastAsia="Consolas"/>
-          <w:color w:val="CCCCCC"/>
-          <w:spacing w:val="0"/>
-          <w:position w:val="0"/>
-          <w:sz w:val="21"/>
-          <w:shd w:fill="1F1F1F" w:val="clear"/>
-        </w:rPr>
-        <w:t xml:space="preserve">Вкажіть одну з цих марок авто (Audi, BMW, Lexus, Toyota, Volkswagen)\n";</w:t>
-      </w:r>
-    </w:p>
-    <w:p>
-      <w:pPr>
-        <w:spacing w:before="0" w:after="200" w:line="240"/>
-        <w:ind w:right="0" w:left="0" w:firstLine="0"/>
-        <w:jc w:val="left"/>
-        <w:rPr>
-          <w:rFonts w:ascii="Consolas" w:hAnsi="Consolas" w:cs="Consolas" w:eastAsia="Consolas"/>
-          <w:color w:val="CCCCCC"/>
-          <w:spacing w:val="0"/>
-          <w:position w:val="0"/>
-          <w:sz w:val="21"/>
-          <w:shd w:fill="1F1F1F" w:val="clear"/>
-        </w:rPr>
-      </w:pPr>
-      <w:r>
-        <w:rPr>
-          <w:rFonts w:ascii="Consolas" w:hAnsi="Consolas" w:cs="Consolas" w:eastAsia="Consolas"/>
-          <w:color w:val="CCCCCC"/>
-          <w:spacing w:val="0"/>
-          <w:position w:val="0"/>
-          <w:sz w:val="21"/>
-          <w:shd w:fill="1F1F1F" w:val="clear"/>
-        </w:rPr>
-        <w:t xml:space="preserve">        std::cin &gt;&gt; car_brand;</w:t>
-      </w:r>
-    </w:p>
-    <w:p>
-      <w:pPr>
-        <w:spacing w:before="0" w:after="200" w:line="240"/>
-        <w:ind w:right="0" w:left="0" w:firstLine="0"/>
-        <w:jc w:val="left"/>
-        <w:rPr>
-          <w:rFonts w:ascii="Consolas" w:hAnsi="Consolas" w:cs="Consolas" w:eastAsia="Consolas"/>
-          <w:color w:val="CCCCCC"/>
-          <w:spacing w:val="0"/>
-          <w:position w:val="0"/>
-          <w:sz w:val="21"/>
-          <w:shd w:fill="1F1F1F" w:val="clear"/>
-        </w:rPr>
-      </w:pPr>
-      <w:r>
-        <w:rPr>
-          <w:rFonts w:ascii="Consolas" w:hAnsi="Consolas" w:cs="Consolas" w:eastAsia="Consolas"/>
-          <w:color w:val="CCCCCC"/>
-          <w:spacing w:val="0"/>
-          <w:position w:val="0"/>
-          <w:sz w:val="21"/>
-          <w:shd w:fill="1F1F1F" w:val="clear"/>
-        </w:rPr>
-        <w:t xml:space="preserve">    }</w:t>
-      </w:r>
-    </w:p>
-    <w:p>
-      <w:pPr>
-        <w:spacing w:before="0" w:after="200" w:line="240"/>
-        <w:ind w:right="0" w:left="0" w:firstLine="0"/>
-        <w:jc w:val="left"/>
-        <w:rPr>
-          <w:rFonts w:ascii="Consolas" w:hAnsi="Consolas" w:cs="Consolas" w:eastAsia="Consolas"/>
-          <w:color w:val="CCCCCC"/>
-          <w:spacing w:val="0"/>
-          <w:position w:val="0"/>
-          <w:sz w:val="21"/>
-          <w:shd w:fill="1F1F1F" w:val="clear"/>
-        </w:rPr>
-      </w:pPr>
-    </w:p>
-    <w:p>
-      <w:pPr>
-        <w:spacing w:before="0" w:after="200" w:line="240"/>
-        <w:ind w:right="0" w:left="0" w:firstLine="0"/>
-        <w:jc w:val="left"/>
-        <w:rPr>
-          <w:rFonts w:ascii="Consolas" w:hAnsi="Consolas" w:cs="Consolas" w:eastAsia="Consolas"/>
-          <w:color w:val="CCCCCC"/>
-          <w:spacing w:val="0"/>
-          <w:position w:val="0"/>
-          <w:sz w:val="21"/>
-          <w:shd w:fill="1F1F1F" w:val="clear"/>
-        </w:rPr>
-      </w:pPr>
-      <w:r>
-        <w:rPr>
-          <w:rFonts w:ascii="Consolas" w:hAnsi="Consolas" w:cs="Consolas" w:eastAsia="Consolas"/>
-          <w:color w:val="CCCCCC"/>
-          <w:spacing w:val="0"/>
-          <w:position w:val="0"/>
-          <w:sz w:val="21"/>
-          <w:shd w:fill="1F1F1F" w:val="clear"/>
-        </w:rPr>
-        <w:t xml:space="preserve">    if (car_brand == "Audi") {</w:t>
-      </w:r>
-    </w:p>
-    <w:p>
-      <w:pPr>
-        <w:spacing w:before="0" w:after="200" w:line="240"/>
-        <w:ind w:right="0" w:left="0" w:firstLine="0"/>
-        <w:jc w:val="left"/>
-        <w:rPr>
-          <w:rFonts w:ascii="Consolas" w:hAnsi="Consolas" w:cs="Consolas" w:eastAsia="Consolas"/>
-          <w:color w:val="CCCCCC"/>
-          <w:spacing w:val="0"/>
-          <w:position w:val="0"/>
-          <w:sz w:val="21"/>
-          <w:shd w:fill="1F1F1F" w:val="clear"/>
-        </w:rPr>
-      </w:pPr>
-      <w:r>
-        <w:rPr>
-          <w:rFonts w:ascii="Consolas" w:hAnsi="Consolas" w:cs="Consolas" w:eastAsia="Consolas"/>
-          <w:color w:val="CCCCCC"/>
-          <w:spacing w:val="0"/>
-          <w:position w:val="0"/>
-          <w:sz w:val="21"/>
-          <w:shd w:fill="1F1F1F" w:val="clear"/>
-        </w:rPr>
-        <w:t xml:space="preserve">        std::cout &lt;&lt; R"(</w:t>
-      </w:r>
-    </w:p>
-    <w:p>
-      <w:pPr>
-        <w:spacing w:before="0" w:after="200" w:line="240"/>
-        <w:ind w:right="0" w:left="0" w:firstLine="0"/>
-        <w:jc w:val="left"/>
-        <w:rPr>
-          <w:rFonts w:ascii="Consolas" w:hAnsi="Consolas" w:cs="Consolas" w:eastAsia="Consolas"/>
-          <w:color w:val="CCCCCC"/>
-          <w:spacing w:val="0"/>
-          <w:position w:val="0"/>
-          <w:sz w:val="21"/>
-          <w:shd w:fill="1F1F1F" w:val="clear"/>
-        </w:rPr>
-      </w:pPr>
-      <w:r>
-        <w:rPr>
-          <w:rFonts w:ascii="Consolas" w:hAnsi="Consolas" w:cs="Consolas" w:eastAsia="Consolas"/>
-          <w:color w:val="CCCCCC"/>
-          <w:spacing w:val="0"/>
-          <w:position w:val="0"/>
-          <w:sz w:val="21"/>
-          <w:shd w:fill="1F1F1F" w:val="clear"/>
-        </w:rPr>
-        <w:t xml:space="preserve">        </w:t>
-      </w:r>
-      <w:r>
-        <w:rPr>
-          <w:rFonts w:ascii="Consolas" w:hAnsi="Consolas" w:cs="Consolas" w:eastAsia="Consolas"/>
-          <w:color w:val="CCCCCC"/>
-          <w:spacing w:val="0"/>
-          <w:position w:val="0"/>
-          <w:sz w:val="21"/>
-          <w:shd w:fill="1F1F1F" w:val="clear"/>
-        </w:rPr>
-        <w:t xml:space="preserve">Цей автомобіль буде найзручнішим для сімейного використання</w:t>
-      </w:r>
-    </w:p>
-    <w:p>
-      <w:pPr>
-        <w:spacing w:before="0" w:after="200" w:line="240"/>
-        <w:ind w:right="0" w:left="0" w:firstLine="0"/>
-        <w:jc w:val="left"/>
-        <w:rPr>
-          <w:rFonts w:ascii="Consolas" w:hAnsi="Consolas" w:cs="Consolas" w:eastAsia="Consolas"/>
-          <w:color w:val="CCCCCC"/>
-          <w:spacing w:val="0"/>
-          <w:position w:val="0"/>
-          <w:sz w:val="21"/>
-          <w:shd w:fill="1F1F1F" w:val="clear"/>
-        </w:rPr>
-      </w:pPr>
-      <w:r>
-        <w:rPr>
-          <w:rFonts w:ascii="Consolas" w:hAnsi="Consolas" w:cs="Consolas" w:eastAsia="Consolas"/>
-          <w:color w:val="CCCCCC"/>
-          <w:spacing w:val="0"/>
-          <w:position w:val="0"/>
-          <w:sz w:val="21"/>
-          <w:shd w:fill="1F1F1F" w:val="clear"/>
-        </w:rPr>
-        <w:t xml:space="preserve">        </w:t>
-      </w:r>
-      <w:r>
-        <w:rPr>
-          <w:rFonts w:ascii="Consolas" w:hAnsi="Consolas" w:cs="Consolas" w:eastAsia="Consolas"/>
-          <w:color w:val="CCCCCC"/>
-          <w:spacing w:val="0"/>
-          <w:position w:val="0"/>
-          <w:sz w:val="21"/>
-          <w:shd w:fill="1F1F1F" w:val="clear"/>
-        </w:rPr>
-        <w:t xml:space="preserve">Ціна цього автомобіля 15000$</w:t>
-      </w:r>
-    </w:p>
-    <w:p>
-      <w:pPr>
-        <w:spacing w:before="0" w:after="200" w:line="240"/>
-        <w:ind w:right="0" w:left="0" w:firstLine="0"/>
-        <w:jc w:val="left"/>
-        <w:rPr>
-          <w:rFonts w:ascii="Consolas" w:hAnsi="Consolas" w:cs="Consolas" w:eastAsia="Consolas"/>
-          <w:color w:val="CCCCCC"/>
-          <w:spacing w:val="0"/>
-          <w:position w:val="0"/>
-          <w:sz w:val="21"/>
-          <w:shd w:fill="1F1F1F" w:val="clear"/>
-        </w:rPr>
-      </w:pPr>
-      <w:r>
-        <w:rPr>
-          <w:rFonts w:ascii="Consolas" w:hAnsi="Consolas" w:cs="Consolas" w:eastAsia="Consolas"/>
-          <w:color w:val="CCCCCC"/>
-          <w:spacing w:val="0"/>
-          <w:position w:val="0"/>
-          <w:sz w:val="21"/>
-          <w:shd w:fill="1F1F1F" w:val="clear"/>
-        </w:rPr>
-        <w:t xml:space="preserve">        </w:t>
-      </w:r>
-      <w:r>
-        <w:rPr>
-          <w:rFonts w:ascii="Consolas" w:hAnsi="Consolas" w:cs="Consolas" w:eastAsia="Consolas"/>
-          <w:color w:val="CCCCCC"/>
-          <w:spacing w:val="0"/>
-          <w:position w:val="0"/>
-          <w:sz w:val="21"/>
-          <w:shd w:fill="1F1F1F" w:val="clear"/>
-        </w:rPr>
-        <w:t xml:space="preserve">До комплектації будуть входити чохли на сидіння)";</w:t>
-      </w:r>
-    </w:p>
-    <w:p>
-      <w:pPr>
-        <w:spacing w:before="0" w:after="200" w:line="240"/>
-        <w:ind w:right="0" w:left="0" w:firstLine="0"/>
-        <w:jc w:val="left"/>
-        <w:rPr>
-          <w:rFonts w:ascii="Consolas" w:hAnsi="Consolas" w:cs="Consolas" w:eastAsia="Consolas"/>
-          <w:color w:val="CCCCCC"/>
-          <w:spacing w:val="0"/>
-          <w:position w:val="0"/>
-          <w:sz w:val="21"/>
-          <w:shd w:fill="1F1F1F" w:val="clear"/>
-        </w:rPr>
-      </w:pPr>
-      <w:r>
-        <w:rPr>
-          <w:rFonts w:ascii="Consolas" w:hAnsi="Consolas" w:cs="Consolas" w:eastAsia="Consolas"/>
-          <w:color w:val="CCCCCC"/>
-          <w:spacing w:val="0"/>
-          <w:position w:val="0"/>
-          <w:sz w:val="21"/>
-          <w:shd w:fill="1F1F1F" w:val="clear"/>
-        </w:rPr>
-        <w:t xml:space="preserve">    } else if (car_brand == "Lexus") {</w:t>
-      </w:r>
-    </w:p>
-    <w:p>
-      <w:pPr>
-        <w:spacing w:before="0" w:after="200" w:line="240"/>
-        <w:ind w:right="0" w:left="0" w:firstLine="0"/>
-        <w:jc w:val="left"/>
-        <w:rPr>
-          <w:rFonts w:ascii="Consolas" w:hAnsi="Consolas" w:cs="Consolas" w:eastAsia="Consolas"/>
-          <w:color w:val="CCCCCC"/>
-          <w:spacing w:val="0"/>
-          <w:position w:val="0"/>
-          <w:sz w:val="21"/>
-          <w:shd w:fill="1F1F1F" w:val="clear"/>
-        </w:rPr>
-      </w:pPr>
-      <w:r>
-        <w:rPr>
-          <w:rFonts w:ascii="Consolas" w:hAnsi="Consolas" w:cs="Consolas" w:eastAsia="Consolas"/>
-          <w:color w:val="CCCCCC"/>
-          <w:spacing w:val="0"/>
-          <w:position w:val="0"/>
-          <w:sz w:val="21"/>
-          <w:shd w:fill="1F1F1F" w:val="clear"/>
-        </w:rPr>
-        <w:t xml:space="preserve">        std::cout &lt;&lt; R"(</w:t>
-      </w:r>
-    </w:p>
-    <w:p>
-      <w:pPr>
-        <w:spacing w:before="0" w:after="200" w:line="240"/>
-        <w:ind w:right="0" w:left="0" w:firstLine="0"/>
-        <w:jc w:val="left"/>
-        <w:rPr>
-          <w:rFonts w:ascii="Consolas" w:hAnsi="Consolas" w:cs="Consolas" w:eastAsia="Consolas"/>
-          <w:color w:val="CCCCCC"/>
-          <w:spacing w:val="0"/>
-          <w:position w:val="0"/>
-          <w:sz w:val="21"/>
-          <w:shd w:fill="1F1F1F" w:val="clear"/>
-        </w:rPr>
-      </w:pPr>
-      <w:r>
-        <w:rPr>
-          <w:rFonts w:ascii="Consolas" w:hAnsi="Consolas" w:cs="Consolas" w:eastAsia="Consolas"/>
-          <w:color w:val="CCCCCC"/>
-          <w:spacing w:val="0"/>
-          <w:position w:val="0"/>
-          <w:sz w:val="21"/>
-          <w:shd w:fill="1F1F1F" w:val="clear"/>
-        </w:rPr>
-        <w:t xml:space="preserve">        </w:t>
-      </w:r>
-      <w:r>
-        <w:rPr>
-          <w:rFonts w:ascii="Consolas" w:hAnsi="Consolas" w:cs="Consolas" w:eastAsia="Consolas"/>
-          <w:color w:val="CCCCCC"/>
-          <w:spacing w:val="0"/>
-          <w:position w:val="0"/>
-          <w:sz w:val="21"/>
-          <w:shd w:fill="1F1F1F" w:val="clear"/>
-        </w:rPr>
-        <w:t xml:space="preserve">Машина для тих, хто любить розкіш</w:t>
-      </w:r>
-    </w:p>
-    <w:p>
-      <w:pPr>
-        <w:spacing w:before="0" w:after="200" w:line="240"/>
-        <w:ind w:right="0" w:left="0" w:firstLine="0"/>
-        <w:jc w:val="left"/>
-        <w:rPr>
-          <w:rFonts w:ascii="Consolas" w:hAnsi="Consolas" w:cs="Consolas" w:eastAsia="Consolas"/>
-          <w:color w:val="CCCCCC"/>
-          <w:spacing w:val="0"/>
-          <w:position w:val="0"/>
-          <w:sz w:val="21"/>
-          <w:shd w:fill="1F1F1F" w:val="clear"/>
-        </w:rPr>
-      </w:pPr>
-      <w:r>
-        <w:rPr>
-          <w:rFonts w:ascii="Consolas" w:hAnsi="Consolas" w:cs="Consolas" w:eastAsia="Consolas"/>
-          <w:color w:val="CCCCCC"/>
-          <w:spacing w:val="0"/>
-          <w:position w:val="0"/>
-          <w:sz w:val="21"/>
-          <w:shd w:fill="1F1F1F" w:val="clear"/>
-        </w:rPr>
-        <w:t xml:space="preserve">        </w:t>
-      </w:r>
-      <w:r>
-        <w:rPr>
-          <w:rFonts w:ascii="Consolas" w:hAnsi="Consolas" w:cs="Consolas" w:eastAsia="Consolas"/>
-          <w:color w:val="CCCCCC"/>
-          <w:spacing w:val="0"/>
-          <w:position w:val="0"/>
-          <w:sz w:val="21"/>
-          <w:shd w:fill="1F1F1F" w:val="clear"/>
-        </w:rPr>
-        <w:t xml:space="preserve">Ціна цього автомобіля 14550$</w:t>
-      </w:r>
-    </w:p>
-    <w:p>
-      <w:pPr>
-        <w:spacing w:before="0" w:after="200" w:line="240"/>
-        <w:ind w:right="0" w:left="0" w:firstLine="0"/>
-        <w:jc w:val="left"/>
-        <w:rPr>
-          <w:rFonts w:ascii="Consolas" w:hAnsi="Consolas" w:cs="Consolas" w:eastAsia="Consolas"/>
-          <w:color w:val="CCCCCC"/>
-          <w:spacing w:val="0"/>
-          <w:position w:val="0"/>
-          <w:sz w:val="21"/>
-          <w:shd w:fill="1F1F1F" w:val="clear"/>
-        </w:rPr>
-      </w:pPr>
-      <w:r>
-        <w:rPr>
-          <w:rFonts w:ascii="Consolas" w:hAnsi="Consolas" w:cs="Consolas" w:eastAsia="Consolas"/>
-          <w:color w:val="CCCCCC"/>
-          <w:spacing w:val="0"/>
-          <w:position w:val="0"/>
-          <w:sz w:val="21"/>
-          <w:shd w:fill="1F1F1F" w:val="clear"/>
-        </w:rPr>
-        <w:t xml:space="preserve">        </w:t>
-      </w:r>
-      <w:r>
-        <w:rPr>
-          <w:rFonts w:ascii="Consolas" w:hAnsi="Consolas" w:cs="Consolas" w:eastAsia="Consolas"/>
-          <w:color w:val="CCCCCC"/>
-          <w:spacing w:val="0"/>
-          <w:position w:val="0"/>
-          <w:sz w:val="21"/>
-          <w:shd w:fill="1F1F1F" w:val="clear"/>
-        </w:rPr>
-        <w:t xml:space="preserve">Гарантія на 1 рік безкоштовного обслуговування на сто)";</w:t>
-      </w:r>
-    </w:p>
-    <w:p>
-      <w:pPr>
-        <w:spacing w:before="0" w:after="200" w:line="240"/>
-        <w:ind w:right="0" w:left="0" w:firstLine="0"/>
-        <w:jc w:val="left"/>
-        <w:rPr>
-          <w:rFonts w:ascii="Consolas" w:hAnsi="Consolas" w:cs="Consolas" w:eastAsia="Consolas"/>
-          <w:color w:val="CCCCCC"/>
-          <w:spacing w:val="0"/>
-          <w:position w:val="0"/>
-          <w:sz w:val="21"/>
-          <w:shd w:fill="1F1F1F" w:val="clear"/>
-        </w:rPr>
-      </w:pPr>
-      <w:r>
-        <w:rPr>
-          <w:rFonts w:ascii="Consolas" w:hAnsi="Consolas" w:cs="Consolas" w:eastAsia="Consolas"/>
-          <w:color w:val="CCCCCC"/>
-          <w:spacing w:val="0"/>
-          <w:position w:val="0"/>
-          <w:sz w:val="21"/>
-          <w:shd w:fill="1F1F1F" w:val="clear"/>
-        </w:rPr>
-        <w:t xml:space="preserve">    } else if (car_brand == "Toyota") {</w:t>
-      </w:r>
-    </w:p>
-    <w:p>
-      <w:pPr>
-        <w:spacing w:before="0" w:after="200" w:line="240"/>
-        <w:ind w:right="0" w:left="0" w:firstLine="0"/>
-        <w:jc w:val="left"/>
-        <w:rPr>
-          <w:rFonts w:ascii="Consolas" w:hAnsi="Consolas" w:cs="Consolas" w:eastAsia="Consolas"/>
-          <w:color w:val="CCCCCC"/>
-          <w:spacing w:val="0"/>
-          <w:position w:val="0"/>
-          <w:sz w:val="21"/>
-          <w:shd w:fill="1F1F1F" w:val="clear"/>
-        </w:rPr>
-      </w:pPr>
-      <w:r>
-        <w:rPr>
-          <w:rFonts w:ascii="Consolas" w:hAnsi="Consolas" w:cs="Consolas" w:eastAsia="Consolas"/>
-          <w:color w:val="CCCCCC"/>
-          <w:spacing w:val="0"/>
-          <w:position w:val="0"/>
-          <w:sz w:val="21"/>
-          <w:shd w:fill="1F1F1F" w:val="clear"/>
-        </w:rPr>
-        <w:t xml:space="preserve">        std::cout &lt;&lt; R"(</w:t>
-      </w:r>
-    </w:p>
-    <w:p>
-      <w:pPr>
-        <w:spacing w:before="0" w:after="200" w:line="240"/>
-        <w:ind w:right="0" w:left="0" w:firstLine="0"/>
-        <w:jc w:val="left"/>
-        <w:rPr>
-          <w:rFonts w:ascii="Consolas" w:hAnsi="Consolas" w:cs="Consolas" w:eastAsia="Consolas"/>
-          <w:color w:val="CCCCCC"/>
-          <w:spacing w:val="0"/>
-          <w:position w:val="0"/>
-          <w:sz w:val="21"/>
-          <w:shd w:fill="1F1F1F" w:val="clear"/>
-        </w:rPr>
-      </w:pPr>
-      <w:r>
-        <w:rPr>
-          <w:rFonts w:ascii="Consolas" w:hAnsi="Consolas" w:cs="Consolas" w:eastAsia="Consolas"/>
-          <w:color w:val="CCCCCC"/>
-          <w:spacing w:val="0"/>
-          <w:position w:val="0"/>
-          <w:sz w:val="21"/>
-          <w:shd w:fill="1F1F1F" w:val="clear"/>
-        </w:rPr>
-        <w:t xml:space="preserve">        </w:t>
-      </w:r>
-      <w:r>
-        <w:rPr>
-          <w:rFonts w:ascii="Consolas" w:hAnsi="Consolas" w:cs="Consolas" w:eastAsia="Consolas"/>
-          <w:color w:val="CCCCCC"/>
-          <w:spacing w:val="0"/>
-          <w:position w:val="0"/>
-          <w:sz w:val="21"/>
-          <w:shd w:fill="1F1F1F" w:val="clear"/>
-        </w:rPr>
-        <w:t xml:space="preserve">Цей автомобіль ідеально підійде для бездоріжжя</w:t>
-      </w:r>
-    </w:p>
-    <w:p>
-      <w:pPr>
-        <w:spacing w:before="0" w:after="200" w:line="240"/>
-        <w:ind w:right="0" w:left="0" w:firstLine="0"/>
-        <w:jc w:val="left"/>
-        <w:rPr>
-          <w:rFonts w:ascii="Consolas" w:hAnsi="Consolas" w:cs="Consolas" w:eastAsia="Consolas"/>
-          <w:color w:val="CCCCCC"/>
-          <w:spacing w:val="0"/>
-          <w:position w:val="0"/>
-          <w:sz w:val="21"/>
-          <w:shd w:fill="1F1F1F" w:val="clear"/>
-        </w:rPr>
-      </w:pPr>
-      <w:r>
-        <w:rPr>
-          <w:rFonts w:ascii="Consolas" w:hAnsi="Consolas" w:cs="Consolas" w:eastAsia="Consolas"/>
-          <w:color w:val="CCCCCC"/>
-          <w:spacing w:val="0"/>
-          <w:position w:val="0"/>
-          <w:sz w:val="21"/>
-          <w:shd w:fill="1F1F1F" w:val="clear"/>
-        </w:rPr>
-        <w:t xml:space="preserve">        </w:t>
-      </w:r>
-      <w:r>
-        <w:rPr>
-          <w:rFonts w:ascii="Consolas" w:hAnsi="Consolas" w:cs="Consolas" w:eastAsia="Consolas"/>
-          <w:color w:val="CCCCCC"/>
-          <w:spacing w:val="0"/>
-          <w:position w:val="0"/>
-          <w:sz w:val="21"/>
-          <w:shd w:fill="1F1F1F" w:val="clear"/>
-        </w:rPr>
-        <w:t xml:space="preserve">Ціна цього автомобіля 18800$</w:t>
-      </w:r>
-    </w:p>
-    <w:p>
-      <w:pPr>
-        <w:spacing w:before="0" w:after="200" w:line="240"/>
-        <w:ind w:right="0" w:left="0" w:firstLine="0"/>
-        <w:jc w:val="left"/>
-        <w:rPr>
-          <w:rFonts w:ascii="Consolas" w:hAnsi="Consolas" w:cs="Consolas" w:eastAsia="Consolas"/>
-          <w:color w:val="CCCCCC"/>
-          <w:spacing w:val="0"/>
-          <w:position w:val="0"/>
-          <w:sz w:val="21"/>
-          <w:shd w:fill="1F1F1F" w:val="clear"/>
-        </w:rPr>
-      </w:pPr>
-      <w:r>
-        <w:rPr>
-          <w:rFonts w:ascii="Consolas" w:hAnsi="Consolas" w:cs="Consolas" w:eastAsia="Consolas"/>
-          <w:color w:val="CCCCCC"/>
-          <w:spacing w:val="0"/>
-          <w:position w:val="0"/>
-          <w:sz w:val="21"/>
-          <w:shd w:fill="1F1F1F" w:val="clear"/>
-        </w:rPr>
-        <w:t xml:space="preserve">        </w:t>
-      </w:r>
-      <w:r>
-        <w:rPr>
-          <w:rFonts w:ascii="Consolas" w:hAnsi="Consolas" w:cs="Consolas" w:eastAsia="Consolas"/>
-          <w:color w:val="CCCCCC"/>
-          <w:spacing w:val="0"/>
-          <w:position w:val="0"/>
-          <w:sz w:val="21"/>
-          <w:shd w:fill="1F1F1F" w:val="clear"/>
-        </w:rPr>
-        <w:t xml:space="preserve">Вам безкоштовно вмонтують бризговики)";</w:t>
-      </w:r>
-    </w:p>
-    <w:p>
-      <w:pPr>
-        <w:spacing w:before="0" w:after="200" w:line="240"/>
-        <w:ind w:right="0" w:left="0" w:firstLine="0"/>
-        <w:jc w:val="left"/>
-        <w:rPr>
-          <w:rFonts w:ascii="Consolas" w:hAnsi="Consolas" w:cs="Consolas" w:eastAsia="Consolas"/>
-          <w:color w:val="CCCCCC"/>
-          <w:spacing w:val="0"/>
-          <w:position w:val="0"/>
-          <w:sz w:val="21"/>
-          <w:shd w:fill="1F1F1F" w:val="clear"/>
-        </w:rPr>
-      </w:pPr>
-      <w:r>
-        <w:rPr>
-          <w:rFonts w:ascii="Consolas" w:hAnsi="Consolas" w:cs="Consolas" w:eastAsia="Consolas"/>
-          <w:color w:val="CCCCCC"/>
-          <w:spacing w:val="0"/>
-          <w:position w:val="0"/>
-          <w:sz w:val="21"/>
-          <w:shd w:fill="1F1F1F" w:val="clear"/>
-        </w:rPr>
-        <w:t xml:space="preserve">    } else if (car_brand == "BMW") {</w:t>
-      </w:r>
-    </w:p>
-    <w:p>
-      <w:pPr>
-        <w:spacing w:before="0" w:after="200" w:line="240"/>
-        <w:ind w:right="0" w:left="0" w:firstLine="0"/>
-        <w:jc w:val="left"/>
-        <w:rPr>
-          <w:rFonts w:ascii="Consolas" w:hAnsi="Consolas" w:cs="Consolas" w:eastAsia="Consolas"/>
-          <w:color w:val="CCCCCC"/>
-          <w:spacing w:val="0"/>
-          <w:position w:val="0"/>
-          <w:sz w:val="21"/>
-          <w:shd w:fill="1F1F1F" w:val="clear"/>
-        </w:rPr>
-      </w:pPr>
-      <w:r>
-        <w:rPr>
-          <w:rFonts w:ascii="Consolas" w:hAnsi="Consolas" w:cs="Consolas" w:eastAsia="Consolas"/>
-          <w:color w:val="CCCCCC"/>
-          <w:spacing w:val="0"/>
-          <w:position w:val="0"/>
-          <w:sz w:val="21"/>
-          <w:shd w:fill="1F1F1F" w:val="clear"/>
-        </w:rPr>
-        <w:t xml:space="preserve">        std::cout &lt;&lt; R"(</w:t>
-      </w:r>
-    </w:p>
-    <w:p>
-      <w:pPr>
-        <w:spacing w:before="0" w:after="200" w:line="240"/>
-        <w:ind w:right="0" w:left="0" w:firstLine="0"/>
-        <w:jc w:val="left"/>
-        <w:rPr>
-          <w:rFonts w:ascii="Consolas" w:hAnsi="Consolas" w:cs="Consolas" w:eastAsia="Consolas"/>
-          <w:color w:val="CCCCCC"/>
-          <w:spacing w:val="0"/>
-          <w:position w:val="0"/>
-          <w:sz w:val="21"/>
-          <w:shd w:fill="1F1F1F" w:val="clear"/>
-        </w:rPr>
-      </w:pPr>
-      <w:r>
-        <w:rPr>
-          <w:rFonts w:ascii="Consolas" w:hAnsi="Consolas" w:cs="Consolas" w:eastAsia="Consolas"/>
-          <w:color w:val="CCCCCC"/>
-          <w:spacing w:val="0"/>
-          <w:position w:val="0"/>
-          <w:sz w:val="21"/>
-          <w:shd w:fill="1F1F1F" w:val="clear"/>
-        </w:rPr>
-        <w:t xml:space="preserve">        </w:t>
-      </w:r>
-      <w:r>
-        <w:rPr>
-          <w:rFonts w:ascii="Consolas" w:hAnsi="Consolas" w:cs="Consolas" w:eastAsia="Consolas"/>
-          <w:color w:val="CCCCCC"/>
-          <w:spacing w:val="0"/>
-          <w:position w:val="0"/>
-          <w:sz w:val="21"/>
-          <w:shd w:fill="1F1F1F" w:val="clear"/>
-        </w:rPr>
-        <w:t xml:space="preserve">Якщо вам потрібна потужність, то цей варіант саме для вас</w:t>
-      </w:r>
-    </w:p>
-    <w:p>
-      <w:pPr>
-        <w:spacing w:before="0" w:after="200" w:line="240"/>
-        <w:ind w:right="0" w:left="0" w:firstLine="0"/>
-        <w:jc w:val="left"/>
-        <w:rPr>
-          <w:rFonts w:ascii="Consolas" w:hAnsi="Consolas" w:cs="Consolas" w:eastAsia="Consolas"/>
-          <w:color w:val="CCCCCC"/>
-          <w:spacing w:val="0"/>
-          <w:position w:val="0"/>
-          <w:sz w:val="21"/>
-          <w:shd w:fill="1F1F1F" w:val="clear"/>
-        </w:rPr>
-      </w:pPr>
-      <w:r>
-        <w:rPr>
-          <w:rFonts w:ascii="Consolas" w:hAnsi="Consolas" w:cs="Consolas" w:eastAsia="Consolas"/>
-          <w:color w:val="CCCCCC"/>
-          <w:spacing w:val="0"/>
-          <w:position w:val="0"/>
-          <w:sz w:val="21"/>
-          <w:shd w:fill="1F1F1F" w:val="clear"/>
-        </w:rPr>
-        <w:t xml:space="preserve">        </w:t>
-      </w:r>
-      <w:r>
-        <w:rPr>
-          <w:rFonts w:ascii="Consolas" w:hAnsi="Consolas" w:cs="Consolas" w:eastAsia="Consolas"/>
-          <w:color w:val="CCCCCC"/>
-          <w:spacing w:val="0"/>
-          <w:position w:val="0"/>
-          <w:sz w:val="21"/>
-          <w:shd w:fill="1F1F1F" w:val="clear"/>
-        </w:rPr>
-        <w:t xml:space="preserve">Ціна цього автомобіля 16500$</w:t>
-      </w:r>
-    </w:p>
-    <w:p>
-      <w:pPr>
-        <w:spacing w:before="0" w:after="200" w:line="240"/>
-        <w:ind w:right="0" w:left="0" w:firstLine="0"/>
-        <w:jc w:val="left"/>
-        <w:rPr>
-          <w:rFonts w:ascii="Consolas" w:hAnsi="Consolas" w:cs="Consolas" w:eastAsia="Consolas"/>
-          <w:color w:val="CCCCCC"/>
-          <w:spacing w:val="0"/>
-          <w:position w:val="0"/>
-          <w:sz w:val="21"/>
-          <w:shd w:fill="1F1F1F" w:val="clear"/>
-        </w:rPr>
-      </w:pPr>
-      <w:r>
-        <w:rPr>
-          <w:rFonts w:ascii="Consolas" w:hAnsi="Consolas" w:cs="Consolas" w:eastAsia="Consolas"/>
-          <w:color w:val="CCCCCC"/>
-          <w:spacing w:val="0"/>
-          <w:position w:val="0"/>
-          <w:sz w:val="21"/>
-          <w:shd w:fill="1F1F1F" w:val="clear"/>
-        </w:rPr>
-        <w:t xml:space="preserve">        </w:t>
-      </w:r>
-      <w:r>
-        <w:rPr>
-          <w:rFonts w:ascii="Consolas" w:hAnsi="Consolas" w:cs="Consolas" w:eastAsia="Consolas"/>
-          <w:color w:val="CCCCCC"/>
-          <w:spacing w:val="0"/>
-          <w:position w:val="0"/>
-          <w:sz w:val="21"/>
-          <w:shd w:fill="1F1F1F" w:val="clear"/>
-        </w:rPr>
-        <w:t xml:space="preserve">Вашим подарунком стане набір догляду за салоном)";</w:t>
-      </w:r>
-    </w:p>
-    <w:p>
-      <w:pPr>
-        <w:spacing w:before="0" w:after="200" w:line="240"/>
-        <w:ind w:right="0" w:left="0" w:firstLine="0"/>
-        <w:jc w:val="left"/>
-        <w:rPr>
-          <w:rFonts w:ascii="Consolas" w:hAnsi="Consolas" w:cs="Consolas" w:eastAsia="Consolas"/>
-          <w:color w:val="CCCCCC"/>
-          <w:spacing w:val="0"/>
-          <w:position w:val="0"/>
-          <w:sz w:val="21"/>
-          <w:shd w:fill="1F1F1F" w:val="clear"/>
-        </w:rPr>
-      </w:pPr>
-      <w:r>
-        <w:rPr>
-          <w:rFonts w:ascii="Consolas" w:hAnsi="Consolas" w:cs="Consolas" w:eastAsia="Consolas"/>
-          <w:color w:val="CCCCCC"/>
-          <w:spacing w:val="0"/>
-          <w:position w:val="0"/>
-          <w:sz w:val="21"/>
-          <w:shd w:fill="1F1F1F" w:val="clear"/>
-        </w:rPr>
-        <w:t xml:space="preserve">    } else if (car_brand == "Volkswagen") {</w:t>
-      </w:r>
-    </w:p>
-    <w:p>
-      <w:pPr>
-        <w:spacing w:before="0" w:after="200" w:line="240"/>
-        <w:ind w:right="0" w:left="0" w:firstLine="0"/>
-        <w:jc w:val="left"/>
-        <w:rPr>
-          <w:rFonts w:ascii="Consolas" w:hAnsi="Consolas" w:cs="Consolas" w:eastAsia="Consolas"/>
-          <w:color w:val="CCCCCC"/>
-          <w:spacing w:val="0"/>
-          <w:position w:val="0"/>
-          <w:sz w:val="21"/>
-          <w:shd w:fill="1F1F1F" w:val="clear"/>
-        </w:rPr>
-      </w:pPr>
-      <w:r>
-        <w:rPr>
-          <w:rFonts w:ascii="Consolas" w:hAnsi="Consolas" w:cs="Consolas" w:eastAsia="Consolas"/>
-          <w:color w:val="CCCCCC"/>
-          <w:spacing w:val="0"/>
-          <w:position w:val="0"/>
-          <w:sz w:val="21"/>
-          <w:shd w:fill="1F1F1F" w:val="clear"/>
-        </w:rPr>
-        <w:t xml:space="preserve">        std::cout &lt;&lt; R"(</w:t>
-      </w:r>
-    </w:p>
-    <w:p>
-      <w:pPr>
-        <w:spacing w:before="0" w:after="200" w:line="240"/>
-        <w:ind w:right="0" w:left="0" w:firstLine="0"/>
-        <w:jc w:val="left"/>
-        <w:rPr>
-          <w:rFonts w:ascii="Consolas" w:hAnsi="Consolas" w:cs="Consolas" w:eastAsia="Consolas"/>
-          <w:color w:val="CCCCCC"/>
-          <w:spacing w:val="0"/>
-          <w:position w:val="0"/>
-          <w:sz w:val="21"/>
-          <w:shd w:fill="1F1F1F" w:val="clear"/>
-        </w:rPr>
-      </w:pPr>
-      <w:r>
-        <w:rPr>
-          <w:rFonts w:ascii="Consolas" w:hAnsi="Consolas" w:cs="Consolas" w:eastAsia="Consolas"/>
-          <w:color w:val="CCCCCC"/>
-          <w:spacing w:val="0"/>
-          <w:position w:val="0"/>
-          <w:sz w:val="21"/>
-          <w:shd w:fill="1F1F1F" w:val="clear"/>
-        </w:rPr>
-        <w:t xml:space="preserve">        </w:t>
-      </w:r>
-      <w:r>
-        <w:rPr>
-          <w:rFonts w:ascii="Consolas" w:hAnsi="Consolas" w:cs="Consolas" w:eastAsia="Consolas"/>
-          <w:color w:val="CCCCCC"/>
-          <w:spacing w:val="0"/>
-          <w:position w:val="0"/>
-          <w:sz w:val="21"/>
-          <w:shd w:fill="1F1F1F" w:val="clear"/>
-        </w:rPr>
-        <w:t xml:space="preserve">Ця машина є поєднанням ціни та якості, буде служити довго</w:t>
-      </w:r>
-    </w:p>
-    <w:p>
-      <w:pPr>
-        <w:spacing w:before="0" w:after="200" w:line="240"/>
-        <w:ind w:right="0" w:left="0" w:firstLine="0"/>
-        <w:jc w:val="left"/>
-        <w:rPr>
-          <w:rFonts w:ascii="Consolas" w:hAnsi="Consolas" w:cs="Consolas" w:eastAsia="Consolas"/>
-          <w:color w:val="CCCCCC"/>
-          <w:spacing w:val="0"/>
-          <w:position w:val="0"/>
-          <w:sz w:val="21"/>
-          <w:shd w:fill="1F1F1F" w:val="clear"/>
-        </w:rPr>
-      </w:pPr>
-      <w:r>
-        <w:rPr>
-          <w:rFonts w:ascii="Consolas" w:hAnsi="Consolas" w:cs="Consolas" w:eastAsia="Consolas"/>
-          <w:color w:val="CCCCCC"/>
-          <w:spacing w:val="0"/>
-          <w:position w:val="0"/>
-          <w:sz w:val="21"/>
-          <w:shd w:fill="1F1F1F" w:val="clear"/>
-        </w:rPr>
-        <w:t xml:space="preserve">        </w:t>
-      </w:r>
-      <w:r>
-        <w:rPr>
-          <w:rFonts w:ascii="Consolas" w:hAnsi="Consolas" w:cs="Consolas" w:eastAsia="Consolas"/>
-          <w:color w:val="CCCCCC"/>
-          <w:spacing w:val="0"/>
-          <w:position w:val="0"/>
-          <w:sz w:val="21"/>
-          <w:shd w:fill="1F1F1F" w:val="clear"/>
-        </w:rPr>
-        <w:t xml:space="preserve">Ціна цього автомобіля 11500$</w:t>
-      </w:r>
-    </w:p>
-    <w:p>
-      <w:pPr>
-        <w:spacing w:before="0" w:after="200" w:line="240"/>
-        <w:ind w:right="0" w:left="0" w:firstLine="0"/>
-        <w:jc w:val="left"/>
-        <w:rPr>
-          <w:rFonts w:ascii="Consolas" w:hAnsi="Consolas" w:cs="Consolas" w:eastAsia="Consolas"/>
-          <w:color w:val="CCCCCC"/>
-          <w:spacing w:val="0"/>
-          <w:position w:val="0"/>
-          <w:sz w:val="21"/>
-          <w:shd w:fill="1F1F1F" w:val="clear"/>
-        </w:rPr>
-      </w:pPr>
-      <w:r>
-        <w:rPr>
-          <w:rFonts w:ascii="Consolas" w:hAnsi="Consolas" w:cs="Consolas" w:eastAsia="Consolas"/>
-          <w:color w:val="CCCCCC"/>
-          <w:spacing w:val="0"/>
-          <w:position w:val="0"/>
-          <w:sz w:val="21"/>
-          <w:shd w:fill="1F1F1F" w:val="clear"/>
-        </w:rPr>
-        <w:t xml:space="preserve">        </w:t>
-      </w:r>
-      <w:r>
-        <w:rPr>
-          <w:rFonts w:ascii="Consolas" w:hAnsi="Consolas" w:cs="Consolas" w:eastAsia="Consolas"/>
-          <w:color w:val="CCCCCC"/>
-          <w:spacing w:val="0"/>
-          <w:position w:val="0"/>
-          <w:sz w:val="21"/>
-          <w:shd w:fill="1F1F1F" w:val="clear"/>
-        </w:rPr>
-        <w:t xml:space="preserve">Бонусом буде набір зимової резини)";</w:t>
-      </w:r>
-    </w:p>
-    <w:p>
-      <w:pPr>
-        <w:spacing w:before="0" w:after="200" w:line="240"/>
-        <w:ind w:right="0" w:left="0" w:firstLine="0"/>
-        <w:jc w:val="left"/>
-        <w:rPr>
-          <w:rFonts w:ascii="Consolas" w:hAnsi="Consolas" w:cs="Consolas" w:eastAsia="Consolas"/>
-          <w:color w:val="CCCCCC"/>
-          <w:spacing w:val="0"/>
-          <w:position w:val="0"/>
-          <w:sz w:val="21"/>
-          <w:shd w:fill="1F1F1F" w:val="clear"/>
-        </w:rPr>
-      </w:pPr>
-      <w:r>
-        <w:rPr>
-          <w:rFonts w:ascii="Consolas" w:hAnsi="Consolas" w:cs="Consolas" w:eastAsia="Consolas"/>
-          <w:color w:val="CCCCCC"/>
-          <w:spacing w:val="0"/>
-          <w:position w:val="0"/>
-          <w:sz w:val="21"/>
-          <w:shd w:fill="1F1F1F" w:val="clear"/>
-        </w:rPr>
-        <w:t xml:space="preserve">    }</w:t>
-      </w:r>
-    </w:p>
-    <w:p>
-      <w:pPr>
-        <w:spacing w:before="0" w:after="200" w:line="240"/>
-        <w:ind w:right="0" w:left="0" w:firstLine="0"/>
-        <w:jc w:val="left"/>
-        <w:rPr>
-          <w:rFonts w:ascii="Consolas" w:hAnsi="Consolas" w:cs="Consolas" w:eastAsia="Consolas"/>
-          <w:color w:val="CCCCCC"/>
-          <w:spacing w:val="0"/>
-          <w:position w:val="0"/>
-          <w:sz w:val="21"/>
-          <w:shd w:fill="1F1F1F" w:val="clear"/>
-        </w:rPr>
-      </w:pPr>
-    </w:p>
-    <w:p>
-      <w:pPr>
-        <w:spacing w:before="0" w:after="200" w:line="240"/>
-        <w:ind w:right="0" w:left="0" w:firstLine="0"/>
-        <w:jc w:val="left"/>
-        <w:rPr>
-          <w:rFonts w:ascii="Consolas" w:hAnsi="Consolas" w:cs="Consolas" w:eastAsia="Consolas"/>
-          <w:color w:val="CCCCCC"/>
-          <w:spacing w:val="0"/>
-          <w:position w:val="0"/>
-          <w:sz w:val="21"/>
-          <w:shd w:fill="1F1F1F" w:val="clear"/>
-        </w:rPr>
-      </w:pPr>
-      <w:r>
-        <w:rPr>
-          <w:rFonts w:ascii="Consolas" w:hAnsi="Consolas" w:cs="Consolas" w:eastAsia="Consolas"/>
-          <w:color w:val="CCCCCC"/>
-          <w:spacing w:val="0"/>
-          <w:position w:val="0"/>
-          <w:sz w:val="21"/>
-          <w:shd w:fill="1F1F1F" w:val="clear"/>
-        </w:rPr>
-        <w:t xml:space="preserve">    return 0;</w:t>
-      </w:r>
-    </w:p>
-    <w:p>
-      <w:pPr>
-        <w:spacing w:before="0" w:after="200" w:line="240"/>
-        <w:ind w:right="0" w:left="0" w:firstLine="0"/>
-        <w:jc w:val="left"/>
-        <w:rPr>
-          <w:rFonts w:ascii="Times New Roman" w:hAnsi="Times New Roman" w:cs="Times New Roman" w:eastAsia="Times New Roman"/>
-          <w:color w:val="auto"/>
-          <w:spacing w:val="0"/>
-          <w:position w:val="0"/>
-          <w:sz w:val="24"/>
-          <w:shd w:fill="auto" w:val="clear"/>
-        </w:rPr>
-      </w:pPr>
-      <w:r>
-        <w:rPr>
-          <w:rFonts w:ascii="Consolas" w:hAnsi="Consolas" w:cs="Consolas" w:eastAsia="Consolas"/>
-          <w:color w:val="CCCCCC"/>
-          <w:spacing w:val="0"/>
-          <w:position w:val="0"/>
-          <w:sz w:val="21"/>
-          <w:shd w:fill="1F1F1F" w:val="clear"/>
-        </w:rPr>
-        <w:t xml:space="preserve">} </w:t>
-      </w:r>
-    </w:p>
-    <w:p>
-      <w:pPr>
         <w:numPr>
           <w:ilvl w:val="0"/>
-          <w:numId w:val="92"/>
+          <w:numId w:val="89"/>
         </w:numPr>
         <w:spacing w:before="40" w:after="0" w:line="240"/>
         <w:ind w:right="0" w:left="1440" w:hanging="360"/>
         <w:jc w:val="left"/>
         <w:rPr>
+          <w:rFonts w:ascii="Consolas" w:hAnsi="Consolas" w:cs="Consolas" w:eastAsia="Consolas"/>
+          <w:color w:val="CCCCCC"/>
+          <w:spacing w:val="0"/>
+          <w:position w:val="0"/>
+          <w:sz w:val="21"/>
+          <w:shd w:fill="1F1F1F" w:val="clear"/>
+        </w:rPr>
+      </w:pPr>
+      <w:r>
+        <w:rPr>
+          <w:rFonts w:ascii="Consolas" w:hAnsi="Consolas" w:cs="Consolas" w:eastAsia="Consolas"/>
+          <w:color w:val="CCCCCC"/>
+          <w:spacing w:val="0"/>
+          <w:position w:val="0"/>
+          <w:sz w:val="21"/>
+          <w:shd w:fill="1F1F1F" w:val="clear"/>
+        </w:rPr>
+        <w:t xml:space="preserve">#include &lt;iostream&gt;</w:t>
+      </w:r>
+    </w:p>
+    <w:p>
+      <w:pPr>
+        <w:numPr>
+          <w:ilvl w:val="0"/>
+          <w:numId w:val="89"/>
+        </w:numPr>
+        <w:spacing w:before="40" w:after="0" w:line="240"/>
+        <w:ind w:right="0" w:left="1440" w:hanging="360"/>
+        <w:jc w:val="left"/>
+        <w:rPr>
+          <w:rFonts w:ascii="Consolas" w:hAnsi="Consolas" w:cs="Consolas" w:eastAsia="Consolas"/>
+          <w:color w:val="CCCCCC"/>
+          <w:spacing w:val="0"/>
+          <w:position w:val="0"/>
+          <w:sz w:val="21"/>
+          <w:shd w:fill="1F1F1F" w:val="clear"/>
+        </w:rPr>
+      </w:pPr>
+      <w:r>
+        <w:rPr>
+          <w:rFonts w:ascii="Consolas" w:hAnsi="Consolas" w:cs="Consolas" w:eastAsia="Consolas"/>
+          <w:color w:val="CCCCCC"/>
+          <w:spacing w:val="0"/>
+          <w:position w:val="0"/>
+          <w:sz w:val="21"/>
+          <w:shd w:fill="1F1F1F" w:val="clear"/>
+        </w:rPr>
+        <w:t xml:space="preserve">#include &lt;string&gt;</w:t>
+      </w:r>
+    </w:p>
+    <w:p>
+      <w:pPr>
+        <w:numPr>
+          <w:ilvl w:val="0"/>
+          <w:numId w:val="89"/>
+        </w:numPr>
+        <w:spacing w:before="40" w:after="0" w:line="240"/>
+        <w:ind w:right="0" w:left="1440" w:hanging="360"/>
+        <w:jc w:val="left"/>
+        <w:rPr>
+          <w:rFonts w:ascii="Consolas" w:hAnsi="Consolas" w:cs="Consolas" w:eastAsia="Consolas"/>
+          <w:color w:val="CCCCCC"/>
+          <w:spacing w:val="0"/>
+          <w:position w:val="0"/>
+          <w:sz w:val="21"/>
+          <w:shd w:fill="1F1F1F" w:val="clear"/>
+        </w:rPr>
+      </w:pPr>
+    </w:p>
+    <w:p>
+      <w:pPr>
+        <w:numPr>
+          <w:ilvl w:val="0"/>
+          <w:numId w:val="89"/>
+        </w:numPr>
+        <w:spacing w:before="40" w:after="0" w:line="240"/>
+        <w:ind w:right="0" w:left="1440" w:hanging="360"/>
+        <w:jc w:val="left"/>
+        <w:rPr>
+          <w:rFonts w:ascii="Consolas" w:hAnsi="Consolas" w:cs="Consolas" w:eastAsia="Consolas"/>
+          <w:color w:val="CCCCCC"/>
+          <w:spacing w:val="0"/>
+          <w:position w:val="0"/>
+          <w:sz w:val="21"/>
+          <w:shd w:fill="1F1F1F" w:val="clear"/>
+        </w:rPr>
+      </w:pPr>
+      <w:r>
+        <w:rPr>
+          <w:rFonts w:ascii="Consolas" w:hAnsi="Consolas" w:cs="Consolas" w:eastAsia="Consolas"/>
+          <w:color w:val="CCCCCC"/>
+          <w:spacing w:val="0"/>
+          <w:position w:val="0"/>
+          <w:sz w:val="21"/>
+          <w:shd w:fill="1F1F1F" w:val="clear"/>
+        </w:rPr>
+        <w:t xml:space="preserve">int main() {</w:t>
+      </w:r>
+    </w:p>
+    <w:p>
+      <w:pPr>
+        <w:numPr>
+          <w:ilvl w:val="0"/>
+          <w:numId w:val="89"/>
+        </w:numPr>
+        <w:spacing w:before="40" w:after="0" w:line="240"/>
+        <w:ind w:right="0" w:left="1440" w:hanging="360"/>
+        <w:jc w:val="left"/>
+        <w:rPr>
+          <w:rFonts w:ascii="Consolas" w:hAnsi="Consolas" w:cs="Consolas" w:eastAsia="Consolas"/>
+          <w:color w:val="CCCCCC"/>
+          <w:spacing w:val="0"/>
+          <w:position w:val="0"/>
+          <w:sz w:val="21"/>
+          <w:shd w:fill="1F1F1F" w:val="clear"/>
+        </w:rPr>
+      </w:pPr>
+      <w:r>
+        <w:rPr>
+          <w:rFonts w:ascii="Consolas" w:hAnsi="Consolas" w:cs="Consolas" w:eastAsia="Consolas"/>
+          <w:color w:val="CCCCCC"/>
+          <w:spacing w:val="0"/>
+          <w:position w:val="0"/>
+          <w:sz w:val="21"/>
+          <w:shd w:fill="1F1F1F" w:val="clear"/>
+        </w:rPr>
+        <w:t xml:space="preserve">    std::string pet_choice;</w:t>
+      </w:r>
+    </w:p>
+    <w:p>
+      <w:pPr>
+        <w:numPr>
+          <w:ilvl w:val="0"/>
+          <w:numId w:val="89"/>
+        </w:numPr>
+        <w:spacing w:before="40" w:after="0" w:line="240"/>
+        <w:ind w:right="0" w:left="1440" w:hanging="360"/>
+        <w:jc w:val="left"/>
+        <w:rPr>
+          <w:rFonts w:ascii="Consolas" w:hAnsi="Consolas" w:cs="Consolas" w:eastAsia="Consolas"/>
+          <w:color w:val="CCCCCC"/>
+          <w:spacing w:val="0"/>
+          <w:position w:val="0"/>
+          <w:sz w:val="21"/>
+          <w:shd w:fill="1F1F1F" w:val="clear"/>
+        </w:rPr>
+      </w:pPr>
+      <w:r>
+        <w:rPr>
+          <w:rFonts w:ascii="Consolas" w:hAnsi="Consolas" w:cs="Consolas" w:eastAsia="Consolas"/>
+          <w:color w:val="CCCCCC"/>
+          <w:spacing w:val="0"/>
+          <w:position w:val="0"/>
+          <w:sz w:val="21"/>
+          <w:shd w:fill="1F1F1F" w:val="clear"/>
+        </w:rPr>
+        <w:t xml:space="preserve">    std::cout &lt;&lt; "</w:t>
+      </w:r>
+      <w:r>
+        <w:rPr>
+          <w:rFonts w:ascii="Consolas" w:hAnsi="Consolas" w:cs="Consolas" w:eastAsia="Consolas"/>
+          <w:color w:val="CCCCCC"/>
+          <w:spacing w:val="0"/>
+          <w:position w:val="0"/>
+          <w:sz w:val="21"/>
+          <w:shd w:fill="1F1F1F" w:val="clear"/>
+        </w:rPr>
+        <w:t xml:space="preserve">Оберіть тваринку з зоомагазину (Собака, Кіт, Хом'як, Папуга, Змія): \n";</w:t>
+      </w:r>
+    </w:p>
+    <w:p>
+      <w:pPr>
+        <w:numPr>
+          <w:ilvl w:val="0"/>
+          <w:numId w:val="89"/>
+        </w:numPr>
+        <w:spacing w:before="40" w:after="0" w:line="240"/>
+        <w:ind w:right="0" w:left="1440" w:hanging="360"/>
+        <w:jc w:val="left"/>
+        <w:rPr>
+          <w:rFonts w:ascii="Consolas" w:hAnsi="Consolas" w:cs="Consolas" w:eastAsia="Consolas"/>
+          <w:color w:val="CCCCCC"/>
+          <w:spacing w:val="0"/>
+          <w:position w:val="0"/>
+          <w:sz w:val="21"/>
+          <w:shd w:fill="1F1F1F" w:val="clear"/>
+        </w:rPr>
+      </w:pPr>
+      <w:r>
+        <w:rPr>
+          <w:rFonts w:ascii="Consolas" w:hAnsi="Consolas" w:cs="Consolas" w:eastAsia="Consolas"/>
+          <w:color w:val="CCCCCC"/>
+          <w:spacing w:val="0"/>
+          <w:position w:val="0"/>
+          <w:sz w:val="21"/>
+          <w:shd w:fill="1F1F1F" w:val="clear"/>
+        </w:rPr>
+        <w:t xml:space="preserve">    std::cin &gt;&gt; pet_choice;</w:t>
+      </w:r>
+    </w:p>
+    <w:p>
+      <w:pPr>
+        <w:numPr>
+          <w:ilvl w:val="0"/>
+          <w:numId w:val="89"/>
+        </w:numPr>
+        <w:spacing w:before="40" w:after="0" w:line="240"/>
+        <w:ind w:right="0" w:left="1440" w:hanging="360"/>
+        <w:jc w:val="left"/>
+        <w:rPr>
+          <w:rFonts w:ascii="Consolas" w:hAnsi="Consolas" w:cs="Consolas" w:eastAsia="Consolas"/>
+          <w:color w:val="CCCCCC"/>
+          <w:spacing w:val="0"/>
+          <w:position w:val="0"/>
+          <w:sz w:val="21"/>
+          <w:shd w:fill="1F1F1F" w:val="clear"/>
+        </w:rPr>
+      </w:pPr>
+    </w:p>
+    <w:p>
+      <w:pPr>
+        <w:numPr>
+          <w:ilvl w:val="0"/>
+          <w:numId w:val="89"/>
+        </w:numPr>
+        <w:spacing w:before="40" w:after="0" w:line="240"/>
+        <w:ind w:right="0" w:left="1440" w:hanging="360"/>
+        <w:jc w:val="left"/>
+        <w:rPr>
+          <w:rFonts w:ascii="Consolas" w:hAnsi="Consolas" w:cs="Consolas" w:eastAsia="Consolas"/>
+          <w:color w:val="CCCCCC"/>
+          <w:spacing w:val="0"/>
+          <w:position w:val="0"/>
+          <w:sz w:val="21"/>
+          <w:shd w:fill="1F1F1F" w:val="clear"/>
+        </w:rPr>
+      </w:pPr>
+      <w:r>
+        <w:rPr>
+          <w:rFonts w:ascii="Consolas" w:hAnsi="Consolas" w:cs="Consolas" w:eastAsia="Consolas"/>
+          <w:color w:val="CCCCCC"/>
+          <w:spacing w:val="0"/>
+          <w:position w:val="0"/>
+          <w:sz w:val="21"/>
+          <w:shd w:fill="1F1F1F" w:val="clear"/>
+        </w:rPr>
+        <w:t xml:space="preserve">    while (pet_choice != "</w:t>
+      </w:r>
+      <w:r>
+        <w:rPr>
+          <w:rFonts w:ascii="Consolas" w:hAnsi="Consolas" w:cs="Consolas" w:eastAsia="Consolas"/>
+          <w:color w:val="CCCCCC"/>
+          <w:spacing w:val="0"/>
+          <w:position w:val="0"/>
+          <w:sz w:val="21"/>
+          <w:shd w:fill="1F1F1F" w:val="clear"/>
+        </w:rPr>
+        <w:t xml:space="preserve">Собака" &amp;&amp; pet_choice != "Кіт" &amp;&amp; pet_choice != "Хом'як" &amp;&amp; pet_choice != "Папуга" &amp;&amp; pet_choice != "Змія") {</w:t>
+      </w:r>
+    </w:p>
+    <w:p>
+      <w:pPr>
+        <w:numPr>
+          <w:ilvl w:val="0"/>
+          <w:numId w:val="89"/>
+        </w:numPr>
+        <w:spacing w:before="40" w:after="0" w:line="240"/>
+        <w:ind w:right="0" w:left="1440" w:hanging="360"/>
+        <w:jc w:val="left"/>
+        <w:rPr>
+          <w:rFonts w:ascii="Consolas" w:hAnsi="Consolas" w:cs="Consolas" w:eastAsia="Consolas"/>
+          <w:color w:val="CCCCCC"/>
+          <w:spacing w:val="0"/>
+          <w:position w:val="0"/>
+          <w:sz w:val="21"/>
+          <w:shd w:fill="1F1F1F" w:val="clear"/>
+        </w:rPr>
+      </w:pPr>
+      <w:r>
+        <w:rPr>
+          <w:rFonts w:ascii="Consolas" w:hAnsi="Consolas" w:cs="Consolas" w:eastAsia="Consolas"/>
+          <w:color w:val="CCCCCC"/>
+          <w:spacing w:val="0"/>
+          <w:position w:val="0"/>
+          <w:sz w:val="21"/>
+          <w:shd w:fill="1F1F1F" w:val="clear"/>
+        </w:rPr>
+        <w:t xml:space="preserve">        std::cout &lt;&lt; "</w:t>
+      </w:r>
+      <w:r>
+        <w:rPr>
+          <w:rFonts w:ascii="Consolas" w:hAnsi="Consolas" w:cs="Consolas" w:eastAsia="Consolas"/>
+          <w:color w:val="CCCCCC"/>
+          <w:spacing w:val="0"/>
+          <w:position w:val="0"/>
+          <w:sz w:val="21"/>
+          <w:shd w:fill="1F1F1F" w:val="clear"/>
+        </w:rPr>
+        <w:t xml:space="preserve">Оберіть одну з цих тварин (Собака, Кіт, Хом'як, Папуга, Змія)\n";</w:t>
+      </w:r>
+    </w:p>
+    <w:p>
+      <w:pPr>
+        <w:numPr>
+          <w:ilvl w:val="0"/>
+          <w:numId w:val="89"/>
+        </w:numPr>
+        <w:spacing w:before="40" w:after="0" w:line="240"/>
+        <w:ind w:right="0" w:left="1440" w:hanging="360"/>
+        <w:jc w:val="left"/>
+        <w:rPr>
+          <w:rFonts w:ascii="Consolas" w:hAnsi="Consolas" w:cs="Consolas" w:eastAsia="Consolas"/>
+          <w:color w:val="CCCCCC"/>
+          <w:spacing w:val="0"/>
+          <w:position w:val="0"/>
+          <w:sz w:val="21"/>
+          <w:shd w:fill="1F1F1F" w:val="clear"/>
+        </w:rPr>
+      </w:pPr>
+      <w:r>
+        <w:rPr>
+          <w:rFonts w:ascii="Consolas" w:hAnsi="Consolas" w:cs="Consolas" w:eastAsia="Consolas"/>
+          <w:color w:val="CCCCCC"/>
+          <w:spacing w:val="0"/>
+          <w:position w:val="0"/>
+          <w:sz w:val="21"/>
+          <w:shd w:fill="1F1F1F" w:val="clear"/>
+        </w:rPr>
+        <w:t xml:space="preserve">        std::cin &gt;&gt; pet_choice;</w:t>
+      </w:r>
+    </w:p>
+    <w:p>
+      <w:pPr>
+        <w:numPr>
+          <w:ilvl w:val="0"/>
+          <w:numId w:val="89"/>
+        </w:numPr>
+        <w:spacing w:before="40" w:after="0" w:line="240"/>
+        <w:ind w:right="0" w:left="1440" w:hanging="360"/>
+        <w:jc w:val="left"/>
+        <w:rPr>
+          <w:rFonts w:ascii="Consolas" w:hAnsi="Consolas" w:cs="Consolas" w:eastAsia="Consolas"/>
+          <w:color w:val="CCCCCC"/>
+          <w:spacing w:val="0"/>
+          <w:position w:val="0"/>
+          <w:sz w:val="21"/>
+          <w:shd w:fill="1F1F1F" w:val="clear"/>
+        </w:rPr>
+      </w:pPr>
+      <w:r>
+        <w:rPr>
+          <w:rFonts w:ascii="Consolas" w:hAnsi="Consolas" w:cs="Consolas" w:eastAsia="Consolas"/>
+          <w:color w:val="CCCCCC"/>
+          <w:spacing w:val="0"/>
+          <w:position w:val="0"/>
+          <w:sz w:val="21"/>
+          <w:shd w:fill="1F1F1F" w:val="clear"/>
+        </w:rPr>
+        <w:t xml:space="preserve">    }</w:t>
+      </w:r>
+    </w:p>
+    <w:p>
+      <w:pPr>
+        <w:numPr>
+          <w:ilvl w:val="0"/>
+          <w:numId w:val="89"/>
+        </w:numPr>
+        <w:spacing w:before="40" w:after="0" w:line="240"/>
+        <w:ind w:right="0" w:left="1440" w:hanging="360"/>
+        <w:jc w:val="left"/>
+        <w:rPr>
+          <w:rFonts w:ascii="Consolas" w:hAnsi="Consolas" w:cs="Consolas" w:eastAsia="Consolas"/>
+          <w:color w:val="CCCCCC"/>
+          <w:spacing w:val="0"/>
+          <w:position w:val="0"/>
+          <w:sz w:val="21"/>
+          <w:shd w:fill="1F1F1F" w:val="clear"/>
+        </w:rPr>
+      </w:pPr>
+    </w:p>
+    <w:p>
+      <w:pPr>
+        <w:numPr>
+          <w:ilvl w:val="0"/>
+          <w:numId w:val="89"/>
+        </w:numPr>
+        <w:spacing w:before="40" w:after="0" w:line="240"/>
+        <w:ind w:right="0" w:left="1440" w:hanging="360"/>
+        <w:jc w:val="left"/>
+        <w:rPr>
+          <w:rFonts w:ascii="Consolas" w:hAnsi="Consolas" w:cs="Consolas" w:eastAsia="Consolas"/>
+          <w:color w:val="CCCCCC"/>
+          <w:spacing w:val="0"/>
+          <w:position w:val="0"/>
+          <w:sz w:val="21"/>
+          <w:shd w:fill="1F1F1F" w:val="clear"/>
+        </w:rPr>
+      </w:pPr>
+      <w:r>
+        <w:rPr>
+          <w:rFonts w:ascii="Consolas" w:hAnsi="Consolas" w:cs="Consolas" w:eastAsia="Consolas"/>
+          <w:color w:val="CCCCCC"/>
+          <w:spacing w:val="0"/>
+          <w:position w:val="0"/>
+          <w:sz w:val="21"/>
+          <w:shd w:fill="1F1F1F" w:val="clear"/>
+        </w:rPr>
+        <w:t xml:space="preserve">    if (pet_choice == "</w:t>
+      </w:r>
+      <w:r>
+        <w:rPr>
+          <w:rFonts w:ascii="Consolas" w:hAnsi="Consolas" w:cs="Consolas" w:eastAsia="Consolas"/>
+          <w:color w:val="CCCCCC"/>
+          <w:spacing w:val="0"/>
+          <w:position w:val="0"/>
+          <w:sz w:val="21"/>
+          <w:shd w:fill="1F1F1F" w:val="clear"/>
+        </w:rPr>
+        <w:t xml:space="preserve">Собака") {</w:t>
+      </w:r>
+    </w:p>
+    <w:p>
+      <w:pPr>
+        <w:numPr>
+          <w:ilvl w:val="0"/>
+          <w:numId w:val="89"/>
+        </w:numPr>
+        <w:spacing w:before="40" w:after="0" w:line="240"/>
+        <w:ind w:right="0" w:left="1440" w:hanging="360"/>
+        <w:jc w:val="left"/>
+        <w:rPr>
+          <w:rFonts w:ascii="Consolas" w:hAnsi="Consolas" w:cs="Consolas" w:eastAsia="Consolas"/>
+          <w:color w:val="CCCCCC"/>
+          <w:spacing w:val="0"/>
+          <w:position w:val="0"/>
+          <w:sz w:val="21"/>
+          <w:shd w:fill="1F1F1F" w:val="clear"/>
+        </w:rPr>
+      </w:pPr>
+      <w:r>
+        <w:rPr>
+          <w:rFonts w:ascii="Consolas" w:hAnsi="Consolas" w:cs="Consolas" w:eastAsia="Consolas"/>
+          <w:color w:val="CCCCCC"/>
+          <w:spacing w:val="0"/>
+          <w:position w:val="0"/>
+          <w:sz w:val="21"/>
+          <w:shd w:fill="1F1F1F" w:val="clear"/>
+        </w:rPr>
+        <w:t xml:space="preserve">        std::cout &lt;&lt; R"(</w:t>
+      </w:r>
+    </w:p>
+    <w:p>
+      <w:pPr>
+        <w:numPr>
+          <w:ilvl w:val="0"/>
+          <w:numId w:val="89"/>
+        </w:numPr>
+        <w:spacing w:before="40" w:after="0" w:line="240"/>
+        <w:ind w:right="0" w:left="1440" w:hanging="360"/>
+        <w:jc w:val="left"/>
+        <w:rPr>
+          <w:rFonts w:ascii="Consolas" w:hAnsi="Consolas" w:cs="Consolas" w:eastAsia="Consolas"/>
+          <w:color w:val="CCCCCC"/>
+          <w:spacing w:val="0"/>
+          <w:position w:val="0"/>
+          <w:sz w:val="21"/>
+          <w:shd w:fill="1F1F1F" w:val="clear"/>
+        </w:rPr>
+      </w:pPr>
+      <w:r>
+        <w:rPr>
+          <w:rFonts w:ascii="Consolas" w:hAnsi="Consolas" w:cs="Consolas" w:eastAsia="Consolas"/>
+          <w:color w:val="CCCCCC"/>
+          <w:spacing w:val="0"/>
+          <w:position w:val="0"/>
+          <w:sz w:val="21"/>
+          <w:shd w:fill="1F1F1F" w:val="clear"/>
+        </w:rPr>
+        <w:t xml:space="preserve">        </w:t>
+      </w:r>
+      <w:r>
+        <w:rPr>
+          <w:rFonts w:ascii="Consolas" w:hAnsi="Consolas" w:cs="Consolas" w:eastAsia="Consolas"/>
+          <w:color w:val="CCCCCC"/>
+          <w:spacing w:val="0"/>
+          <w:position w:val="0"/>
+          <w:sz w:val="21"/>
+          <w:shd w:fill="1F1F1F" w:val="clear"/>
+        </w:rPr>
+        <w:t xml:space="preserve">Ця собака точно стане другом сім'ї</w:t>
+      </w:r>
+    </w:p>
+    <w:p>
+      <w:pPr>
+        <w:numPr>
+          <w:ilvl w:val="0"/>
+          <w:numId w:val="89"/>
+        </w:numPr>
+        <w:spacing w:before="40" w:after="0" w:line="240"/>
+        <w:ind w:right="0" w:left="1440" w:hanging="360"/>
+        <w:jc w:val="left"/>
+        <w:rPr>
+          <w:rFonts w:ascii="Consolas" w:hAnsi="Consolas" w:cs="Consolas" w:eastAsia="Consolas"/>
+          <w:color w:val="CCCCCC"/>
+          <w:spacing w:val="0"/>
+          <w:position w:val="0"/>
+          <w:sz w:val="21"/>
+          <w:shd w:fill="1F1F1F" w:val="clear"/>
+        </w:rPr>
+      </w:pPr>
+      <w:r>
+        <w:rPr>
+          <w:rFonts w:ascii="Consolas" w:hAnsi="Consolas" w:cs="Consolas" w:eastAsia="Consolas"/>
+          <w:color w:val="CCCCCC"/>
+          <w:spacing w:val="0"/>
+          <w:position w:val="0"/>
+          <w:sz w:val="21"/>
+          <w:shd w:fill="1F1F1F" w:val="clear"/>
+        </w:rPr>
+        <w:t xml:space="preserve">        </w:t>
+      </w:r>
+      <w:r>
+        <w:rPr>
+          <w:rFonts w:ascii="Consolas" w:hAnsi="Consolas" w:cs="Consolas" w:eastAsia="Consolas"/>
+          <w:color w:val="CCCCCC"/>
+          <w:spacing w:val="0"/>
+          <w:position w:val="0"/>
+          <w:sz w:val="21"/>
+          <w:shd w:fill="1F1F1F" w:val="clear"/>
+        </w:rPr>
+        <w:t xml:space="preserve">Ціна цієї породи 500$</w:t>
+      </w:r>
+    </w:p>
+    <w:p>
+      <w:pPr>
+        <w:numPr>
+          <w:ilvl w:val="0"/>
+          <w:numId w:val="89"/>
+        </w:numPr>
+        <w:spacing w:before="40" w:after="0" w:line="240"/>
+        <w:ind w:right="0" w:left="1440" w:hanging="360"/>
+        <w:jc w:val="left"/>
+        <w:rPr>
+          <w:rFonts w:ascii="Consolas" w:hAnsi="Consolas" w:cs="Consolas" w:eastAsia="Consolas"/>
+          <w:color w:val="CCCCCC"/>
+          <w:spacing w:val="0"/>
+          <w:position w:val="0"/>
+          <w:sz w:val="21"/>
+          <w:shd w:fill="1F1F1F" w:val="clear"/>
+        </w:rPr>
+      </w:pPr>
+      <w:r>
+        <w:rPr>
+          <w:rFonts w:ascii="Consolas" w:hAnsi="Consolas" w:cs="Consolas" w:eastAsia="Consolas"/>
+          <w:color w:val="CCCCCC"/>
+          <w:spacing w:val="0"/>
+          <w:position w:val="0"/>
+          <w:sz w:val="21"/>
+          <w:shd w:fill="1F1F1F" w:val="clear"/>
+        </w:rPr>
+        <w:t xml:space="preserve">        </w:t>
+      </w:r>
+      <w:r>
+        <w:rPr>
+          <w:rFonts w:ascii="Consolas" w:hAnsi="Consolas" w:cs="Consolas" w:eastAsia="Consolas"/>
+          <w:color w:val="CCCCCC"/>
+          <w:spacing w:val="0"/>
+          <w:position w:val="0"/>
+          <w:sz w:val="21"/>
+          <w:shd w:fill="1F1F1F" w:val="clear"/>
+        </w:rPr>
+        <w:t xml:space="preserve">Ви отримаєте стартовий набір для догляду)";</w:t>
+      </w:r>
+    </w:p>
+    <w:p>
+      <w:pPr>
+        <w:numPr>
+          <w:ilvl w:val="0"/>
+          <w:numId w:val="89"/>
+        </w:numPr>
+        <w:spacing w:before="40" w:after="0" w:line="240"/>
+        <w:ind w:right="0" w:left="1440" w:hanging="360"/>
+        <w:jc w:val="left"/>
+        <w:rPr>
+          <w:rFonts w:ascii="Consolas" w:hAnsi="Consolas" w:cs="Consolas" w:eastAsia="Consolas"/>
+          <w:color w:val="CCCCCC"/>
+          <w:spacing w:val="0"/>
+          <w:position w:val="0"/>
+          <w:sz w:val="21"/>
+          <w:shd w:fill="1F1F1F" w:val="clear"/>
+        </w:rPr>
+      </w:pPr>
+      <w:r>
+        <w:rPr>
+          <w:rFonts w:ascii="Consolas" w:hAnsi="Consolas" w:cs="Consolas" w:eastAsia="Consolas"/>
+          <w:color w:val="CCCCCC"/>
+          <w:spacing w:val="0"/>
+          <w:position w:val="0"/>
+          <w:sz w:val="21"/>
+          <w:shd w:fill="1F1F1F" w:val="clear"/>
+        </w:rPr>
+        <w:t xml:space="preserve">    } else if (pet_choice == "</w:t>
+      </w:r>
+      <w:r>
+        <w:rPr>
+          <w:rFonts w:ascii="Consolas" w:hAnsi="Consolas" w:cs="Consolas" w:eastAsia="Consolas"/>
+          <w:color w:val="CCCCCC"/>
+          <w:spacing w:val="0"/>
+          <w:position w:val="0"/>
+          <w:sz w:val="21"/>
+          <w:shd w:fill="1F1F1F" w:val="clear"/>
+        </w:rPr>
+        <w:t xml:space="preserve">Кіт") {</w:t>
+      </w:r>
+    </w:p>
+    <w:p>
+      <w:pPr>
+        <w:numPr>
+          <w:ilvl w:val="0"/>
+          <w:numId w:val="89"/>
+        </w:numPr>
+        <w:spacing w:before="40" w:after="0" w:line="240"/>
+        <w:ind w:right="0" w:left="1440" w:hanging="360"/>
+        <w:jc w:val="left"/>
+        <w:rPr>
+          <w:rFonts w:ascii="Consolas" w:hAnsi="Consolas" w:cs="Consolas" w:eastAsia="Consolas"/>
+          <w:color w:val="CCCCCC"/>
+          <w:spacing w:val="0"/>
+          <w:position w:val="0"/>
+          <w:sz w:val="21"/>
+          <w:shd w:fill="1F1F1F" w:val="clear"/>
+        </w:rPr>
+      </w:pPr>
+      <w:r>
+        <w:rPr>
+          <w:rFonts w:ascii="Consolas" w:hAnsi="Consolas" w:cs="Consolas" w:eastAsia="Consolas"/>
+          <w:color w:val="CCCCCC"/>
+          <w:spacing w:val="0"/>
+          <w:position w:val="0"/>
+          <w:sz w:val="21"/>
+          <w:shd w:fill="1F1F1F" w:val="clear"/>
+        </w:rPr>
+        <w:t xml:space="preserve">        std::cout &lt;&lt; R"(</w:t>
+      </w:r>
+    </w:p>
+    <w:p>
+      <w:pPr>
+        <w:numPr>
+          <w:ilvl w:val="0"/>
+          <w:numId w:val="89"/>
+        </w:numPr>
+        <w:spacing w:before="40" w:after="0" w:line="240"/>
+        <w:ind w:right="0" w:left="1440" w:hanging="360"/>
+        <w:jc w:val="left"/>
+        <w:rPr>
+          <w:rFonts w:ascii="Consolas" w:hAnsi="Consolas" w:cs="Consolas" w:eastAsia="Consolas"/>
+          <w:color w:val="CCCCCC"/>
+          <w:spacing w:val="0"/>
+          <w:position w:val="0"/>
+          <w:sz w:val="21"/>
+          <w:shd w:fill="1F1F1F" w:val="clear"/>
+        </w:rPr>
+      </w:pPr>
+      <w:r>
+        <w:rPr>
+          <w:rFonts w:ascii="Consolas" w:hAnsi="Consolas" w:cs="Consolas" w:eastAsia="Consolas"/>
+          <w:color w:val="CCCCCC"/>
+          <w:spacing w:val="0"/>
+          <w:position w:val="0"/>
+          <w:sz w:val="21"/>
+          <w:shd w:fill="1F1F1F" w:val="clear"/>
+        </w:rPr>
+        <w:t xml:space="preserve">        </w:t>
+      </w:r>
+      <w:r>
+        <w:rPr>
+          <w:rFonts w:ascii="Consolas" w:hAnsi="Consolas" w:cs="Consolas" w:eastAsia="Consolas"/>
+          <w:color w:val="CCCCCC"/>
+          <w:spacing w:val="0"/>
+          <w:position w:val="0"/>
+          <w:sz w:val="21"/>
+          <w:shd w:fill="1F1F1F" w:val="clear"/>
+        </w:rPr>
+        <w:t xml:space="preserve">Кіт - пристосований до життя в будинку</w:t>
+      </w:r>
+    </w:p>
+    <w:p>
+      <w:pPr>
+        <w:numPr>
+          <w:ilvl w:val="0"/>
+          <w:numId w:val="89"/>
+        </w:numPr>
+        <w:spacing w:before="40" w:after="0" w:line="240"/>
+        <w:ind w:right="0" w:left="1440" w:hanging="360"/>
+        <w:jc w:val="left"/>
+        <w:rPr>
+          <w:rFonts w:ascii="Consolas" w:hAnsi="Consolas" w:cs="Consolas" w:eastAsia="Consolas"/>
+          <w:color w:val="CCCCCC"/>
+          <w:spacing w:val="0"/>
+          <w:position w:val="0"/>
+          <w:sz w:val="21"/>
+          <w:shd w:fill="1F1F1F" w:val="clear"/>
+        </w:rPr>
+      </w:pPr>
+      <w:r>
+        <w:rPr>
+          <w:rFonts w:ascii="Consolas" w:hAnsi="Consolas" w:cs="Consolas" w:eastAsia="Consolas"/>
+          <w:color w:val="CCCCCC"/>
+          <w:spacing w:val="0"/>
+          <w:position w:val="0"/>
+          <w:sz w:val="21"/>
+          <w:shd w:fill="1F1F1F" w:val="clear"/>
+        </w:rPr>
+        <w:t xml:space="preserve">        </w:t>
+      </w:r>
+      <w:r>
+        <w:rPr>
+          <w:rFonts w:ascii="Consolas" w:hAnsi="Consolas" w:cs="Consolas" w:eastAsia="Consolas"/>
+          <w:color w:val="CCCCCC"/>
+          <w:spacing w:val="0"/>
+          <w:position w:val="0"/>
+          <w:sz w:val="21"/>
+          <w:shd w:fill="1F1F1F" w:val="clear"/>
+        </w:rPr>
+        <w:t xml:space="preserve">Ціна цього кота 300$</w:t>
+      </w:r>
+    </w:p>
+    <w:p>
+      <w:pPr>
+        <w:numPr>
+          <w:ilvl w:val="0"/>
+          <w:numId w:val="89"/>
+        </w:numPr>
+        <w:spacing w:before="40" w:after="0" w:line="240"/>
+        <w:ind w:right="0" w:left="1440" w:hanging="360"/>
+        <w:jc w:val="left"/>
+        <w:rPr>
+          <w:rFonts w:ascii="Consolas" w:hAnsi="Consolas" w:cs="Consolas" w:eastAsia="Consolas"/>
+          <w:color w:val="CCCCCC"/>
+          <w:spacing w:val="0"/>
+          <w:position w:val="0"/>
+          <w:sz w:val="21"/>
+          <w:shd w:fill="1F1F1F" w:val="clear"/>
+        </w:rPr>
+      </w:pPr>
+      <w:r>
+        <w:rPr>
+          <w:rFonts w:ascii="Consolas" w:hAnsi="Consolas" w:cs="Consolas" w:eastAsia="Consolas"/>
+          <w:color w:val="CCCCCC"/>
+          <w:spacing w:val="0"/>
+          <w:position w:val="0"/>
+          <w:sz w:val="21"/>
+          <w:shd w:fill="1F1F1F" w:val="clear"/>
+        </w:rPr>
+        <w:t xml:space="preserve">        </w:t>
+      </w:r>
+      <w:r>
+        <w:rPr>
+          <w:rFonts w:ascii="Consolas" w:hAnsi="Consolas" w:cs="Consolas" w:eastAsia="Consolas"/>
+          <w:color w:val="CCCCCC"/>
+          <w:spacing w:val="0"/>
+          <w:position w:val="0"/>
+          <w:sz w:val="21"/>
+          <w:shd w:fill="1F1F1F" w:val="clear"/>
+        </w:rPr>
+        <w:t xml:space="preserve">З вами вирушить набір для гігієни)";</w:t>
+      </w:r>
+    </w:p>
+    <w:p>
+      <w:pPr>
+        <w:numPr>
+          <w:ilvl w:val="0"/>
+          <w:numId w:val="89"/>
+        </w:numPr>
+        <w:spacing w:before="40" w:after="0" w:line="240"/>
+        <w:ind w:right="0" w:left="1440" w:hanging="360"/>
+        <w:jc w:val="left"/>
+        <w:rPr>
+          <w:rFonts w:ascii="Consolas" w:hAnsi="Consolas" w:cs="Consolas" w:eastAsia="Consolas"/>
+          <w:color w:val="CCCCCC"/>
+          <w:spacing w:val="0"/>
+          <w:position w:val="0"/>
+          <w:sz w:val="21"/>
+          <w:shd w:fill="1F1F1F" w:val="clear"/>
+        </w:rPr>
+      </w:pPr>
+      <w:r>
+        <w:rPr>
+          <w:rFonts w:ascii="Consolas" w:hAnsi="Consolas" w:cs="Consolas" w:eastAsia="Consolas"/>
+          <w:color w:val="CCCCCC"/>
+          <w:spacing w:val="0"/>
+          <w:position w:val="0"/>
+          <w:sz w:val="21"/>
+          <w:shd w:fill="1F1F1F" w:val="clear"/>
+        </w:rPr>
+        <w:t xml:space="preserve">    } else if (pet_choice == "</w:t>
+      </w:r>
+      <w:r>
+        <w:rPr>
+          <w:rFonts w:ascii="Consolas" w:hAnsi="Consolas" w:cs="Consolas" w:eastAsia="Consolas"/>
+          <w:color w:val="CCCCCC"/>
+          <w:spacing w:val="0"/>
+          <w:position w:val="0"/>
+          <w:sz w:val="21"/>
+          <w:shd w:fill="1F1F1F" w:val="clear"/>
+        </w:rPr>
+        <w:t xml:space="preserve">Хом'як") {</w:t>
+      </w:r>
+    </w:p>
+    <w:p>
+      <w:pPr>
+        <w:numPr>
+          <w:ilvl w:val="0"/>
+          <w:numId w:val="89"/>
+        </w:numPr>
+        <w:spacing w:before="40" w:after="0" w:line="240"/>
+        <w:ind w:right="0" w:left="1440" w:hanging="360"/>
+        <w:jc w:val="left"/>
+        <w:rPr>
+          <w:rFonts w:ascii="Consolas" w:hAnsi="Consolas" w:cs="Consolas" w:eastAsia="Consolas"/>
+          <w:color w:val="CCCCCC"/>
+          <w:spacing w:val="0"/>
+          <w:position w:val="0"/>
+          <w:sz w:val="21"/>
+          <w:shd w:fill="1F1F1F" w:val="clear"/>
+        </w:rPr>
+      </w:pPr>
+      <w:r>
+        <w:rPr>
+          <w:rFonts w:ascii="Consolas" w:hAnsi="Consolas" w:cs="Consolas" w:eastAsia="Consolas"/>
+          <w:color w:val="CCCCCC"/>
+          <w:spacing w:val="0"/>
+          <w:position w:val="0"/>
+          <w:sz w:val="21"/>
+          <w:shd w:fill="1F1F1F" w:val="clear"/>
+        </w:rPr>
+        <w:t xml:space="preserve">        std::cout &lt;&lt; R"(</w:t>
+      </w:r>
+    </w:p>
+    <w:p>
+      <w:pPr>
+        <w:numPr>
+          <w:ilvl w:val="0"/>
+          <w:numId w:val="89"/>
+        </w:numPr>
+        <w:spacing w:before="40" w:after="0" w:line="240"/>
+        <w:ind w:right="0" w:left="1440" w:hanging="360"/>
+        <w:jc w:val="left"/>
+        <w:rPr>
+          <w:rFonts w:ascii="Consolas" w:hAnsi="Consolas" w:cs="Consolas" w:eastAsia="Consolas"/>
+          <w:color w:val="CCCCCC"/>
+          <w:spacing w:val="0"/>
+          <w:position w:val="0"/>
+          <w:sz w:val="21"/>
+          <w:shd w:fill="1F1F1F" w:val="clear"/>
+        </w:rPr>
+      </w:pPr>
+      <w:r>
+        <w:rPr>
+          <w:rFonts w:ascii="Consolas" w:hAnsi="Consolas" w:cs="Consolas" w:eastAsia="Consolas"/>
+          <w:color w:val="CCCCCC"/>
+          <w:spacing w:val="0"/>
+          <w:position w:val="0"/>
+          <w:sz w:val="21"/>
+          <w:shd w:fill="1F1F1F" w:val="clear"/>
+        </w:rPr>
+        <w:t xml:space="preserve">        </w:t>
+      </w:r>
+      <w:r>
+        <w:rPr>
+          <w:rFonts w:ascii="Consolas" w:hAnsi="Consolas" w:cs="Consolas" w:eastAsia="Consolas"/>
+          <w:color w:val="CCCCCC"/>
+          <w:spacing w:val="0"/>
+          <w:position w:val="0"/>
+          <w:sz w:val="21"/>
+          <w:shd w:fill="1F1F1F" w:val="clear"/>
+        </w:rPr>
+        <w:t xml:space="preserve">Маленький та пристосований до життя в клітці</w:t>
+      </w:r>
+    </w:p>
+    <w:p>
+      <w:pPr>
+        <w:numPr>
+          <w:ilvl w:val="0"/>
+          <w:numId w:val="89"/>
+        </w:numPr>
+        <w:spacing w:before="40" w:after="0" w:line="240"/>
+        <w:ind w:right="0" w:left="1440" w:hanging="360"/>
+        <w:jc w:val="left"/>
+        <w:rPr>
+          <w:rFonts w:ascii="Consolas" w:hAnsi="Consolas" w:cs="Consolas" w:eastAsia="Consolas"/>
+          <w:color w:val="CCCCCC"/>
+          <w:spacing w:val="0"/>
+          <w:position w:val="0"/>
+          <w:sz w:val="21"/>
+          <w:shd w:fill="1F1F1F" w:val="clear"/>
+        </w:rPr>
+      </w:pPr>
+      <w:r>
+        <w:rPr>
+          <w:rFonts w:ascii="Consolas" w:hAnsi="Consolas" w:cs="Consolas" w:eastAsia="Consolas"/>
+          <w:color w:val="CCCCCC"/>
+          <w:spacing w:val="0"/>
+          <w:position w:val="0"/>
+          <w:sz w:val="21"/>
+          <w:shd w:fill="1F1F1F" w:val="clear"/>
+        </w:rPr>
+        <w:t xml:space="preserve">        </w:t>
+      </w:r>
+      <w:r>
+        <w:rPr>
+          <w:rFonts w:ascii="Consolas" w:hAnsi="Consolas" w:cs="Consolas" w:eastAsia="Consolas"/>
+          <w:color w:val="CCCCCC"/>
+          <w:spacing w:val="0"/>
+          <w:position w:val="0"/>
+          <w:sz w:val="21"/>
+          <w:shd w:fill="1F1F1F" w:val="clear"/>
+        </w:rPr>
+        <w:t xml:space="preserve">Ціна цього хом'яка 50$</w:t>
+      </w:r>
+    </w:p>
+    <w:p>
+      <w:pPr>
+        <w:numPr>
+          <w:ilvl w:val="0"/>
+          <w:numId w:val="89"/>
+        </w:numPr>
+        <w:spacing w:before="40" w:after="0" w:line="240"/>
+        <w:ind w:right="0" w:left="1440" w:hanging="360"/>
+        <w:jc w:val="left"/>
+        <w:rPr>
+          <w:rFonts w:ascii="Consolas" w:hAnsi="Consolas" w:cs="Consolas" w:eastAsia="Consolas"/>
+          <w:color w:val="CCCCCC"/>
+          <w:spacing w:val="0"/>
+          <w:position w:val="0"/>
+          <w:sz w:val="21"/>
+          <w:shd w:fill="1F1F1F" w:val="clear"/>
+        </w:rPr>
+      </w:pPr>
+      <w:r>
+        <w:rPr>
+          <w:rFonts w:ascii="Consolas" w:hAnsi="Consolas" w:cs="Consolas" w:eastAsia="Consolas"/>
+          <w:color w:val="CCCCCC"/>
+          <w:spacing w:val="0"/>
+          <w:position w:val="0"/>
+          <w:sz w:val="21"/>
+          <w:shd w:fill="1F1F1F" w:val="clear"/>
+        </w:rPr>
+        <w:t xml:space="preserve">        </w:t>
+      </w:r>
+      <w:r>
+        <w:rPr>
+          <w:rFonts w:ascii="Consolas" w:hAnsi="Consolas" w:cs="Consolas" w:eastAsia="Consolas"/>
+          <w:color w:val="CCCCCC"/>
+          <w:spacing w:val="0"/>
+          <w:position w:val="0"/>
+          <w:sz w:val="21"/>
+          <w:shd w:fill="1F1F1F" w:val="clear"/>
+        </w:rPr>
+        <w:t xml:space="preserve">Вам дадуть початковий набір для утримання)";</w:t>
+      </w:r>
+    </w:p>
+    <w:p>
+      <w:pPr>
+        <w:numPr>
+          <w:ilvl w:val="0"/>
+          <w:numId w:val="89"/>
+        </w:numPr>
+        <w:spacing w:before="40" w:after="0" w:line="240"/>
+        <w:ind w:right="0" w:left="1440" w:hanging="360"/>
+        <w:jc w:val="left"/>
+        <w:rPr>
+          <w:rFonts w:ascii="Consolas" w:hAnsi="Consolas" w:cs="Consolas" w:eastAsia="Consolas"/>
+          <w:color w:val="CCCCCC"/>
+          <w:spacing w:val="0"/>
+          <w:position w:val="0"/>
+          <w:sz w:val="21"/>
+          <w:shd w:fill="1F1F1F" w:val="clear"/>
+        </w:rPr>
+      </w:pPr>
+      <w:r>
+        <w:rPr>
+          <w:rFonts w:ascii="Consolas" w:hAnsi="Consolas" w:cs="Consolas" w:eastAsia="Consolas"/>
+          <w:color w:val="CCCCCC"/>
+          <w:spacing w:val="0"/>
+          <w:position w:val="0"/>
+          <w:sz w:val="21"/>
+          <w:shd w:fill="1F1F1F" w:val="clear"/>
+        </w:rPr>
+        <w:t xml:space="preserve">    } else if (pet_choice == "</w:t>
+      </w:r>
+      <w:r>
+        <w:rPr>
+          <w:rFonts w:ascii="Consolas" w:hAnsi="Consolas" w:cs="Consolas" w:eastAsia="Consolas"/>
+          <w:color w:val="CCCCCC"/>
+          <w:spacing w:val="0"/>
+          <w:position w:val="0"/>
+          <w:sz w:val="21"/>
+          <w:shd w:fill="1F1F1F" w:val="clear"/>
+        </w:rPr>
+        <w:t xml:space="preserve">Папуга") {</w:t>
+      </w:r>
+    </w:p>
+    <w:p>
+      <w:pPr>
+        <w:numPr>
+          <w:ilvl w:val="0"/>
+          <w:numId w:val="89"/>
+        </w:numPr>
+        <w:spacing w:before="40" w:after="0" w:line="240"/>
+        <w:ind w:right="0" w:left="1440" w:hanging="360"/>
+        <w:jc w:val="left"/>
+        <w:rPr>
+          <w:rFonts w:ascii="Consolas" w:hAnsi="Consolas" w:cs="Consolas" w:eastAsia="Consolas"/>
+          <w:color w:val="CCCCCC"/>
+          <w:spacing w:val="0"/>
+          <w:position w:val="0"/>
+          <w:sz w:val="21"/>
+          <w:shd w:fill="1F1F1F" w:val="clear"/>
+        </w:rPr>
+      </w:pPr>
+      <w:r>
+        <w:rPr>
+          <w:rFonts w:ascii="Consolas" w:hAnsi="Consolas" w:cs="Consolas" w:eastAsia="Consolas"/>
+          <w:color w:val="CCCCCC"/>
+          <w:spacing w:val="0"/>
+          <w:position w:val="0"/>
+          <w:sz w:val="21"/>
+          <w:shd w:fill="1F1F1F" w:val="clear"/>
+        </w:rPr>
+        <w:t xml:space="preserve">        std::cout &lt;&lt; R"(</w:t>
+      </w:r>
+    </w:p>
+    <w:p>
+      <w:pPr>
+        <w:numPr>
+          <w:ilvl w:val="0"/>
+          <w:numId w:val="89"/>
+        </w:numPr>
+        <w:spacing w:before="40" w:after="0" w:line="240"/>
+        <w:ind w:right="0" w:left="1440" w:hanging="360"/>
+        <w:jc w:val="left"/>
+        <w:rPr>
+          <w:rFonts w:ascii="Consolas" w:hAnsi="Consolas" w:cs="Consolas" w:eastAsia="Consolas"/>
+          <w:color w:val="CCCCCC"/>
+          <w:spacing w:val="0"/>
+          <w:position w:val="0"/>
+          <w:sz w:val="21"/>
+          <w:shd w:fill="1F1F1F" w:val="clear"/>
+        </w:rPr>
+      </w:pPr>
+      <w:r>
+        <w:rPr>
+          <w:rFonts w:ascii="Consolas" w:hAnsi="Consolas" w:cs="Consolas" w:eastAsia="Consolas"/>
+          <w:color w:val="CCCCCC"/>
+          <w:spacing w:val="0"/>
+          <w:position w:val="0"/>
+          <w:sz w:val="21"/>
+          <w:shd w:fill="1F1F1F" w:val="clear"/>
+        </w:rPr>
+        <w:t xml:space="preserve">        </w:t>
+      </w:r>
+      <w:r>
+        <w:rPr>
+          <w:rFonts w:ascii="Consolas" w:hAnsi="Consolas" w:cs="Consolas" w:eastAsia="Consolas"/>
+          <w:color w:val="CCCCCC"/>
+          <w:spacing w:val="0"/>
+          <w:position w:val="0"/>
+          <w:sz w:val="21"/>
+          <w:shd w:fill="1F1F1F" w:val="clear"/>
+        </w:rPr>
+        <w:t xml:space="preserve">Розумна і дружелюбна тварина, вона стане вашим улюбленцем</w:t>
+      </w:r>
+    </w:p>
+    <w:p>
+      <w:pPr>
+        <w:numPr>
+          <w:ilvl w:val="0"/>
+          <w:numId w:val="89"/>
+        </w:numPr>
+        <w:spacing w:before="40" w:after="0" w:line="240"/>
+        <w:ind w:right="0" w:left="1440" w:hanging="360"/>
+        <w:jc w:val="left"/>
+        <w:rPr>
+          <w:rFonts w:ascii="Consolas" w:hAnsi="Consolas" w:cs="Consolas" w:eastAsia="Consolas"/>
+          <w:color w:val="CCCCCC"/>
+          <w:spacing w:val="0"/>
+          <w:position w:val="0"/>
+          <w:sz w:val="21"/>
+          <w:shd w:fill="1F1F1F" w:val="clear"/>
+        </w:rPr>
+      </w:pPr>
+      <w:r>
+        <w:rPr>
+          <w:rFonts w:ascii="Consolas" w:hAnsi="Consolas" w:cs="Consolas" w:eastAsia="Consolas"/>
+          <w:color w:val="CCCCCC"/>
+          <w:spacing w:val="0"/>
+          <w:position w:val="0"/>
+          <w:sz w:val="21"/>
+          <w:shd w:fill="1F1F1F" w:val="clear"/>
+        </w:rPr>
+        <w:t xml:space="preserve">        </w:t>
+      </w:r>
+      <w:r>
+        <w:rPr>
+          <w:rFonts w:ascii="Consolas" w:hAnsi="Consolas" w:cs="Consolas" w:eastAsia="Consolas"/>
+          <w:color w:val="CCCCCC"/>
+          <w:spacing w:val="0"/>
+          <w:position w:val="0"/>
+          <w:sz w:val="21"/>
+          <w:shd w:fill="1F1F1F" w:val="clear"/>
+        </w:rPr>
+        <w:t xml:space="preserve">Ціна цієї папуги 150$</w:t>
+      </w:r>
+    </w:p>
+    <w:p>
+      <w:pPr>
+        <w:numPr>
+          <w:ilvl w:val="0"/>
+          <w:numId w:val="89"/>
+        </w:numPr>
+        <w:spacing w:before="40" w:after="0" w:line="240"/>
+        <w:ind w:right="0" w:left="1440" w:hanging="360"/>
+        <w:jc w:val="left"/>
+        <w:rPr>
+          <w:rFonts w:ascii="Consolas" w:hAnsi="Consolas" w:cs="Consolas" w:eastAsia="Consolas"/>
+          <w:color w:val="CCCCCC"/>
+          <w:spacing w:val="0"/>
+          <w:position w:val="0"/>
+          <w:sz w:val="21"/>
+          <w:shd w:fill="1F1F1F" w:val="clear"/>
+        </w:rPr>
+      </w:pPr>
+      <w:r>
+        <w:rPr>
+          <w:rFonts w:ascii="Consolas" w:hAnsi="Consolas" w:cs="Consolas" w:eastAsia="Consolas"/>
+          <w:color w:val="CCCCCC"/>
+          <w:spacing w:val="0"/>
+          <w:position w:val="0"/>
+          <w:sz w:val="21"/>
+          <w:shd w:fill="1F1F1F" w:val="clear"/>
+        </w:rPr>
+        <w:t xml:space="preserve">        </w:t>
+      </w:r>
+      <w:r>
+        <w:rPr>
+          <w:rFonts w:ascii="Consolas" w:hAnsi="Consolas" w:cs="Consolas" w:eastAsia="Consolas"/>
+          <w:color w:val="CCCCCC"/>
+          <w:spacing w:val="0"/>
+          <w:position w:val="0"/>
+          <w:sz w:val="21"/>
+          <w:shd w:fill="1F1F1F" w:val="clear"/>
+        </w:rPr>
+        <w:t xml:space="preserve">Ви отримаєте набір для догляду та годування)";</w:t>
+      </w:r>
+    </w:p>
+    <w:p>
+      <w:pPr>
+        <w:numPr>
+          <w:ilvl w:val="0"/>
+          <w:numId w:val="89"/>
+        </w:numPr>
+        <w:spacing w:before="40" w:after="0" w:line="240"/>
+        <w:ind w:right="0" w:left="1440" w:hanging="360"/>
+        <w:jc w:val="left"/>
+        <w:rPr>
+          <w:rFonts w:ascii="Consolas" w:hAnsi="Consolas" w:cs="Consolas" w:eastAsia="Consolas"/>
+          <w:color w:val="CCCCCC"/>
+          <w:spacing w:val="0"/>
+          <w:position w:val="0"/>
+          <w:sz w:val="21"/>
+          <w:shd w:fill="1F1F1F" w:val="clear"/>
+        </w:rPr>
+      </w:pPr>
+      <w:r>
+        <w:rPr>
+          <w:rFonts w:ascii="Consolas" w:hAnsi="Consolas" w:cs="Consolas" w:eastAsia="Consolas"/>
+          <w:color w:val="CCCCCC"/>
+          <w:spacing w:val="0"/>
+          <w:position w:val="0"/>
+          <w:sz w:val="21"/>
+          <w:shd w:fill="1F1F1F" w:val="clear"/>
+        </w:rPr>
+        <w:t xml:space="preserve">    } else if (pet_choice == "</w:t>
+      </w:r>
+      <w:r>
+        <w:rPr>
+          <w:rFonts w:ascii="Consolas" w:hAnsi="Consolas" w:cs="Consolas" w:eastAsia="Consolas"/>
+          <w:color w:val="CCCCCC"/>
+          <w:spacing w:val="0"/>
+          <w:position w:val="0"/>
+          <w:sz w:val="21"/>
+          <w:shd w:fill="1F1F1F" w:val="clear"/>
+        </w:rPr>
+        <w:t xml:space="preserve">Змія") {</w:t>
+      </w:r>
+    </w:p>
+    <w:p>
+      <w:pPr>
+        <w:numPr>
+          <w:ilvl w:val="0"/>
+          <w:numId w:val="89"/>
+        </w:numPr>
+        <w:spacing w:before="40" w:after="0" w:line="240"/>
+        <w:ind w:right="0" w:left="1440" w:hanging="360"/>
+        <w:jc w:val="left"/>
+        <w:rPr>
+          <w:rFonts w:ascii="Consolas" w:hAnsi="Consolas" w:cs="Consolas" w:eastAsia="Consolas"/>
+          <w:color w:val="CCCCCC"/>
+          <w:spacing w:val="0"/>
+          <w:position w:val="0"/>
+          <w:sz w:val="21"/>
+          <w:shd w:fill="1F1F1F" w:val="clear"/>
+        </w:rPr>
+      </w:pPr>
+      <w:r>
+        <w:rPr>
+          <w:rFonts w:ascii="Consolas" w:hAnsi="Consolas" w:cs="Consolas" w:eastAsia="Consolas"/>
+          <w:color w:val="CCCCCC"/>
+          <w:spacing w:val="0"/>
+          <w:position w:val="0"/>
+          <w:sz w:val="21"/>
+          <w:shd w:fill="1F1F1F" w:val="clear"/>
+        </w:rPr>
+        <w:t xml:space="preserve">        std::cout &lt;&lt; R"(</w:t>
+      </w:r>
+    </w:p>
+    <w:p>
+      <w:pPr>
+        <w:numPr>
+          <w:ilvl w:val="0"/>
+          <w:numId w:val="89"/>
+        </w:numPr>
+        <w:spacing w:before="40" w:after="0" w:line="240"/>
+        <w:ind w:right="0" w:left="1440" w:hanging="360"/>
+        <w:jc w:val="left"/>
+        <w:rPr>
+          <w:rFonts w:ascii="Consolas" w:hAnsi="Consolas" w:cs="Consolas" w:eastAsia="Consolas"/>
+          <w:color w:val="CCCCCC"/>
+          <w:spacing w:val="0"/>
+          <w:position w:val="0"/>
+          <w:sz w:val="21"/>
+          <w:shd w:fill="1F1F1F" w:val="clear"/>
+        </w:rPr>
+      </w:pPr>
+      <w:r>
+        <w:rPr>
+          <w:rFonts w:ascii="Consolas" w:hAnsi="Consolas" w:cs="Consolas" w:eastAsia="Consolas"/>
+          <w:color w:val="CCCCCC"/>
+          <w:spacing w:val="0"/>
+          <w:position w:val="0"/>
+          <w:sz w:val="21"/>
+          <w:shd w:fill="1F1F1F" w:val="clear"/>
+        </w:rPr>
+        <w:t xml:space="preserve">        </w:t>
+      </w:r>
+      <w:r>
+        <w:rPr>
+          <w:rFonts w:ascii="Consolas" w:hAnsi="Consolas" w:cs="Consolas" w:eastAsia="Consolas"/>
+          <w:color w:val="CCCCCC"/>
+          <w:spacing w:val="0"/>
+          <w:position w:val="0"/>
+          <w:sz w:val="21"/>
+          <w:shd w:fill="1F1F1F" w:val="clear"/>
+        </w:rPr>
+        <w:t xml:space="preserve">Екзотичний вибір, не потребує багато уваги</w:t>
+      </w:r>
+    </w:p>
+    <w:p>
+      <w:pPr>
+        <w:numPr>
+          <w:ilvl w:val="0"/>
+          <w:numId w:val="89"/>
+        </w:numPr>
+        <w:spacing w:before="40" w:after="0" w:line="240"/>
+        <w:ind w:right="0" w:left="1440" w:hanging="360"/>
+        <w:jc w:val="left"/>
+        <w:rPr>
+          <w:rFonts w:ascii="Consolas" w:hAnsi="Consolas" w:cs="Consolas" w:eastAsia="Consolas"/>
+          <w:color w:val="CCCCCC"/>
+          <w:spacing w:val="0"/>
+          <w:position w:val="0"/>
+          <w:sz w:val="21"/>
+          <w:shd w:fill="1F1F1F" w:val="clear"/>
+        </w:rPr>
+      </w:pPr>
+      <w:r>
+        <w:rPr>
+          <w:rFonts w:ascii="Consolas" w:hAnsi="Consolas" w:cs="Consolas" w:eastAsia="Consolas"/>
+          <w:color w:val="CCCCCC"/>
+          <w:spacing w:val="0"/>
+          <w:position w:val="0"/>
+          <w:sz w:val="21"/>
+          <w:shd w:fill="1F1F1F" w:val="clear"/>
+        </w:rPr>
+        <w:t xml:space="preserve">        </w:t>
+      </w:r>
+      <w:r>
+        <w:rPr>
+          <w:rFonts w:ascii="Consolas" w:hAnsi="Consolas" w:cs="Consolas" w:eastAsia="Consolas"/>
+          <w:color w:val="CCCCCC"/>
+          <w:spacing w:val="0"/>
+          <w:position w:val="0"/>
+          <w:sz w:val="21"/>
+          <w:shd w:fill="1F1F1F" w:val="clear"/>
+        </w:rPr>
+        <w:t xml:space="preserve">Ціна цієї змії 100$</w:t>
+      </w:r>
+    </w:p>
+    <w:p>
+      <w:pPr>
+        <w:numPr>
+          <w:ilvl w:val="0"/>
+          <w:numId w:val="89"/>
+        </w:numPr>
+        <w:spacing w:before="40" w:after="0" w:line="240"/>
+        <w:ind w:right="0" w:left="1440" w:hanging="360"/>
+        <w:jc w:val="left"/>
+        <w:rPr>
+          <w:rFonts w:ascii="Consolas" w:hAnsi="Consolas" w:cs="Consolas" w:eastAsia="Consolas"/>
+          <w:color w:val="CCCCCC"/>
+          <w:spacing w:val="0"/>
+          <w:position w:val="0"/>
+          <w:sz w:val="21"/>
+          <w:shd w:fill="1F1F1F" w:val="clear"/>
+        </w:rPr>
+      </w:pPr>
+      <w:r>
+        <w:rPr>
+          <w:rFonts w:ascii="Consolas" w:hAnsi="Consolas" w:cs="Consolas" w:eastAsia="Consolas"/>
+          <w:color w:val="CCCCCC"/>
+          <w:spacing w:val="0"/>
+          <w:position w:val="0"/>
+          <w:sz w:val="21"/>
+          <w:shd w:fill="1F1F1F" w:val="clear"/>
+        </w:rPr>
+        <w:t xml:space="preserve">        </w:t>
+      </w:r>
+      <w:r>
+        <w:rPr>
+          <w:rFonts w:ascii="Consolas" w:hAnsi="Consolas" w:cs="Consolas" w:eastAsia="Consolas"/>
+          <w:color w:val="CCCCCC"/>
+          <w:spacing w:val="0"/>
+          <w:position w:val="0"/>
+          <w:sz w:val="21"/>
+          <w:shd w:fill="1F1F1F" w:val="clear"/>
+        </w:rPr>
+        <w:t xml:space="preserve">Вам дадуть стартовий набір для утримання)";</w:t>
+      </w:r>
+    </w:p>
+    <w:p>
+      <w:pPr>
+        <w:numPr>
+          <w:ilvl w:val="0"/>
+          <w:numId w:val="89"/>
+        </w:numPr>
+        <w:spacing w:before="40" w:after="0" w:line="240"/>
+        <w:ind w:right="0" w:left="1440" w:hanging="360"/>
+        <w:jc w:val="left"/>
+        <w:rPr>
+          <w:rFonts w:ascii="Consolas" w:hAnsi="Consolas" w:cs="Consolas" w:eastAsia="Consolas"/>
+          <w:color w:val="CCCCCC"/>
+          <w:spacing w:val="0"/>
+          <w:position w:val="0"/>
+          <w:sz w:val="21"/>
+          <w:shd w:fill="1F1F1F" w:val="clear"/>
+        </w:rPr>
+      </w:pPr>
+      <w:r>
+        <w:rPr>
+          <w:rFonts w:ascii="Consolas" w:hAnsi="Consolas" w:cs="Consolas" w:eastAsia="Consolas"/>
+          <w:color w:val="CCCCCC"/>
+          <w:spacing w:val="0"/>
+          <w:position w:val="0"/>
+          <w:sz w:val="21"/>
+          <w:shd w:fill="1F1F1F" w:val="clear"/>
+        </w:rPr>
+        <w:t xml:space="preserve">    }</w:t>
+      </w:r>
+    </w:p>
+    <w:p>
+      <w:pPr>
+        <w:numPr>
+          <w:ilvl w:val="0"/>
+          <w:numId w:val="89"/>
+        </w:numPr>
+        <w:spacing w:before="40" w:after="0" w:line="240"/>
+        <w:ind w:right="0" w:left="1440" w:hanging="360"/>
+        <w:jc w:val="left"/>
+        <w:rPr>
+          <w:rFonts w:ascii="Consolas" w:hAnsi="Consolas" w:cs="Consolas" w:eastAsia="Consolas"/>
+          <w:color w:val="CCCCCC"/>
+          <w:spacing w:val="0"/>
+          <w:position w:val="0"/>
+          <w:sz w:val="21"/>
+          <w:shd w:fill="1F1F1F" w:val="clear"/>
+        </w:rPr>
+      </w:pPr>
+    </w:p>
+    <w:p>
+      <w:pPr>
+        <w:numPr>
+          <w:ilvl w:val="0"/>
+          <w:numId w:val="89"/>
+        </w:numPr>
+        <w:spacing w:before="40" w:after="0" w:line="240"/>
+        <w:ind w:right="0" w:left="1440" w:hanging="360"/>
+        <w:jc w:val="left"/>
+        <w:rPr>
+          <w:rFonts w:ascii="Consolas" w:hAnsi="Consolas" w:cs="Consolas" w:eastAsia="Consolas"/>
+          <w:color w:val="CCCCCC"/>
+          <w:spacing w:val="0"/>
+          <w:position w:val="0"/>
+          <w:sz w:val="21"/>
+          <w:shd w:fill="1F1F1F" w:val="clear"/>
+        </w:rPr>
+      </w:pPr>
+      <w:r>
+        <w:rPr>
+          <w:rFonts w:ascii="Consolas" w:hAnsi="Consolas" w:cs="Consolas" w:eastAsia="Consolas"/>
+          <w:color w:val="CCCCCC"/>
+          <w:spacing w:val="0"/>
+          <w:position w:val="0"/>
+          <w:sz w:val="21"/>
+          <w:shd w:fill="1F1F1F" w:val="clear"/>
+        </w:rPr>
+        <w:t xml:space="preserve">    return 0;</w:t>
+      </w:r>
+    </w:p>
+    <w:p>
+      <w:pPr>
+        <w:numPr>
+          <w:ilvl w:val="0"/>
+          <w:numId w:val="89"/>
+        </w:numPr>
+        <w:spacing w:before="40" w:after="0" w:line="240"/>
+        <w:ind w:right="0" w:left="1440" w:hanging="360"/>
+        <w:jc w:val="left"/>
+        <w:rPr>
           <w:rFonts w:ascii="Times New Roman" w:hAnsi="Times New Roman" w:cs="Times New Roman" w:eastAsia="Times New Roman"/>
           <w:color w:val="000000"/>
           <w:spacing w:val="0"/>
@@ -14697,8 +14931,27 @@
       </w:pPr>
       <w:r>
         <w:rPr>
-          <w:rFonts w:ascii="Times New Roman" w:hAnsi="Times New Roman" w:cs="Times New Roman" w:eastAsia="Times New Roman"/>
-          <w:b/>
+          <w:rFonts w:ascii="Consolas" w:hAnsi="Consolas" w:cs="Consolas" w:eastAsia="Consolas"/>
+          <w:color w:val="CCCCCC"/>
+          <w:spacing w:val="0"/>
+          <w:position w:val="0"/>
+          <w:sz w:val="21"/>
+          <w:shd w:fill="1F1F1F" w:val="clear"/>
+        </w:rPr>
+        <w:t xml:space="preserve">}</w:t>
+      </w:r>
+    </w:p>
+    <w:p>
+      <w:pPr>
+        <w:numPr>
+          <w:ilvl w:val="0"/>
+          <w:numId w:val="89"/>
+        </w:numPr>
+        <w:spacing w:before="40" w:after="0" w:line="240"/>
+        <w:ind w:right="0" w:left="1440" w:hanging="360"/>
+        <w:jc w:val="left"/>
+        <w:rPr>
+          <w:rFonts w:ascii="Times New Roman" w:hAnsi="Times New Roman" w:cs="Times New Roman" w:eastAsia="Times New Roman"/>
           <w:color w:val="000000"/>
           <w:spacing w:val="0"/>
           <w:position w:val="0"/>
@@ -14706,6 +14959,18 @@
           <w:u w:val="single"/>
           <w:shd w:fill="auto" w:val="clear"/>
         </w:rPr>
+      </w:pPr>
+      <w:r>
+        <w:rPr>
+          <w:rFonts w:ascii="Times New Roman" w:hAnsi="Times New Roman" w:cs="Times New Roman" w:eastAsia="Times New Roman"/>
+          <w:b/>
+          <w:color w:val="000000"/>
+          <w:spacing w:val="0"/>
+          <w:position w:val="0"/>
+          <w:sz w:val="26"/>
+          <w:u w:val="single"/>
+          <w:shd w:fill="auto" w:val="clear"/>
+        </w:rPr>
         <w:t xml:space="preserve">Результати виконання завдань, тестування та фактично затрачений час:</w:t>
       </w:r>
     </w:p>
@@ -14713,7 +14978,7 @@
       <w:pPr>
         <w:numPr>
           <w:ilvl w:val="0"/>
-          <w:numId w:val="92"/>
+          <w:numId w:val="89"/>
         </w:numPr>
         <w:spacing w:before="0" w:after="0" w:line="240"/>
         <w:ind w:right="0" w:left="720" w:hanging="360"/>
@@ -14755,8 +15020,8 @@
         </w:rPr>
       </w:pPr>
       <w:r>
-        <w:object w:dxaOrig="11844" w:dyaOrig="1923">
-          <v:rect xmlns:o="urn:schemas-microsoft-com:office:office" xmlns:v="urn:schemas-microsoft-com:vml" id="rectole0000000007" style="width:592.200000pt;height:96.150000pt" o:preferrelative="t" o:ole="">
+        <w:object w:dxaOrig="12128" w:dyaOrig="1963">
+          <v:rect xmlns:o="urn:schemas-microsoft-com:office:office" xmlns:v="urn:schemas-microsoft-com:vml" id="rectole0000000007" style="width:606.400000pt;height:98.150000pt" o:preferrelative="t" o:ole="">
             <o:lock v:ext="edit"/>
             <v:imagedata xmlns:r="http://schemas.openxmlformats.org/officeDocument/2006/relationships" r:id="docRId22" o:title=""/>
           </v:rect>
@@ -14820,8 +15085,8 @@
         </w:rPr>
       </w:pPr>
       <w:r>
-        <w:object w:dxaOrig="11844" w:dyaOrig="2611">
-          <v:rect xmlns:o="urn:schemas-microsoft-com:office:office" xmlns:v="urn:schemas-microsoft-com:vml" id="rectole0000000008" style="width:592.200000pt;height:130.550000pt" o:preferrelative="t" o:ole="">
+        <w:object w:dxaOrig="12128" w:dyaOrig="2692">
+          <v:rect xmlns:o="urn:schemas-microsoft-com:office:office" xmlns:v="urn:schemas-microsoft-com:vml" id="rectole0000000008" style="width:606.400000pt;height:134.600000pt" o:preferrelative="t" o:ole="">
             <o:lock v:ext="edit"/>
             <v:imagedata xmlns:r="http://schemas.openxmlformats.org/officeDocument/2006/relationships" r:id="docRId24" o:title=""/>
           </v:rect>
@@ -14919,8 +15184,8 @@
         </w:rPr>
       </w:pPr>
       <w:r>
-        <w:object w:dxaOrig="11844" w:dyaOrig="708">
-          <v:rect xmlns:o="urn:schemas-microsoft-com:office:office" xmlns:v="urn:schemas-microsoft-com:vml" id="rectole0000000009" style="width:592.200000pt;height:35.400000pt" o:preferrelative="t" o:ole="">
+        <w:object w:dxaOrig="12128" w:dyaOrig="708">
+          <v:rect xmlns:o="urn:schemas-microsoft-com:office:office" xmlns:v="urn:schemas-microsoft-com:vml" id="rectole0000000009" style="width:606.400000pt;height:35.400000pt" o:preferrelative="t" o:ole="">
             <o:lock v:ext="edit"/>
             <v:imagedata xmlns:r="http://schemas.openxmlformats.org/officeDocument/2006/relationships" r:id="docRId26" o:title=""/>
           </v:rect>
@@ -14996,7 +15261,7 @@
       <w:pPr>
         <w:numPr>
           <w:ilvl w:val="0"/>
-          <w:numId w:val="103"/>
+          <w:numId w:val="101"/>
         </w:numPr>
         <w:spacing w:before="0" w:after="0" w:line="240"/>
         <w:ind w:right="0" w:left="720" w:hanging="360"/>
@@ -15039,8 +15304,8 @@
         </w:rPr>
       </w:pPr>
       <w:r>
-        <w:object w:dxaOrig="8747" w:dyaOrig="1761">
-          <v:rect xmlns:o="urn:schemas-microsoft-com:office:office" xmlns:v="urn:schemas-microsoft-com:vml" id="rectole0000000010" style="width:437.350000pt;height:88.050000pt" o:preferrelative="t" o:ole="">
+        <w:object w:dxaOrig="8949" w:dyaOrig="1802">
+          <v:rect xmlns:o="urn:schemas-microsoft-com:office:office" xmlns:v="urn:schemas-microsoft-com:vml" id="rectole0000000010" style="width:447.450000pt;height:90.100000pt" o:preferrelative="t" o:ole="">
             <o:lock v:ext="edit"/>
             <v:imagedata xmlns:r="http://schemas.openxmlformats.org/officeDocument/2006/relationships" r:id="docRId28" o:title=""/>
           </v:rect>
@@ -15100,7 +15365,7 @@
       <w:pPr>
         <w:numPr>
           <w:ilvl w:val="0"/>
-          <w:numId w:val="106"/>
+          <w:numId w:val="104"/>
         </w:numPr>
         <w:spacing w:before="0" w:after="0" w:line="240"/>
         <w:ind w:right="0" w:left="720" w:hanging="360"/>
@@ -15162,12 +15427,12 @@
         </w:rPr>
       </w:pPr>
       <w:r>
-        <w:object w:dxaOrig="8747" w:dyaOrig="1781">
-          <v:rect xmlns:o="urn:schemas-microsoft-com:office:office" xmlns:v="urn:schemas-microsoft-com:vml" id="rectole0000000011" style="width:437.350000pt;height:89.050000pt" o:preferrelative="t" o:ole="">
+        <w:object w:dxaOrig="9756" w:dyaOrig="2220">
+          <v:rect xmlns:o="urn:schemas-microsoft-com:office:office" xmlns:v="urn:schemas-microsoft-com:vml" id="rectole0000000011" style="width:487.800000pt;height:111.000000pt" o:preferrelative="t" o:ole="">
             <o:lock v:ext="edit"/>
             <v:imagedata xmlns:r="http://schemas.openxmlformats.org/officeDocument/2006/relationships" r:id="docRId30" o:title=""/>
           </v:rect>
-          <o:OLEObject xmlns:r="http://schemas.openxmlformats.org/officeDocument/2006/relationships" xmlns:o="urn:schemas-microsoft-com:office:office" Type="Embed" ProgID="StaticMetafile" DrawAspect="Content" ObjectID="0000000011" ShapeID="rectole0000000011" r:id="docRId29"/>
+          <o:OLEObject xmlns:r="http://schemas.openxmlformats.org/officeDocument/2006/relationships" xmlns:o="urn:schemas-microsoft-com:office:office" Type="Embed" ProgID="StaticDib" DrawAspect="Content" ObjectID="0000000011" ShapeID="rectole0000000011" r:id="docRId29"/>
         </w:object>
       </w:r>
     </w:p>
@@ -15180,6 +15445,24 @@
         <w:ind w:right="0" w:left="0" w:firstLine="0"/>
         <w:jc w:val="left"/>
         <w:rPr>
+          <w:rFonts w:ascii="Calibri" w:hAnsi="Calibri" w:cs="Calibri" w:eastAsia="Calibri"/>
+          <w:color w:val="auto"/>
+          <w:spacing w:val="0"/>
+          <w:position w:val="0"/>
+          <w:sz w:val="22"/>
+          <w:shd w:fill="auto" w:val="clear"/>
+        </w:rPr>
+      </w:pPr>
+    </w:p>
+    <w:p>
+      <w:pPr>
+        <w:tabs>
+          <w:tab w:val="left" w:pos="1092" w:leader="none"/>
+        </w:tabs>
+        <w:spacing w:before="0" w:after="0" w:line="240"/>
+        <w:ind w:right="0" w:left="0" w:firstLine="0"/>
+        <w:jc w:val="left"/>
+        <w:rPr>
           <w:rFonts w:ascii="Times New Roman" w:hAnsi="Times New Roman" w:cs="Times New Roman" w:eastAsia="Times New Roman"/>
           <w:color w:val="000000"/>
           <w:spacing w:val="0"/>
@@ -15254,7 +15537,7 @@
           <w:rPr>
             <w:rFonts w:ascii="Times New Roman" w:hAnsi="Times New Roman" w:cs="Times New Roman" w:eastAsia="Times New Roman"/>
             <w:b/>
-            <w:color w:val="000000"/>
+            <w:color w:val="0000FF"/>
             <w:spacing w:val="0"/>
             <w:position w:val="0"/>
             <w:sz w:val="32"/>
@@ -15478,80 +15761,70 @@
       <w:lvlText w:val="•"/>
     </w:lvl>
   </w:abstractNum>
-  <w:abstractNum w:abstractNumId="132">
-    <w:lvl w:ilvl="0">
-      <w:start w:val="1"/>
-      <w:numFmt w:val="bullet"/>
-      <w:lvlText w:val="•"/>
-    </w:lvl>
-  </w:abstractNum>
   <w:num w:numId="11">
-    <w:abstractNumId w:val="132"/>
+    <w:abstractNumId w:val="126"/>
   </w:num>
   <w:num w:numId="13">
-    <w:abstractNumId w:val="126"/>
+    <w:abstractNumId w:val="120"/>
   </w:num>
   <w:num w:numId="16">
-    <w:abstractNumId w:val="120"/>
+    <w:abstractNumId w:val="114"/>
   </w:num>
   <w:num w:numId="18">
-    <w:abstractNumId w:val="114"/>
+    <w:abstractNumId w:val="108"/>
   </w:num>
   <w:num w:numId="21">
-    <w:abstractNumId w:val="108"/>
+    <w:abstractNumId w:val="102"/>
   </w:num>
   <w:num w:numId="24">
-    <w:abstractNumId w:val="102"/>
+    <w:abstractNumId w:val="96"/>
   </w:num>
   <w:num w:numId="28">
-    <w:abstractNumId w:val="96"/>
+    <w:abstractNumId w:val="90"/>
   </w:num>
   <w:num w:numId="30">
-    <w:abstractNumId w:val="90"/>
+    <w:abstractNumId w:val="84"/>
   </w:num>
   <w:num w:numId="32">
-    <w:abstractNumId w:val="84"/>
+    <w:abstractNumId w:val="78"/>
   </w:num>
   <w:num w:numId="35">
-    <w:abstractNumId w:val="78"/>
+    <w:abstractNumId w:val="72"/>
   </w:num>
   <w:num w:numId="39">
-    <w:abstractNumId w:val="72"/>
+    <w:abstractNumId w:val="66"/>
   </w:num>
   <w:num w:numId="42">
-    <w:abstractNumId w:val="66"/>
+    <w:abstractNumId w:val="60"/>
   </w:num>
   <w:num w:numId="48">
-    <w:abstractNumId w:val="60"/>
+    <w:abstractNumId w:val="54"/>
   </w:num>
   <w:num w:numId="55">
-    <w:abstractNumId w:val="54"/>
+    <w:abstractNumId w:val="48"/>
   </w:num>
   <w:num w:numId="62">
-    <w:abstractNumId w:val="48"/>
+    <w:abstractNumId w:val="42"/>
   </w:num>
   <w:num w:numId="68">
-    <w:abstractNumId w:val="42"/>
+    <w:abstractNumId w:val="36"/>
   </w:num>
   <w:num w:numId="74">
-    <w:abstractNumId w:val="36"/>
+    <w:abstractNumId w:val="30"/>
   </w:num>
   <w:num w:numId="81">
-    <w:abstractNumId w:val="30"/>
+    <w:abstractNumId w:val="24"/>
   </w:num>
   <w:num w:numId="86">
-    <w:abstractNumId w:val="24"/>
-  </w:num>
-  <w:num w:numId="90">
     <w:abstractNumId w:val="18"/>
   </w:num>
-  <w:num w:numId="92">
+  <w:num w:numId="89">
     <w:abstractNumId w:val="12"/>
   </w:num>
-  <w:num w:numId="103">
+  <w:num w:numId="101">
     <w:abstractNumId w:val="6"/>
   </w:num>
-  <w:num w:numId="106">
+  <w:num w:numId="104">
     <w:abstractNumId w:val="0"/>
   </w:num>
 </w:numbering>

</xml_diff>